<commit_message>
Additions and modifications to Pre-proposal 02
</commit_message>
<xml_diff>
--- a/Assignments/Townes_SOC5600_Pre-proposal_02_v00.docx
+++ b/Assignments/Townes_SOC5600_Pre-proposal_02_v00.docx
@@ -1655,6 +1655,651 @@
     </w:p>
     <w:p>
       <w:pPr>
+        <w:spacing w:after="0" w:line="480" w:lineRule="auto"/>
+        <w:rPr>
+          <w:rFonts w:ascii="Times New Roman" w:hAnsi="Times New Roman" w:cs="Times New Roman"/>
+          <w:b/>
+          <w:sz w:val="24"/>
+          <w:szCs w:val="24"/>
+        </w:rPr>
+      </w:pPr>
+      <w:r>
+        <w:rPr>
+          <w:rFonts w:ascii="Times New Roman" w:hAnsi="Times New Roman" w:cs="Times New Roman"/>
+          <w:b/>
+          <w:sz w:val="24"/>
+          <w:szCs w:val="24"/>
+        </w:rPr>
+        <w:t>Operationalization of Key Constructs</w:t>
+      </w:r>
+    </w:p>
+    <w:p>
+      <w:pPr>
+        <w:spacing w:after="0" w:line="480" w:lineRule="auto"/>
+        <w:rPr>
+          <w:rFonts w:ascii="Times New Roman" w:hAnsi="Times New Roman" w:cs="Times New Roman"/>
+          <w:sz w:val="24"/>
+          <w:szCs w:val="24"/>
+        </w:rPr>
+      </w:pPr>
+      <w:r>
+        <w:rPr>
+          <w:rFonts w:ascii="Times New Roman" w:hAnsi="Times New Roman" w:cs="Times New Roman"/>
+          <w:sz w:val="24"/>
+          <w:szCs w:val="24"/>
+        </w:rPr>
+        <w:tab/>
+        <w:t>I will need to operationalize several key constructs</w:t>
+      </w:r>
+      <w:r>
+        <w:rPr>
+          <w:rFonts w:ascii="Times New Roman" w:hAnsi="Times New Roman" w:cs="Times New Roman"/>
+          <w:sz w:val="24"/>
+          <w:szCs w:val="24"/>
+        </w:rPr>
+        <w:t xml:space="preserve"> </w:t>
+      </w:r>
+      <w:r>
+        <w:rPr>
+          <w:rFonts w:ascii="Times New Roman" w:hAnsi="Times New Roman" w:cs="Times New Roman"/>
+          <w:sz w:val="24"/>
+          <w:szCs w:val="24"/>
+        </w:rPr>
+        <w:t>to conduct this study</w:t>
+      </w:r>
+      <w:r>
+        <w:rPr>
+          <w:rFonts w:ascii="Times New Roman" w:hAnsi="Times New Roman" w:cs="Times New Roman"/>
+          <w:sz w:val="24"/>
+          <w:szCs w:val="24"/>
+        </w:rPr>
+        <w:t xml:space="preserve">.  To begin, the conception of what constitutes a technology is important.  For the purpose of this study, technology is defined as knowledge or methods that enable people to either perform tasks they were previously unable to perform or to perform tasks in such a way as to require fewer units of inputs per units of outputs.  </w:t>
+      </w:r>
+      <w:r>
+        <w:rPr>
+          <w:rFonts w:ascii="Times New Roman" w:hAnsi="Times New Roman" w:cs="Times New Roman"/>
+          <w:sz w:val="24"/>
+          <w:szCs w:val="24"/>
+        </w:rPr>
+        <w:t>Published peer-reviewed academic journal articles and U.S. patents whose lineage is traced back to a f</w:t>
+      </w:r>
+      <w:r>
+        <w:rPr>
+          <w:rFonts w:ascii="Times New Roman" w:hAnsi="Times New Roman" w:cs="Times New Roman"/>
+          <w:sz w:val="24"/>
+          <w:szCs w:val="24"/>
+        </w:rPr>
+        <w:t>ederally-funded R&amp;D project award</w:t>
+      </w:r>
+      <w:r>
+        <w:rPr>
+          <w:rFonts w:ascii="Times New Roman" w:hAnsi="Times New Roman" w:cs="Times New Roman"/>
+          <w:sz w:val="24"/>
+          <w:szCs w:val="24"/>
+        </w:rPr>
+        <w:t xml:space="preserve"> in the sample</w:t>
+      </w:r>
+      <w:r>
+        <w:rPr>
+          <w:rFonts w:ascii="Times New Roman" w:hAnsi="Times New Roman" w:cs="Times New Roman"/>
+          <w:sz w:val="24"/>
+          <w:szCs w:val="24"/>
+        </w:rPr>
+        <w:t xml:space="preserve"> will serve as a proxy for technology.</w:t>
+      </w:r>
+    </w:p>
+    <w:p>
+      <w:pPr>
+        <w:spacing w:after="0" w:line="480" w:lineRule="auto"/>
+        <w:rPr>
+          <w:rFonts w:ascii="Times New Roman" w:hAnsi="Times New Roman" w:cs="Times New Roman"/>
+          <w:sz w:val="24"/>
+          <w:szCs w:val="24"/>
+        </w:rPr>
+      </w:pPr>
+      <w:r>
+        <w:rPr>
+          <w:rFonts w:ascii="Times New Roman" w:hAnsi="Times New Roman" w:cs="Times New Roman"/>
+          <w:sz w:val="24"/>
+          <w:szCs w:val="24"/>
+        </w:rPr>
+        <w:tab/>
+      </w:r>
+      <w:r>
+        <w:rPr>
+          <w:rFonts w:ascii="Times New Roman" w:hAnsi="Times New Roman" w:cs="Times New Roman"/>
+          <w:sz w:val="24"/>
+          <w:szCs w:val="24"/>
+        </w:rPr>
+        <w:t xml:space="preserve">For this study, I </w:t>
+      </w:r>
+      <w:r>
+        <w:rPr>
+          <w:rFonts w:ascii="Times New Roman" w:hAnsi="Times New Roman" w:cs="Times New Roman"/>
+          <w:sz w:val="24"/>
+          <w:szCs w:val="24"/>
+        </w:rPr>
+        <w:t xml:space="preserve">operationalize the construct of transferring a technology to the private sector (i.e., </w:t>
+      </w:r>
+      <w:r>
+        <w:rPr>
+          <w:rFonts w:ascii="Times New Roman" w:hAnsi="Times New Roman" w:cs="Times New Roman"/>
+          <w:sz w:val="24"/>
+          <w:szCs w:val="24"/>
+        </w:rPr>
+        <w:t>t</w:t>
+      </w:r>
+      <w:r>
+        <w:rPr>
+          <w:rFonts w:ascii="Times New Roman" w:hAnsi="Times New Roman" w:cs="Times New Roman"/>
+          <w:sz w:val="24"/>
+          <w:szCs w:val="24"/>
+        </w:rPr>
+        <w:t>echnology transfer</w:t>
+      </w:r>
+      <w:r>
+        <w:rPr>
+          <w:rFonts w:ascii="Times New Roman" w:hAnsi="Times New Roman" w:cs="Times New Roman"/>
+          <w:sz w:val="24"/>
+          <w:szCs w:val="24"/>
+        </w:rPr>
+        <w:t>)</w:t>
+      </w:r>
+      <w:r>
+        <w:rPr>
+          <w:rFonts w:ascii="Times New Roman" w:hAnsi="Times New Roman" w:cs="Times New Roman"/>
+          <w:sz w:val="24"/>
+          <w:szCs w:val="24"/>
+        </w:rPr>
+        <w:t xml:space="preserve"> </w:t>
+      </w:r>
+      <w:r>
+        <w:rPr>
+          <w:rFonts w:ascii="Times New Roman" w:hAnsi="Times New Roman" w:cs="Times New Roman"/>
+          <w:sz w:val="24"/>
+          <w:szCs w:val="24"/>
+        </w:rPr>
+        <w:t xml:space="preserve">as </w:t>
+      </w:r>
+      <w:r>
+        <w:rPr>
+          <w:rFonts w:ascii="Times New Roman" w:hAnsi="Times New Roman" w:cs="Times New Roman"/>
+          <w:sz w:val="24"/>
+          <w:szCs w:val="24"/>
+        </w:rPr>
+        <w:t>the person or enti</w:t>
+      </w:r>
+      <w:r>
+        <w:rPr>
+          <w:rFonts w:ascii="Times New Roman" w:hAnsi="Times New Roman" w:cs="Times New Roman"/>
+          <w:sz w:val="24"/>
+          <w:szCs w:val="24"/>
+        </w:rPr>
+        <w:t xml:space="preserve">ty that developed or controls the technology making the technology available to </w:t>
+      </w:r>
+      <w:r>
+        <w:rPr>
+          <w:rFonts w:ascii="Times New Roman" w:hAnsi="Times New Roman" w:cs="Times New Roman"/>
+          <w:sz w:val="24"/>
+          <w:szCs w:val="24"/>
+        </w:rPr>
+        <w:t>person</w:t>
+      </w:r>
+      <w:r>
+        <w:rPr>
+          <w:rFonts w:ascii="Times New Roman" w:hAnsi="Times New Roman" w:cs="Times New Roman"/>
+          <w:sz w:val="24"/>
+          <w:szCs w:val="24"/>
+        </w:rPr>
+        <w:t>s or entities in the private sector to use, whether or not a person or entity in the private sector actually makes use of it</w:t>
+      </w:r>
+      <w:r>
+        <w:rPr>
+          <w:rFonts w:ascii="Times New Roman" w:hAnsi="Times New Roman" w:cs="Times New Roman"/>
+          <w:sz w:val="24"/>
+          <w:szCs w:val="24"/>
+        </w:rPr>
+        <w:t xml:space="preserve">.  </w:t>
+      </w:r>
+      <w:r>
+        <w:rPr>
+          <w:rFonts w:ascii="Times New Roman" w:hAnsi="Times New Roman" w:cs="Times New Roman"/>
+          <w:sz w:val="24"/>
+          <w:szCs w:val="24"/>
+        </w:rPr>
+        <w:t xml:space="preserve">I am intentionally unbundling the construct of utilization from technology transfer because the person on entity that originally developed or controlled the technology has limited influence over how the technology is utilized once the </w:t>
+      </w:r>
+      <w:r>
+        <w:rPr>
+          <w:rFonts w:ascii="Times New Roman" w:hAnsi="Times New Roman" w:cs="Times New Roman"/>
+          <w:sz w:val="24"/>
+          <w:szCs w:val="24"/>
+        </w:rPr>
+        <w:t xml:space="preserve">transfer of the technology has occurred.  </w:t>
+      </w:r>
+      <w:r>
+        <w:rPr>
+          <w:rFonts w:ascii="Times New Roman" w:hAnsi="Times New Roman" w:cs="Times New Roman"/>
+          <w:sz w:val="24"/>
+          <w:szCs w:val="24"/>
+        </w:rPr>
+        <w:t>A</w:t>
+      </w:r>
+      <w:r>
+        <w:rPr>
+          <w:rFonts w:ascii="Times New Roman" w:hAnsi="Times New Roman" w:cs="Times New Roman"/>
+          <w:sz w:val="24"/>
+          <w:szCs w:val="24"/>
+        </w:rPr>
+        <w:t>n intellectual property license agreement will serve as a proxy for an instance of technology transfer.</w:t>
+      </w:r>
+      <w:r>
+        <w:rPr>
+          <w:rFonts w:ascii="Times New Roman" w:hAnsi="Times New Roman" w:cs="Times New Roman"/>
+          <w:sz w:val="24"/>
+          <w:szCs w:val="24"/>
+        </w:rPr>
+        <w:t xml:space="preserve"> </w:t>
+      </w:r>
+      <w:r>
+        <w:rPr>
+          <w:rFonts w:ascii="Times New Roman" w:hAnsi="Times New Roman" w:cs="Times New Roman"/>
+          <w:sz w:val="24"/>
+          <w:szCs w:val="24"/>
+        </w:rPr>
+        <w:t xml:space="preserve"> </w:t>
+      </w:r>
+      <w:r>
+        <w:rPr>
+          <w:rFonts w:ascii="Times New Roman" w:hAnsi="Times New Roman" w:cs="Times New Roman"/>
+          <w:sz w:val="24"/>
+          <w:szCs w:val="24"/>
+        </w:rPr>
+        <w:t xml:space="preserve">I will </w:t>
+      </w:r>
+      <w:r>
+        <w:rPr>
+          <w:rFonts w:ascii="Times New Roman" w:hAnsi="Times New Roman" w:cs="Times New Roman"/>
+          <w:sz w:val="24"/>
+          <w:szCs w:val="24"/>
+        </w:rPr>
+        <w:t>measure instances</w:t>
+      </w:r>
+      <w:r>
+        <w:rPr>
+          <w:rFonts w:ascii="Times New Roman" w:hAnsi="Times New Roman" w:cs="Times New Roman"/>
+          <w:sz w:val="24"/>
+          <w:szCs w:val="24"/>
+        </w:rPr>
+        <w:t xml:space="preserve"> </w:t>
+      </w:r>
+      <w:r>
+        <w:rPr>
+          <w:rFonts w:ascii="Times New Roman" w:hAnsi="Times New Roman" w:cs="Times New Roman"/>
+          <w:sz w:val="24"/>
+          <w:szCs w:val="24"/>
+        </w:rPr>
+        <w:t xml:space="preserve">of </w:t>
+      </w:r>
+      <w:r>
+        <w:rPr>
+          <w:rFonts w:ascii="Times New Roman" w:hAnsi="Times New Roman" w:cs="Times New Roman"/>
+          <w:sz w:val="24"/>
+          <w:szCs w:val="24"/>
+        </w:rPr>
+        <w:t xml:space="preserve">technology </w:t>
+      </w:r>
+      <w:r>
+        <w:rPr>
+          <w:rFonts w:ascii="Times New Roman" w:hAnsi="Times New Roman" w:cs="Times New Roman"/>
+          <w:sz w:val="24"/>
+          <w:szCs w:val="24"/>
+        </w:rPr>
+        <w:lastRenderedPageBreak/>
+        <w:t xml:space="preserve">transfer </w:t>
+      </w:r>
+      <w:r>
+        <w:rPr>
+          <w:rFonts w:ascii="Times New Roman" w:hAnsi="Times New Roman" w:cs="Times New Roman"/>
+          <w:sz w:val="24"/>
+          <w:szCs w:val="24"/>
+        </w:rPr>
+        <w:t>using</w:t>
+      </w:r>
+      <w:r>
+        <w:rPr>
+          <w:rFonts w:ascii="Times New Roman" w:hAnsi="Times New Roman" w:cs="Times New Roman"/>
+          <w:sz w:val="24"/>
+          <w:szCs w:val="24"/>
+        </w:rPr>
+        <w:t xml:space="preserve"> </w:t>
+      </w:r>
+      <w:r>
+        <w:rPr>
+          <w:rFonts w:ascii="Times New Roman" w:hAnsi="Times New Roman" w:cs="Times New Roman"/>
+          <w:sz w:val="24"/>
+          <w:szCs w:val="24"/>
+        </w:rPr>
+        <w:t xml:space="preserve">a dichotomous variable indicating </w:t>
+      </w:r>
+      <w:r>
+        <w:rPr>
+          <w:rFonts w:ascii="Times New Roman" w:hAnsi="Times New Roman" w:cs="Times New Roman"/>
+          <w:sz w:val="24"/>
+          <w:szCs w:val="24"/>
+        </w:rPr>
+        <w:t xml:space="preserve">whether or not </w:t>
+      </w:r>
+      <w:r>
+        <w:rPr>
+          <w:rFonts w:ascii="Times New Roman" w:hAnsi="Times New Roman" w:cs="Times New Roman"/>
+          <w:sz w:val="24"/>
+          <w:szCs w:val="24"/>
+        </w:rPr>
+        <w:t>the technology derived from federally-funded R&amp;D is readily made available to the private sector through either an executed license if at least one U.S. patent exists for the technology derived from the federally-funded R&amp;D project or a published peer-reviewed academic journal article if no U.S. patents exists for the technology</w:t>
+      </w:r>
+      <w:r>
+        <w:rPr>
+          <w:rFonts w:ascii="Times New Roman" w:hAnsi="Times New Roman" w:cs="Times New Roman"/>
+          <w:sz w:val="24"/>
+          <w:szCs w:val="24"/>
+        </w:rPr>
+        <w:t>.</w:t>
+      </w:r>
+    </w:p>
+    <w:p>
+      <w:pPr>
+        <w:spacing w:after="0" w:line="480" w:lineRule="auto"/>
+        <w:rPr>
+          <w:rFonts w:ascii="Times New Roman" w:hAnsi="Times New Roman" w:cs="Times New Roman"/>
+          <w:sz w:val="24"/>
+          <w:szCs w:val="24"/>
+        </w:rPr>
+      </w:pPr>
+      <w:r>
+        <w:rPr>
+          <w:rFonts w:ascii="Times New Roman" w:hAnsi="Times New Roman" w:cs="Times New Roman"/>
+          <w:sz w:val="24"/>
+          <w:szCs w:val="24"/>
+        </w:rPr>
+        <w:tab/>
+        <w:t>A city is defined as a metropolitan statistical area (MSA), as specified by the U.S. Office of Management and Budget (OMB), with a total absolute population of at least 1 million people and a total normalized population of at least 110 people per square mile (sq. mi.) based on the 2017 estimate of the U.S. Census Bureau.</w:t>
+      </w:r>
+    </w:p>
+    <w:p>
+      <w:pPr>
+        <w:spacing w:after="0" w:line="480" w:lineRule="auto"/>
+        <w:rPr>
+          <w:rFonts w:ascii="Times New Roman" w:hAnsi="Times New Roman" w:cs="Times New Roman"/>
+          <w:sz w:val="24"/>
+          <w:szCs w:val="24"/>
+        </w:rPr>
+      </w:pPr>
+      <w:r>
+        <w:rPr>
+          <w:rFonts w:ascii="Times New Roman" w:hAnsi="Times New Roman" w:cs="Times New Roman"/>
+          <w:sz w:val="24"/>
+          <w:szCs w:val="24"/>
+        </w:rPr>
+        <w:tab/>
+        <w:t>Technology development stage is defined as the state of progress of an R&amp;D project as described by a modified technology readiness level (TR</w:t>
+      </w:r>
+      <w:r>
+        <w:rPr>
+          <w:rFonts w:ascii="Times New Roman" w:hAnsi="Times New Roman" w:cs="Times New Roman"/>
+          <w:sz w:val="24"/>
+          <w:szCs w:val="24"/>
+        </w:rPr>
+        <w:t>L) scale as specified in Table 3</w:t>
+      </w:r>
+      <w:r>
+        <w:rPr>
+          <w:rFonts w:ascii="Times New Roman" w:hAnsi="Times New Roman" w:cs="Times New Roman"/>
+          <w:sz w:val="24"/>
+          <w:szCs w:val="24"/>
+        </w:rPr>
+        <w:t>.  The TRL scale is an ordinal measure that takes on integer values between 1 and 9 based on the activities that have been successfully performed on the</w:t>
+      </w:r>
+      <w:r>
+        <w:rPr>
+          <w:rFonts w:ascii="Times New Roman" w:hAnsi="Times New Roman" w:cs="Times New Roman"/>
+          <w:sz w:val="24"/>
+          <w:szCs w:val="24"/>
+        </w:rPr>
+        <w:t xml:space="preserve"> R&amp;D</w:t>
+      </w:r>
+      <w:r>
+        <w:rPr>
+          <w:rFonts w:ascii="Times New Roman" w:hAnsi="Times New Roman" w:cs="Times New Roman"/>
+          <w:sz w:val="24"/>
+          <w:szCs w:val="24"/>
+        </w:rPr>
+        <w:t xml:space="preserve"> project.</w:t>
+      </w:r>
+    </w:p>
+    <w:p>
+      <w:pPr>
+        <w:spacing w:after="0" w:line="480" w:lineRule="auto"/>
+        <w:ind w:firstLine="720"/>
+        <w:rPr>
+          <w:rFonts w:ascii="Times New Roman" w:hAnsi="Times New Roman" w:cs="Times New Roman"/>
+          <w:sz w:val="24"/>
+          <w:szCs w:val="24"/>
+        </w:rPr>
+      </w:pPr>
+      <w:r>
+        <w:rPr>
+          <w:rFonts w:ascii="Times New Roman" w:hAnsi="Times New Roman" w:cs="Times New Roman"/>
+          <w:sz w:val="24"/>
+          <w:szCs w:val="24"/>
+        </w:rPr>
+        <w:t>I will use th</w:t>
+      </w:r>
+      <w:r>
+        <w:rPr>
+          <w:rFonts w:ascii="Times New Roman" w:hAnsi="Times New Roman" w:cs="Times New Roman"/>
+          <w:sz w:val="24"/>
+          <w:szCs w:val="24"/>
+        </w:rPr>
+        <w:t xml:space="preserve">e distance from the institution that received the federal </w:t>
+      </w:r>
+      <w:r>
+        <w:rPr>
+          <w:rFonts w:ascii="Times New Roman" w:hAnsi="Times New Roman" w:cs="Times New Roman"/>
+          <w:sz w:val="24"/>
+          <w:szCs w:val="24"/>
+        </w:rPr>
+        <w:t>fun</w:t>
+      </w:r>
+      <w:r>
+        <w:rPr>
+          <w:rFonts w:ascii="Times New Roman" w:hAnsi="Times New Roman" w:cs="Times New Roman"/>
+          <w:sz w:val="24"/>
+          <w:szCs w:val="24"/>
+        </w:rPr>
+        <w:t>ding award for the R&amp;D project</w:t>
+      </w:r>
+      <w:r>
+        <w:rPr>
+          <w:rFonts w:ascii="Times New Roman" w:hAnsi="Times New Roman" w:cs="Times New Roman"/>
+          <w:sz w:val="24"/>
+          <w:szCs w:val="24"/>
+        </w:rPr>
+        <w:t xml:space="preserve"> to the centroid of the nearest </w:t>
+      </w:r>
+      <w:r>
+        <w:rPr>
+          <w:rFonts w:ascii="Times New Roman" w:hAnsi="Times New Roman" w:cs="Times New Roman"/>
+          <w:sz w:val="24"/>
+          <w:szCs w:val="24"/>
+        </w:rPr>
+        <w:t>MSA</w:t>
+      </w:r>
+      <w:r>
+        <w:rPr>
+          <w:rFonts w:ascii="Times New Roman" w:hAnsi="Times New Roman" w:cs="Times New Roman"/>
+          <w:sz w:val="24"/>
+          <w:szCs w:val="24"/>
+        </w:rPr>
+        <w:t xml:space="preserve"> to operationalize the construct of spatial distance between the location where the technology was developed and the nearest city</w:t>
+      </w:r>
+      <w:r>
+        <w:rPr>
+          <w:rFonts w:ascii="Times New Roman" w:hAnsi="Times New Roman" w:cs="Times New Roman"/>
+          <w:sz w:val="24"/>
+          <w:szCs w:val="24"/>
+        </w:rPr>
+        <w:t>.</w:t>
+      </w:r>
+    </w:p>
+    <w:p>
+      <w:pPr>
+        <w:spacing w:after="0" w:line="480" w:lineRule="auto"/>
+        <w:ind w:firstLine="720"/>
+        <w:rPr>
+          <w:rFonts w:ascii="Times New Roman" w:hAnsi="Times New Roman" w:cs="Times New Roman"/>
+          <w:sz w:val="24"/>
+          <w:szCs w:val="24"/>
+        </w:rPr>
+      </w:pPr>
+      <w:r>
+        <w:rPr>
+          <w:rFonts w:ascii="Times New Roman" w:hAnsi="Times New Roman" w:cs="Times New Roman"/>
+          <w:sz w:val="24"/>
+          <w:szCs w:val="24"/>
+        </w:rPr>
+        <w:t xml:space="preserve">To operationalize the construct of technology category, I will assign a category to the R&amp;D project based on an assessment of the predominant context of </w:t>
+      </w:r>
+      <w:r>
+        <w:rPr>
+          <w:rFonts w:ascii="Times New Roman" w:hAnsi="Times New Roman" w:cs="Times New Roman"/>
+          <w:sz w:val="24"/>
+          <w:szCs w:val="24"/>
+        </w:rPr>
+        <w:t xml:space="preserve">likely </w:t>
+      </w:r>
+      <w:r>
+        <w:rPr>
+          <w:rFonts w:ascii="Times New Roman" w:hAnsi="Times New Roman" w:cs="Times New Roman"/>
+          <w:sz w:val="24"/>
+          <w:szCs w:val="24"/>
+        </w:rPr>
+        <w:t xml:space="preserve">intended applications for </w:t>
+      </w:r>
+      <w:r>
+        <w:rPr>
+          <w:rFonts w:ascii="Times New Roman" w:hAnsi="Times New Roman" w:cs="Times New Roman"/>
+          <w:sz w:val="24"/>
+          <w:szCs w:val="24"/>
+        </w:rPr>
+        <w:t xml:space="preserve">any </w:t>
+      </w:r>
+      <w:r>
+        <w:rPr>
+          <w:rFonts w:ascii="Times New Roman" w:hAnsi="Times New Roman" w:cs="Times New Roman"/>
+          <w:sz w:val="24"/>
+          <w:szCs w:val="24"/>
+        </w:rPr>
+        <w:t>technologies derived from the federally-funded R&amp;D project.</w:t>
+      </w:r>
+    </w:p>
+    <w:p>
+      <w:pPr>
+        <w:spacing w:after="0" w:line="480" w:lineRule="auto"/>
+        <w:ind w:firstLine="720"/>
+        <w:rPr>
+          <w:rFonts w:ascii="Times New Roman" w:hAnsi="Times New Roman" w:cs="Times New Roman"/>
+          <w:sz w:val="24"/>
+          <w:szCs w:val="24"/>
+        </w:rPr>
+      </w:pPr>
+      <w:r>
+        <w:rPr>
+          <w:rFonts w:ascii="Times New Roman" w:hAnsi="Times New Roman" w:cs="Times New Roman"/>
+          <w:sz w:val="24"/>
+          <w:szCs w:val="24"/>
+        </w:rPr>
+        <w:t>The size of an institution where the R&amp;D project is performed is another construct employed in the study.  I will operationalize institution size using the total amount of R&amp;D expenditures in</w:t>
+      </w:r>
+      <w:r>
+        <w:rPr>
+          <w:rFonts w:ascii="Times New Roman" w:hAnsi="Times New Roman" w:cs="Times New Roman"/>
+          <w:sz w:val="24"/>
+          <w:szCs w:val="24"/>
+        </w:rPr>
+        <w:t xml:space="preserve"> calendar year 2010</w:t>
+      </w:r>
+      <w:r>
+        <w:rPr>
+          <w:rFonts w:ascii="Times New Roman" w:hAnsi="Times New Roman" w:cs="Times New Roman"/>
+          <w:sz w:val="24"/>
+          <w:szCs w:val="24"/>
+        </w:rPr>
+        <w:t xml:space="preserve"> for the institution listed as the primary award recipient of the federal R&amp;D funding award.</w:t>
+      </w:r>
+    </w:p>
+    <w:p>
+      <w:pPr>
+        <w:spacing w:after="0" w:line="480" w:lineRule="auto"/>
+        <w:ind w:firstLine="720"/>
+        <w:rPr>
+          <w:rFonts w:ascii="Times New Roman" w:hAnsi="Times New Roman" w:cs="Times New Roman"/>
+          <w:sz w:val="24"/>
+          <w:szCs w:val="24"/>
+        </w:rPr>
+      </w:pPr>
+      <w:r>
+        <w:rPr>
+          <w:rFonts w:ascii="Times New Roman" w:hAnsi="Times New Roman" w:cs="Times New Roman"/>
+          <w:sz w:val="24"/>
+          <w:szCs w:val="24"/>
+        </w:rPr>
+        <w:lastRenderedPageBreak/>
+        <w:t>The embodiment of a technolog</w:t>
+      </w:r>
+      <w:r>
+        <w:rPr>
+          <w:rFonts w:ascii="Times New Roman" w:hAnsi="Times New Roman" w:cs="Times New Roman"/>
+          <w:sz w:val="24"/>
+          <w:szCs w:val="24"/>
+        </w:rPr>
+        <w:t>y is a very</w:t>
+      </w:r>
+      <w:r>
+        <w:rPr>
+          <w:rFonts w:ascii="Times New Roman" w:hAnsi="Times New Roman" w:cs="Times New Roman"/>
+          <w:sz w:val="24"/>
+          <w:szCs w:val="24"/>
+        </w:rPr>
+        <w:t xml:space="preserve"> abstract construct.  At its core, technology is a conceptual product of human intellect that must be given tangible form to be useful.  Different tangible forms may be more or less conducive to the transfer of the technology.  Moreover, a technology may take on multiple </w:t>
+      </w:r>
+      <w:r>
+        <w:rPr>
+          <w:rFonts w:ascii="Times New Roman" w:hAnsi="Times New Roman" w:cs="Times New Roman"/>
+          <w:sz w:val="24"/>
+          <w:szCs w:val="24"/>
+        </w:rPr>
+        <w:t xml:space="preserve">tangible </w:t>
+      </w:r>
+      <w:r>
+        <w:rPr>
+          <w:rFonts w:ascii="Times New Roman" w:hAnsi="Times New Roman" w:cs="Times New Roman"/>
+          <w:sz w:val="24"/>
+          <w:szCs w:val="24"/>
+        </w:rPr>
+        <w:t xml:space="preserve">forms at the same time.  As such, I will operationalize technology embodiment </w:t>
+      </w:r>
+      <w:r>
+        <w:rPr>
+          <w:rFonts w:ascii="Times New Roman" w:hAnsi="Times New Roman" w:cs="Times New Roman"/>
+          <w:sz w:val="24"/>
+          <w:szCs w:val="24"/>
+        </w:rPr>
+        <w:t>through multiple dichotomous variables that indicate the various possible tangible forms for the technologies derived from each federally-funded R&amp;D project.  These forms of embodiment will include peer-reviewed academic journal articles, allowed U.S. patents, disallowed U.S. patent applications, and R&amp;D project reports.</w:t>
+      </w:r>
+    </w:p>
+    <w:p>
+      <w:pPr>
         <w:tabs>
           <w:tab w:val="left" w:pos="2442"/>
         </w:tabs>
@@ -1673,25 +2318,7 @@
           <w:sz w:val="24"/>
           <w:szCs w:val="24"/>
         </w:rPr>
-        <w:t xml:space="preserve">Data </w:t>
-      </w:r>
-      <w:r>
-        <w:rPr>
-          <w:rFonts w:ascii="Times New Roman" w:hAnsi="Times New Roman" w:cs="Times New Roman"/>
-          <w:b/>
-          <w:sz w:val="24"/>
-          <w:szCs w:val="24"/>
-        </w:rPr>
-        <w:t>Requirements</w:t>
-      </w:r>
-      <w:r>
-        <w:rPr>
-          <w:rFonts w:ascii="Times New Roman" w:hAnsi="Times New Roman" w:cs="Times New Roman"/>
-          <w:b/>
-          <w:sz w:val="24"/>
-          <w:szCs w:val="24"/>
-        </w:rPr>
-        <w:t xml:space="preserve"> and Sources</w:t>
+        <w:t>Data Requirements</w:t>
       </w:r>
       <w:r>
         <w:rPr>
@@ -1720,54 +2347,6 @@
           <w:szCs w:val="24"/>
         </w:rPr>
         <w:t xml:space="preserve">Table 2 of the appendix provides a summary of the variables that I will use for the quantitative analysis of this study.  </w:t>
-      </w:r>
-      <w:r>
-        <w:rPr>
-          <w:rFonts w:ascii="Times New Roman" w:hAnsi="Times New Roman" w:cs="Times New Roman"/>
-          <w:sz w:val="24"/>
-          <w:szCs w:val="24"/>
-        </w:rPr>
-        <w:t xml:space="preserve">To perform the </w:t>
-      </w:r>
-      <w:r>
-        <w:rPr>
-          <w:rFonts w:ascii="Times New Roman" w:hAnsi="Times New Roman" w:cs="Times New Roman"/>
-          <w:sz w:val="24"/>
-          <w:szCs w:val="24"/>
-        </w:rPr>
-        <w:t xml:space="preserve">quantitative analysis </w:t>
-      </w:r>
-      <w:r>
-        <w:rPr>
-          <w:rFonts w:ascii="Times New Roman" w:hAnsi="Times New Roman" w:cs="Times New Roman"/>
-          <w:sz w:val="24"/>
-          <w:szCs w:val="24"/>
-        </w:rPr>
-        <w:t>for</w:t>
-      </w:r>
-      <w:r>
-        <w:rPr>
-          <w:rFonts w:ascii="Times New Roman" w:hAnsi="Times New Roman" w:cs="Times New Roman"/>
-          <w:sz w:val="24"/>
-          <w:szCs w:val="24"/>
-        </w:rPr>
-        <w:t xml:space="preserve"> </w:t>
-      </w:r>
-      <w:r>
-        <w:rPr>
-          <w:rFonts w:ascii="Times New Roman" w:hAnsi="Times New Roman" w:cs="Times New Roman"/>
-          <w:sz w:val="24"/>
-          <w:szCs w:val="24"/>
-        </w:rPr>
-        <w:t>this study</w:t>
-      </w:r>
-      <w:r>
-        <w:rPr>
-          <w:rFonts w:ascii="Times New Roman" w:hAnsi="Times New Roman" w:cs="Times New Roman"/>
-          <w:sz w:val="24"/>
-          <w:szCs w:val="24"/>
-        </w:rPr>
-        <w:t xml:space="preserve">, </w:t>
       </w:r>
       <w:r>
         <w:rPr>
@@ -1989,7 +2568,15 @@
           <w:sz w:val="24"/>
           <w:szCs w:val="24"/>
         </w:rPr>
-        <w:t>project produced new technology</w:t>
+        <w:t xml:space="preserve">project produced </w:t>
+      </w:r>
+      <w:r>
+        <w:rPr>
+          <w:rFonts w:ascii="Times New Roman" w:hAnsi="Times New Roman" w:cs="Times New Roman"/>
+          <w:sz w:val="24"/>
+          <w:szCs w:val="24"/>
+        </w:rPr>
+        <w:t>new technology</w:t>
       </w:r>
       <w:r>
         <w:rPr>
@@ -2213,7 +2800,23 @@
           <w:szCs w:val="24"/>
         </w:rPr>
         <w:lastRenderedPageBreak/>
-        <w:t>The category assignment for the technology derived from the federally-funded R&amp;D project (Var06).</w:t>
+        <w:t xml:space="preserve">The category </w:t>
+      </w:r>
+      <w:r>
+        <w:rPr>
+          <w:rFonts w:ascii="Times New Roman" w:hAnsi="Times New Roman" w:cs="Times New Roman"/>
+          <w:sz w:val="24"/>
+          <w:szCs w:val="24"/>
+        </w:rPr>
+        <w:t>of</w:t>
+      </w:r>
+      <w:r>
+        <w:rPr>
+          <w:rFonts w:ascii="Times New Roman" w:hAnsi="Times New Roman" w:cs="Times New Roman"/>
+          <w:sz w:val="24"/>
+          <w:szCs w:val="24"/>
+        </w:rPr>
+        <w:t xml:space="preserve"> the technology derived from the federally-funded R&amp;D project (Var06).</w:t>
       </w:r>
     </w:p>
     <w:p>
@@ -2259,7 +2862,263 @@
           <w:sz w:val="24"/>
           <w:szCs w:val="24"/>
         </w:rPr>
-        <w:t>The embodiment of the technology derived from the federally-funded R&amp;D project (Var08).</w:t>
+        <w:t xml:space="preserve">Allowed U.S. patent embodiment of the </w:t>
+      </w:r>
+      <w:r>
+        <w:rPr>
+          <w:rFonts w:ascii="Times New Roman" w:hAnsi="Times New Roman" w:cs="Times New Roman"/>
+          <w:sz w:val="24"/>
+          <w:szCs w:val="24"/>
+        </w:rPr>
+        <w:t xml:space="preserve">technology derived from the federally-funded R&amp;D project </w:t>
+      </w:r>
+      <w:r>
+        <w:rPr>
+          <w:rFonts w:ascii="Times New Roman" w:hAnsi="Times New Roman" w:cs="Times New Roman"/>
+          <w:sz w:val="24"/>
+          <w:szCs w:val="24"/>
+        </w:rPr>
+        <w:t>(Var08</w:t>
+      </w:r>
+      <w:r>
+        <w:rPr>
+          <w:rFonts w:ascii="Times New Roman" w:hAnsi="Times New Roman" w:cs="Times New Roman"/>
+          <w:sz w:val="24"/>
+          <w:szCs w:val="24"/>
+        </w:rPr>
+        <w:t>).</w:t>
+      </w:r>
+    </w:p>
+    <w:p>
+      <w:pPr>
+        <w:pStyle w:val="ListParagraph"/>
+        <w:numPr>
+          <w:ilvl w:val="0"/>
+          <w:numId w:val="34"/>
+        </w:numPr>
+        <w:spacing w:after="0" w:line="480" w:lineRule="auto"/>
+        <w:rPr>
+          <w:rFonts w:ascii="Times New Roman" w:hAnsi="Times New Roman" w:cs="Times New Roman"/>
+          <w:sz w:val="24"/>
+          <w:szCs w:val="24"/>
+        </w:rPr>
+      </w:pPr>
+      <w:r>
+        <w:rPr>
+          <w:rFonts w:ascii="Times New Roman" w:hAnsi="Times New Roman" w:cs="Times New Roman"/>
+          <w:sz w:val="24"/>
+          <w:szCs w:val="24"/>
+        </w:rPr>
+        <w:t>Disa</w:t>
+      </w:r>
+      <w:r>
+        <w:rPr>
+          <w:rFonts w:ascii="Times New Roman" w:hAnsi="Times New Roman" w:cs="Times New Roman"/>
+          <w:sz w:val="24"/>
+          <w:szCs w:val="24"/>
+        </w:rPr>
+        <w:t>llowed U.S. patent</w:t>
+      </w:r>
+      <w:r>
+        <w:rPr>
+          <w:rFonts w:ascii="Times New Roman" w:hAnsi="Times New Roman" w:cs="Times New Roman"/>
+          <w:sz w:val="24"/>
+          <w:szCs w:val="24"/>
+        </w:rPr>
+        <w:t xml:space="preserve"> application</w:t>
+      </w:r>
+      <w:r>
+        <w:rPr>
+          <w:rFonts w:ascii="Times New Roman" w:hAnsi="Times New Roman" w:cs="Times New Roman"/>
+          <w:sz w:val="24"/>
+          <w:szCs w:val="24"/>
+        </w:rPr>
+        <w:t xml:space="preserve"> embodiment of the </w:t>
+      </w:r>
+      <w:r>
+        <w:rPr>
+          <w:rFonts w:ascii="Times New Roman" w:hAnsi="Times New Roman" w:cs="Times New Roman"/>
+          <w:sz w:val="24"/>
+          <w:szCs w:val="24"/>
+        </w:rPr>
+        <w:t xml:space="preserve">technology derived from the federally-funded R&amp;D project </w:t>
+      </w:r>
+      <w:r>
+        <w:rPr>
+          <w:rFonts w:ascii="Times New Roman" w:hAnsi="Times New Roman" w:cs="Times New Roman"/>
+          <w:sz w:val="24"/>
+          <w:szCs w:val="24"/>
+        </w:rPr>
+        <w:t>(Var09</w:t>
+      </w:r>
+      <w:r>
+        <w:rPr>
+          <w:rFonts w:ascii="Times New Roman" w:hAnsi="Times New Roman" w:cs="Times New Roman"/>
+          <w:sz w:val="24"/>
+          <w:szCs w:val="24"/>
+        </w:rPr>
+        <w:t>).</w:t>
+      </w:r>
+    </w:p>
+    <w:p>
+      <w:pPr>
+        <w:pStyle w:val="ListParagraph"/>
+        <w:numPr>
+          <w:ilvl w:val="0"/>
+          <w:numId w:val="34"/>
+        </w:numPr>
+        <w:spacing w:after="0" w:line="480" w:lineRule="auto"/>
+        <w:rPr>
+          <w:rFonts w:ascii="Times New Roman" w:hAnsi="Times New Roman" w:cs="Times New Roman"/>
+          <w:sz w:val="24"/>
+          <w:szCs w:val="24"/>
+        </w:rPr>
+      </w:pPr>
+      <w:r>
+        <w:rPr>
+          <w:rFonts w:ascii="Times New Roman" w:hAnsi="Times New Roman" w:cs="Times New Roman"/>
+          <w:sz w:val="24"/>
+          <w:szCs w:val="24"/>
+        </w:rPr>
+        <w:t>Published peer-reviewed journal article embodiment of the technology derived from the federally-funded R&amp;D project (Var</w:t>
+      </w:r>
+      <w:r>
+        <w:rPr>
+          <w:rFonts w:ascii="Times New Roman" w:hAnsi="Times New Roman" w:cs="Times New Roman"/>
+          <w:sz w:val="24"/>
+          <w:szCs w:val="24"/>
+        </w:rPr>
+        <w:t>10</w:t>
+      </w:r>
+      <w:r>
+        <w:rPr>
+          <w:rFonts w:ascii="Times New Roman" w:hAnsi="Times New Roman" w:cs="Times New Roman"/>
+          <w:sz w:val="24"/>
+          <w:szCs w:val="24"/>
+        </w:rPr>
+        <w:t>).</w:t>
+      </w:r>
+    </w:p>
+    <w:p>
+      <w:pPr>
+        <w:pStyle w:val="ListParagraph"/>
+        <w:numPr>
+          <w:ilvl w:val="0"/>
+          <w:numId w:val="34"/>
+        </w:numPr>
+        <w:spacing w:after="0" w:line="480" w:lineRule="auto"/>
+        <w:rPr>
+          <w:rFonts w:ascii="Times New Roman" w:hAnsi="Times New Roman" w:cs="Times New Roman"/>
+          <w:sz w:val="24"/>
+          <w:szCs w:val="24"/>
+        </w:rPr>
+      </w:pPr>
+      <w:r>
+        <w:rPr>
+          <w:rFonts w:ascii="Times New Roman" w:hAnsi="Times New Roman" w:cs="Times New Roman"/>
+          <w:sz w:val="24"/>
+          <w:szCs w:val="24"/>
+        </w:rPr>
+        <w:t>Project report</w:t>
+      </w:r>
+      <w:r>
+        <w:rPr>
+          <w:rFonts w:ascii="Times New Roman" w:hAnsi="Times New Roman" w:cs="Times New Roman"/>
+          <w:sz w:val="24"/>
+          <w:szCs w:val="24"/>
+        </w:rPr>
+        <w:t xml:space="preserve"> embodiment of the </w:t>
+      </w:r>
+      <w:r>
+        <w:rPr>
+          <w:rFonts w:ascii="Times New Roman" w:hAnsi="Times New Roman" w:cs="Times New Roman"/>
+          <w:sz w:val="24"/>
+          <w:szCs w:val="24"/>
+        </w:rPr>
+        <w:t xml:space="preserve">technology derived from the federally-funded R&amp;D project </w:t>
+      </w:r>
+      <w:r>
+        <w:rPr>
+          <w:rFonts w:ascii="Times New Roman" w:hAnsi="Times New Roman" w:cs="Times New Roman"/>
+          <w:sz w:val="24"/>
+          <w:szCs w:val="24"/>
+        </w:rPr>
+        <w:t>(Var11</w:t>
+      </w:r>
+      <w:r>
+        <w:rPr>
+          <w:rFonts w:ascii="Times New Roman" w:hAnsi="Times New Roman" w:cs="Times New Roman"/>
+          <w:sz w:val="24"/>
+          <w:szCs w:val="24"/>
+        </w:rPr>
+        <w:t>).</w:t>
+      </w:r>
+    </w:p>
+    <w:p>
+      <w:pPr>
+        <w:pStyle w:val="ListParagraph"/>
+        <w:numPr>
+          <w:ilvl w:val="0"/>
+          <w:numId w:val="34"/>
+        </w:numPr>
+        <w:spacing w:after="0" w:line="480" w:lineRule="auto"/>
+        <w:rPr>
+          <w:rFonts w:ascii="Times New Roman" w:hAnsi="Times New Roman" w:cs="Times New Roman"/>
+          <w:sz w:val="24"/>
+          <w:szCs w:val="24"/>
+        </w:rPr>
+      </w:pPr>
+      <w:r>
+        <w:rPr>
+          <w:rFonts w:ascii="Times New Roman" w:hAnsi="Times New Roman" w:cs="Times New Roman"/>
+          <w:sz w:val="24"/>
+          <w:szCs w:val="24"/>
+        </w:rPr>
+        <w:t>Highest form of</w:t>
+      </w:r>
+      <w:r>
+        <w:rPr>
+          <w:rFonts w:ascii="Times New Roman" w:hAnsi="Times New Roman" w:cs="Times New Roman"/>
+          <w:sz w:val="24"/>
+          <w:szCs w:val="24"/>
+        </w:rPr>
+        <w:t xml:space="preserve"> embodiment of the technology derived from the fed</w:t>
+      </w:r>
+      <w:r>
+        <w:rPr>
+          <w:rFonts w:ascii="Times New Roman" w:hAnsi="Times New Roman" w:cs="Times New Roman"/>
+          <w:sz w:val="24"/>
+          <w:szCs w:val="24"/>
+        </w:rPr>
+        <w:t>erally-funded R&amp;D project (Var12</w:t>
+      </w:r>
+      <w:r>
+        <w:rPr>
+          <w:rFonts w:ascii="Times New Roman" w:hAnsi="Times New Roman" w:cs="Times New Roman"/>
+          <w:sz w:val="24"/>
+          <w:szCs w:val="24"/>
+        </w:rPr>
+        <w:t>).</w:t>
+      </w:r>
+    </w:p>
+    <w:p>
+      <w:pPr>
+        <w:spacing w:after="0" w:line="480" w:lineRule="auto"/>
+        <w:rPr>
+          <w:rFonts w:ascii="Times New Roman" w:hAnsi="Times New Roman" w:cs="Times New Roman"/>
+          <w:b/>
+          <w:sz w:val="24"/>
+          <w:szCs w:val="24"/>
+        </w:rPr>
+      </w:pPr>
+      <w:r>
+        <w:rPr>
+          <w:rFonts w:ascii="Times New Roman" w:hAnsi="Times New Roman" w:cs="Times New Roman"/>
+          <w:b/>
+          <w:sz w:val="24"/>
+          <w:szCs w:val="24"/>
+        </w:rPr>
+        <w:t>Sampling</w:t>
       </w:r>
     </w:p>
     <w:p>
@@ -2278,7 +3137,23 @@
           <w:sz w:val="24"/>
           <w:szCs w:val="24"/>
         </w:rPr>
-        <w:t>I anticipate obtaining this</w:t>
+        <w:t xml:space="preserve">I anticipate </w:t>
+      </w:r>
+      <w:r>
+        <w:rPr>
+          <w:rFonts w:ascii="Times New Roman" w:hAnsi="Times New Roman" w:cs="Times New Roman"/>
+          <w:sz w:val="24"/>
+          <w:szCs w:val="24"/>
+        </w:rPr>
+        <w:t>compiling</w:t>
+      </w:r>
+      <w:r>
+        <w:rPr>
+          <w:rFonts w:ascii="Times New Roman" w:hAnsi="Times New Roman" w:cs="Times New Roman"/>
+          <w:sz w:val="24"/>
+          <w:szCs w:val="24"/>
+        </w:rPr>
+        <w:t xml:space="preserve"> this</w:t>
       </w:r>
       <w:r>
         <w:rPr>
@@ -2294,7 +3169,39 @@
           <w:sz w:val="24"/>
           <w:szCs w:val="24"/>
         </w:rPr>
-        <w:t xml:space="preserve">For my sample frame, I will use the awards listed in the database of the National Science Foundation (NSF) for the Division of Civil, Mechanical, and Manufacturing Innovation (CMMI), which were award between January 1, 2008 and December 31, 2018.  I will identify cases from one (1) year period that is at least 10 years in the past to ensure that the technology transfer process has had a chance to play itself out for each case.  </w:t>
+        <w:t xml:space="preserve">For my sample frame, I will use the awards listed in the database of the National Science Foundation (NSF) for the Division of Civil, Mechanical, and </w:t>
+      </w:r>
+      <w:r>
+        <w:rPr>
+          <w:rFonts w:ascii="Times New Roman" w:hAnsi="Times New Roman" w:cs="Times New Roman"/>
+          <w:sz w:val="24"/>
+          <w:szCs w:val="24"/>
+        </w:rPr>
+        <w:t>Manufacturing Innovation (CMMI)</w:t>
+      </w:r>
+      <w:r>
+        <w:rPr>
+          <w:rFonts w:ascii="Times New Roman" w:hAnsi="Times New Roman" w:cs="Times New Roman"/>
+          <w:sz w:val="24"/>
+          <w:szCs w:val="24"/>
+        </w:rPr>
+        <w:t xml:space="preserve"> award between January 1, 2008 and December 31, 2018.  I will identify cases from </w:t>
+      </w:r>
+      <w:r>
+        <w:rPr>
+          <w:rFonts w:ascii="Times New Roman" w:hAnsi="Times New Roman" w:cs="Times New Roman"/>
+          <w:sz w:val="24"/>
+          <w:szCs w:val="24"/>
+        </w:rPr>
+        <w:t xml:space="preserve">this </w:t>
+      </w:r>
+      <w:r>
+        <w:rPr>
+          <w:rFonts w:ascii="Times New Roman" w:hAnsi="Times New Roman" w:cs="Times New Roman"/>
+          <w:sz w:val="24"/>
+          <w:szCs w:val="24"/>
+        </w:rPr>
+        <w:t xml:space="preserve">one (1) year period that is at least 10 years in the past to ensure that the technology transfer process has had a chance to play itself out for each case.  </w:t>
       </w:r>
       <w:r>
         <w:rPr>
@@ -2310,7 +3217,23 @@
           <w:sz w:val="24"/>
           <w:szCs w:val="24"/>
         </w:rPr>
-        <w:t xml:space="preserve"> an extended period of time and comprises multiple steps including completing the R&amp;D project, securing intellectual property protection for technologies derived from the R&amp;D project, marketing the technologies, negotiating the terms of the transfer. </w:t>
+        <w:t xml:space="preserve"> an extended period of time and comprises multiple steps including completing the R&amp;D project, </w:t>
+      </w:r>
+      <w:r>
+        <w:rPr>
+          <w:rFonts w:ascii="Times New Roman" w:hAnsi="Times New Roman" w:cs="Times New Roman"/>
+          <w:sz w:val="24"/>
+          <w:szCs w:val="24"/>
+        </w:rPr>
+        <w:t xml:space="preserve">preparing the embodiment of </w:t>
+      </w:r>
+      <w:r>
+        <w:rPr>
+          <w:rFonts w:ascii="Times New Roman" w:hAnsi="Times New Roman" w:cs="Times New Roman"/>
+          <w:sz w:val="24"/>
+          <w:szCs w:val="24"/>
+        </w:rPr>
+        <w:t xml:space="preserve">technologies derived from the R&amp;D project, marketing the technologies, negotiating the terms of the transfer. </w:t>
       </w:r>
       <w:r>
         <w:rPr>
@@ -2326,7 +3249,8 @@
           <w:sz w:val="24"/>
           <w:szCs w:val="24"/>
         </w:rPr>
-        <w:t xml:space="preserve">Based on my 12 years of professional experience in the technology transfer field, </w:t>
+        <w:lastRenderedPageBreak/>
+        <w:t xml:space="preserve">Based on my professional experience in the technology transfer field, </w:t>
       </w:r>
       <w:r>
         <w:rPr>
@@ -2335,14 +3259,6 @@
           <w:szCs w:val="24"/>
         </w:rPr>
         <w:t>I believe it is reasonable to assume that this process will be completed within a ten (10) year period.</w:t>
-      </w:r>
-      <w:r>
-        <w:rPr>
-          <w:rFonts w:ascii="Times New Roman" w:hAnsi="Times New Roman" w:cs="Times New Roman"/>
-          <w:sz w:val="24"/>
-          <w:szCs w:val="24"/>
-        </w:rPr>
-        <w:t xml:space="preserve">  </w:t>
       </w:r>
     </w:p>
     <w:p>
@@ -2391,133 +3307,21 @@
     <w:p>
       <w:pPr>
         <w:spacing w:after="0" w:line="480" w:lineRule="auto"/>
-        <w:ind w:firstLine="720"/>
-        <w:rPr>
-          <w:rFonts w:ascii="Times New Roman" w:hAnsi="Times New Roman" w:cs="Times New Roman"/>
-          <w:sz w:val="24"/>
-          <w:szCs w:val="24"/>
-        </w:rPr>
-      </w:pPr>
-      <w:r>
-        <w:rPr>
-          <w:rFonts w:ascii="Times New Roman" w:hAnsi="Times New Roman" w:cs="Times New Roman"/>
-          <w:sz w:val="24"/>
-          <w:szCs w:val="24"/>
-        </w:rPr>
-        <w:t>To determine Var02</w:t>
-      </w:r>
-      <w:r>
-        <w:rPr>
-          <w:rFonts w:ascii="Times New Roman" w:hAnsi="Times New Roman" w:cs="Times New Roman"/>
-          <w:sz w:val="24"/>
-          <w:szCs w:val="24"/>
-        </w:rPr>
-        <w:t xml:space="preserve"> for each case</w:t>
-      </w:r>
-      <w:r>
-        <w:rPr>
-          <w:rFonts w:ascii="Times New Roman" w:hAnsi="Times New Roman" w:cs="Times New Roman"/>
-          <w:sz w:val="24"/>
-          <w:szCs w:val="24"/>
-        </w:rPr>
-        <w:t>, I will</w:t>
-      </w:r>
-      <w:r>
-        <w:rPr>
-          <w:rFonts w:ascii="Times New Roman" w:hAnsi="Times New Roman" w:cs="Times New Roman"/>
-          <w:sz w:val="24"/>
-          <w:szCs w:val="24"/>
-        </w:rPr>
-        <w:t xml:space="preserve"> search trade journals, newspapers, and newswires to identify articles with terms “license”</w:t>
-      </w:r>
-      <w:r>
-        <w:rPr>
-          <w:rFonts w:ascii="Times New Roman" w:hAnsi="Times New Roman" w:cs="Times New Roman"/>
-          <w:sz w:val="24"/>
-          <w:szCs w:val="24"/>
-        </w:rPr>
-        <w:t xml:space="preserve"> </w:t>
-      </w:r>
-      <w:r>
-        <w:rPr>
-          <w:rFonts w:ascii="Times New Roman" w:hAnsi="Times New Roman" w:cs="Times New Roman"/>
-          <w:sz w:val="24"/>
-          <w:szCs w:val="24"/>
-        </w:rPr>
-        <w:t xml:space="preserve">and the university name in the headline.  I will also search peer reviewed academic journals using the names of the investigators for the R&amp;D project as search terms to locate articles that may discuss the results of the R&amp;D project.  </w:t>
-      </w:r>
-      <w:r>
-        <w:rPr>
-          <w:rFonts w:ascii="Times New Roman" w:hAnsi="Times New Roman" w:cs="Times New Roman"/>
-          <w:sz w:val="24"/>
-          <w:szCs w:val="24"/>
-        </w:rPr>
-        <w:lastRenderedPageBreak/>
-        <w:t>Additionally, I will search the issued patents and published patent applications of the United States Patent and Trademark Office (USPTO) using the names of the investigators for the R&amp;D project and the university name as search terms.  I will then review</w:t>
-      </w:r>
-      <w:r>
-        <w:rPr>
-          <w:rFonts w:ascii="Times New Roman" w:hAnsi="Times New Roman" w:cs="Times New Roman"/>
-          <w:sz w:val="24"/>
-          <w:szCs w:val="24"/>
-        </w:rPr>
-        <w:t xml:space="preserve"> search result</w:t>
-      </w:r>
-      <w:r>
-        <w:rPr>
-          <w:rFonts w:ascii="Times New Roman" w:hAnsi="Times New Roman" w:cs="Times New Roman"/>
-          <w:sz w:val="24"/>
-          <w:szCs w:val="24"/>
-        </w:rPr>
-        <w:t>s for each case</w:t>
-      </w:r>
-      <w:r>
-        <w:rPr>
-          <w:rFonts w:ascii="Times New Roman" w:hAnsi="Times New Roman" w:cs="Times New Roman"/>
-          <w:sz w:val="24"/>
-          <w:szCs w:val="24"/>
-        </w:rPr>
-        <w:t xml:space="preserve"> to determine whether or not it is related to the R&amp;D project.  For those results that are deemed relevant, I will make a determination as to whether or not the results indicate that at least one technology was derived from the R&amp;D project.  If the search</w:t>
-      </w:r>
-      <w:r>
-        <w:rPr>
-          <w:rFonts w:ascii="Times New Roman" w:hAnsi="Times New Roman" w:cs="Times New Roman"/>
-          <w:sz w:val="24"/>
-          <w:szCs w:val="24"/>
-        </w:rPr>
-        <w:t>es</w:t>
-      </w:r>
-      <w:r>
-        <w:rPr>
-          <w:rFonts w:ascii="Times New Roman" w:hAnsi="Times New Roman" w:cs="Times New Roman"/>
-          <w:sz w:val="24"/>
-          <w:szCs w:val="24"/>
-        </w:rPr>
-        <w:t xml:space="preserve"> produce no results</w:t>
-      </w:r>
-      <w:r>
-        <w:rPr>
-          <w:rFonts w:ascii="Times New Roman" w:hAnsi="Times New Roman" w:cs="Times New Roman"/>
-          <w:sz w:val="24"/>
-          <w:szCs w:val="24"/>
-        </w:rPr>
-        <w:t xml:space="preserve"> rel</w:t>
-      </w:r>
-      <w:r>
-        <w:rPr>
-          <w:rFonts w:ascii="Times New Roman" w:hAnsi="Times New Roman" w:cs="Times New Roman"/>
-          <w:sz w:val="24"/>
-          <w:szCs w:val="24"/>
-        </w:rPr>
-        <w:t>ated</w:t>
-      </w:r>
-      <w:r>
-        <w:rPr>
-          <w:rFonts w:ascii="Times New Roman" w:hAnsi="Times New Roman" w:cs="Times New Roman"/>
-          <w:sz w:val="24"/>
-          <w:szCs w:val="24"/>
-        </w:rPr>
-        <w:t xml:space="preserve"> to the R&amp;D project, then Var02 will be coded to indicate that no technology was derived from the R&amp;D project.</w:t>
+        <w:rPr>
+          <w:rFonts w:ascii="Times New Roman" w:hAnsi="Times New Roman" w:cs="Times New Roman"/>
+          <w:b/>
+          <w:sz w:val="24"/>
+          <w:szCs w:val="24"/>
+        </w:rPr>
+      </w:pPr>
+      <w:r>
+        <w:rPr>
+          <w:rFonts w:ascii="Times New Roman" w:hAnsi="Times New Roman" w:cs="Times New Roman"/>
+          <w:b/>
+          <w:sz w:val="24"/>
+          <w:szCs w:val="24"/>
+        </w:rPr>
+        <w:t>Data and Sources</w:t>
       </w:r>
     </w:p>
     <w:p>
@@ -2536,7 +3340,135 @@
           <w:sz w:val="24"/>
           <w:szCs w:val="24"/>
         </w:rPr>
-        <w:t>I will also use the results of searches of trade journals, newspapers, and newswire feeds to code Var03.  If a search result produces an article that is deem related to the R&amp;D project, then I will code Var03 to indicate that the technology was transferred to the private sector.  Otherwise, I will code Var03 to indicate that no technology was transferred to the private sector.</w:t>
+        <w:t>To determine Var02</w:t>
+      </w:r>
+      <w:r>
+        <w:rPr>
+          <w:rFonts w:ascii="Times New Roman" w:hAnsi="Times New Roman" w:cs="Times New Roman"/>
+          <w:sz w:val="24"/>
+          <w:szCs w:val="24"/>
+        </w:rPr>
+        <w:t xml:space="preserve"> for each case</w:t>
+      </w:r>
+      <w:r>
+        <w:rPr>
+          <w:rFonts w:ascii="Times New Roman" w:hAnsi="Times New Roman" w:cs="Times New Roman"/>
+          <w:sz w:val="24"/>
+          <w:szCs w:val="24"/>
+        </w:rPr>
+        <w:t>, I will</w:t>
+      </w:r>
+      <w:r>
+        <w:rPr>
+          <w:rFonts w:ascii="Times New Roman" w:hAnsi="Times New Roman" w:cs="Times New Roman"/>
+          <w:sz w:val="24"/>
+          <w:szCs w:val="24"/>
+        </w:rPr>
+        <w:t xml:space="preserve"> search trade journals, newspapers, and newswires to identify articles with terms “license”</w:t>
+      </w:r>
+      <w:r>
+        <w:rPr>
+          <w:rFonts w:ascii="Times New Roman" w:hAnsi="Times New Roman" w:cs="Times New Roman"/>
+          <w:sz w:val="24"/>
+          <w:szCs w:val="24"/>
+        </w:rPr>
+        <w:t xml:space="preserve"> </w:t>
+      </w:r>
+      <w:r>
+        <w:rPr>
+          <w:rFonts w:ascii="Times New Roman" w:hAnsi="Times New Roman" w:cs="Times New Roman"/>
+          <w:sz w:val="24"/>
+          <w:szCs w:val="24"/>
+        </w:rPr>
+        <w:t xml:space="preserve">and the university name in the headline.  I will also search peer reviewed academic journals using the names of the investigators for the R&amp;D project as search terms to locate articles that may discuss the results of the R&amp;D project.  </w:t>
+      </w:r>
+      <w:r>
+        <w:rPr>
+          <w:rFonts w:ascii="Times New Roman" w:hAnsi="Times New Roman" w:cs="Times New Roman"/>
+          <w:sz w:val="24"/>
+          <w:szCs w:val="24"/>
+        </w:rPr>
+        <w:t>Additionally, I will search the issued patents and published patent applications of the United States Patent and Trademark Office (USPTO) using the names of the investigators for the R&amp;D project and the university name as search terms.  I will then review</w:t>
+      </w:r>
+      <w:r>
+        <w:rPr>
+          <w:rFonts w:ascii="Times New Roman" w:hAnsi="Times New Roman" w:cs="Times New Roman"/>
+          <w:sz w:val="24"/>
+          <w:szCs w:val="24"/>
+        </w:rPr>
+        <w:t xml:space="preserve"> search result</w:t>
+      </w:r>
+      <w:r>
+        <w:rPr>
+          <w:rFonts w:ascii="Times New Roman" w:hAnsi="Times New Roman" w:cs="Times New Roman"/>
+          <w:sz w:val="24"/>
+          <w:szCs w:val="24"/>
+        </w:rPr>
+        <w:t>s for each case</w:t>
+      </w:r>
+      <w:r>
+        <w:rPr>
+          <w:rFonts w:ascii="Times New Roman" w:hAnsi="Times New Roman" w:cs="Times New Roman"/>
+          <w:sz w:val="24"/>
+          <w:szCs w:val="24"/>
+        </w:rPr>
+        <w:t xml:space="preserve"> to determine whether or not it is related to the R&amp;D project.  </w:t>
+      </w:r>
+      <w:r>
+        <w:rPr>
+          <w:rFonts w:ascii="Times New Roman" w:hAnsi="Times New Roman" w:cs="Times New Roman"/>
+          <w:sz w:val="24"/>
+          <w:szCs w:val="24"/>
+        </w:rPr>
+        <w:t xml:space="preserve">Instances in which the search produced related results will be coded to indicate that technology was derived from the federally-funded R&amp;D project.  </w:t>
+      </w:r>
+      <w:r>
+        <w:rPr>
+          <w:rFonts w:ascii="Times New Roman" w:hAnsi="Times New Roman" w:cs="Times New Roman"/>
+          <w:sz w:val="24"/>
+          <w:szCs w:val="24"/>
+        </w:rPr>
+        <w:t>If the search</w:t>
+      </w:r>
+      <w:r>
+        <w:rPr>
+          <w:rFonts w:ascii="Times New Roman" w:hAnsi="Times New Roman" w:cs="Times New Roman"/>
+          <w:sz w:val="24"/>
+          <w:szCs w:val="24"/>
+        </w:rPr>
+        <w:t>es</w:t>
+      </w:r>
+      <w:r>
+        <w:rPr>
+          <w:rFonts w:ascii="Times New Roman" w:hAnsi="Times New Roman" w:cs="Times New Roman"/>
+          <w:sz w:val="24"/>
+          <w:szCs w:val="24"/>
+        </w:rPr>
+        <w:t xml:space="preserve"> produce no results</w:t>
+      </w:r>
+      <w:r>
+        <w:rPr>
+          <w:rFonts w:ascii="Times New Roman" w:hAnsi="Times New Roman" w:cs="Times New Roman"/>
+          <w:sz w:val="24"/>
+          <w:szCs w:val="24"/>
+        </w:rPr>
+        <w:t xml:space="preserve"> rel</w:t>
+      </w:r>
+      <w:r>
+        <w:rPr>
+          <w:rFonts w:ascii="Times New Roman" w:hAnsi="Times New Roman" w:cs="Times New Roman"/>
+          <w:sz w:val="24"/>
+          <w:szCs w:val="24"/>
+        </w:rPr>
+        <w:t>ated</w:t>
+      </w:r>
+      <w:r>
+        <w:rPr>
+          <w:rFonts w:ascii="Times New Roman" w:hAnsi="Times New Roman" w:cs="Times New Roman"/>
+          <w:sz w:val="24"/>
+          <w:szCs w:val="24"/>
+        </w:rPr>
+        <w:t xml:space="preserve"> to the R&amp;D project, then Var02 will be coded to indicate that no technology was derived from the R&amp;D project.</w:t>
       </w:r>
     </w:p>
     <w:p>
@@ -2555,15 +3487,7 @@
           <w:sz w:val="24"/>
           <w:szCs w:val="24"/>
         </w:rPr>
-        <w:t>For Var04, I will review the abstract for each</w:t>
-      </w:r>
-      <w:r>
-        <w:rPr>
-          <w:rFonts w:ascii="Times New Roman" w:hAnsi="Times New Roman" w:cs="Times New Roman"/>
-          <w:sz w:val="24"/>
-          <w:szCs w:val="24"/>
-        </w:rPr>
-        <w:t xml:space="preserve"> R&amp;D project and any related patents, published patent applications, and news articles to determine the development stage of the project.  I will code the development stage using the modified technology readiness level (TRL) scale shown in Table 3 of the appendix.</w:t>
+        <w:t>I will also use the results of searches of trade journals, newspapers, and newswire feeds to code Var03.  If a search result produces an article that is deem related to the R&amp;D project, then I will code Var03 to indicate that the technology was transferred to the private sector.  Otherwise, I will code Var03 to indicate that no technology was transferred to the private sector.</w:t>
       </w:r>
     </w:p>
     <w:p>
@@ -2582,39 +3506,32 @@
           <w:sz w:val="24"/>
           <w:szCs w:val="24"/>
         </w:rPr>
-        <w:t xml:space="preserve">To determine the value for Var05, I will use </w:t>
-      </w:r>
-      <w:r>
-        <w:rPr>
-          <w:rFonts w:ascii="Times New Roman" w:hAnsi="Times New Roman" w:cs="Times New Roman"/>
-          <w:sz w:val="24"/>
-          <w:szCs w:val="24"/>
-        </w:rPr>
-        <w:t xml:space="preserve">information from Google Maps and </w:t>
-      </w:r>
-      <w:r>
-        <w:rPr>
-          <w:rFonts w:ascii="Times New Roman" w:hAnsi="Times New Roman" w:cs="Times New Roman"/>
-          <w:sz w:val="24"/>
-          <w:szCs w:val="24"/>
-        </w:rPr>
-        <w:t xml:space="preserve">data from the United States Census Bureau to calculate the spatial distance in miles between the location (specified longitude and latitude) of the institution listed for the </w:t>
-      </w:r>
-      <w:r>
-        <w:rPr>
-          <w:rFonts w:ascii="Times New Roman" w:hAnsi="Times New Roman" w:cs="Times New Roman"/>
-          <w:sz w:val="24"/>
-          <w:szCs w:val="24"/>
-        </w:rPr>
-        <w:t xml:space="preserve">federally-funded </w:t>
-      </w:r>
-      <w:r>
-        <w:rPr>
-          <w:rFonts w:ascii="Times New Roman" w:hAnsi="Times New Roman" w:cs="Times New Roman"/>
-          <w:sz w:val="24"/>
-          <w:szCs w:val="24"/>
-        </w:rPr>
-        <w:t>R&amp;D project and the centroid of the nearest city.</w:t>
+        <w:t>To compile the data f</w:t>
+      </w:r>
+      <w:r>
+        <w:rPr>
+          <w:rFonts w:ascii="Times New Roman" w:hAnsi="Times New Roman" w:cs="Times New Roman"/>
+          <w:sz w:val="24"/>
+          <w:szCs w:val="24"/>
+        </w:rPr>
+        <w:t>or Var04, I will review the abstract for each</w:t>
+      </w:r>
+      <w:r>
+        <w:rPr>
+          <w:rFonts w:ascii="Times New Roman" w:hAnsi="Times New Roman" w:cs="Times New Roman"/>
+          <w:sz w:val="24"/>
+          <w:szCs w:val="24"/>
+        </w:rPr>
+        <w:t xml:space="preserve"> R&amp;D project and any related patents, published patent applications, and news articles to determine the development </w:t>
+      </w:r>
+      <w:r>
+        <w:rPr>
+          <w:rFonts w:ascii="Times New Roman" w:hAnsi="Times New Roman" w:cs="Times New Roman"/>
+          <w:sz w:val="24"/>
+          <w:szCs w:val="24"/>
+        </w:rPr>
+        <w:lastRenderedPageBreak/>
+        <w:t>stage of the project.  I will code the development stage using the modified technology readiness level (TRL) scale shown in Table 3 of the appendix.</w:t>
       </w:r>
     </w:p>
     <w:p>
@@ -2633,56 +3550,95 @@
           <w:sz w:val="24"/>
           <w:szCs w:val="24"/>
         </w:rPr>
-        <w:t xml:space="preserve">I will review </w:t>
-      </w:r>
-      <w:r>
-        <w:rPr>
-          <w:rFonts w:ascii="Times New Roman" w:hAnsi="Times New Roman" w:cs="Times New Roman"/>
-          <w:sz w:val="24"/>
-          <w:szCs w:val="24"/>
-        </w:rPr>
-        <w:t xml:space="preserve">the </w:t>
-      </w:r>
-      <w:r>
-        <w:rPr>
-          <w:rFonts w:ascii="Times New Roman" w:hAnsi="Times New Roman" w:cs="Times New Roman"/>
-          <w:sz w:val="24"/>
-          <w:szCs w:val="24"/>
-        </w:rPr>
-        <w:t>abstract for each R&amp;D project and any related patents, published patent applications, and news articles to</w:t>
-      </w:r>
-      <w:r>
-        <w:rPr>
-          <w:rFonts w:ascii="Times New Roman" w:hAnsi="Times New Roman" w:cs="Times New Roman"/>
-          <w:sz w:val="24"/>
-          <w:szCs w:val="24"/>
-        </w:rPr>
-        <w:t xml:space="preserve"> code Var06 for each case.  Table 4 lists the various categories and coding guidelines for Var06.  I will code each R&amp;D project using a nominal </w:t>
-      </w:r>
-      <w:r>
-        <w:rPr>
-          <w:rFonts w:ascii="Times New Roman" w:hAnsi="Times New Roman" w:cs="Times New Roman"/>
-          <w:sz w:val="24"/>
-          <w:szCs w:val="24"/>
-        </w:rPr>
-        <w:t>level of measure</w:t>
-      </w:r>
-      <w:r>
-        <w:rPr>
-          <w:rFonts w:ascii="Times New Roman" w:hAnsi="Times New Roman" w:cs="Times New Roman"/>
-          <w:sz w:val="24"/>
-          <w:szCs w:val="24"/>
-        </w:rPr>
-        <w:t xml:space="preserve"> </w:t>
-      </w:r>
-      <w:r>
-        <w:rPr>
-          <w:rFonts w:ascii="Times New Roman" w:hAnsi="Times New Roman" w:cs="Times New Roman"/>
-          <w:sz w:val="24"/>
-          <w:szCs w:val="24"/>
-        </w:rPr>
-        <w:lastRenderedPageBreak/>
-        <w:t>indicating whether it is life sciences, physical sciences, social sciences, computer science, or other.</w:t>
+        <w:t xml:space="preserve">To determine the value for Var05, I will use </w:t>
+      </w:r>
+      <w:r>
+        <w:rPr>
+          <w:rFonts w:ascii="Times New Roman" w:hAnsi="Times New Roman" w:cs="Times New Roman"/>
+          <w:sz w:val="24"/>
+          <w:szCs w:val="24"/>
+        </w:rPr>
+        <w:t xml:space="preserve">information from Google Maps and </w:t>
+      </w:r>
+      <w:r>
+        <w:rPr>
+          <w:rFonts w:ascii="Times New Roman" w:hAnsi="Times New Roman" w:cs="Times New Roman"/>
+          <w:sz w:val="24"/>
+          <w:szCs w:val="24"/>
+        </w:rPr>
+        <w:t>data from the United States Census Bureau to calculate the spatial distance in miles between the location (specified</w:t>
+      </w:r>
+      <w:r>
+        <w:rPr>
+          <w:rFonts w:ascii="Times New Roman" w:hAnsi="Times New Roman" w:cs="Times New Roman"/>
+          <w:sz w:val="24"/>
+          <w:szCs w:val="24"/>
+        </w:rPr>
+        <w:t xml:space="preserve"> in</w:t>
+      </w:r>
+      <w:r>
+        <w:rPr>
+          <w:rFonts w:ascii="Times New Roman" w:hAnsi="Times New Roman" w:cs="Times New Roman"/>
+          <w:sz w:val="24"/>
+          <w:szCs w:val="24"/>
+        </w:rPr>
+        <w:t xml:space="preserve"> longitude and latitude</w:t>
+      </w:r>
+      <w:r>
+        <w:rPr>
+          <w:rFonts w:ascii="Times New Roman" w:hAnsi="Times New Roman" w:cs="Times New Roman"/>
+          <w:sz w:val="24"/>
+          <w:szCs w:val="24"/>
+        </w:rPr>
+        <w:t xml:space="preserve"> coordinates</w:t>
+      </w:r>
+      <w:r>
+        <w:rPr>
+          <w:rFonts w:ascii="Times New Roman" w:hAnsi="Times New Roman" w:cs="Times New Roman"/>
+          <w:sz w:val="24"/>
+          <w:szCs w:val="24"/>
+        </w:rPr>
+        <w:t xml:space="preserve">) of the </w:t>
+      </w:r>
+      <w:r>
+        <w:rPr>
+          <w:rFonts w:ascii="Times New Roman" w:hAnsi="Times New Roman" w:cs="Times New Roman"/>
+          <w:sz w:val="24"/>
+          <w:szCs w:val="24"/>
+        </w:rPr>
+        <w:t xml:space="preserve">primary </w:t>
+      </w:r>
+      <w:r>
+        <w:rPr>
+          <w:rFonts w:ascii="Times New Roman" w:hAnsi="Times New Roman" w:cs="Times New Roman"/>
+          <w:sz w:val="24"/>
+          <w:szCs w:val="24"/>
+        </w:rPr>
+        <w:t xml:space="preserve">institution listed for the </w:t>
+      </w:r>
+      <w:r>
+        <w:rPr>
+          <w:rFonts w:ascii="Times New Roman" w:hAnsi="Times New Roman" w:cs="Times New Roman"/>
+          <w:sz w:val="24"/>
+          <w:szCs w:val="24"/>
+        </w:rPr>
+        <w:t xml:space="preserve">federally-funded </w:t>
+      </w:r>
+      <w:r>
+        <w:rPr>
+          <w:rFonts w:ascii="Times New Roman" w:hAnsi="Times New Roman" w:cs="Times New Roman"/>
+          <w:sz w:val="24"/>
+          <w:szCs w:val="24"/>
+        </w:rPr>
+        <w:t xml:space="preserve">R&amp;D project and </w:t>
+      </w:r>
+      <w:r>
+        <w:rPr>
+          <w:rFonts w:ascii="Times New Roman" w:hAnsi="Times New Roman" w:cs="Times New Roman"/>
+          <w:sz w:val="24"/>
+          <w:szCs w:val="24"/>
+        </w:rPr>
+        <w:t>the centroid of each MSA that meet the conditions described above.  I will then code Var05 with the minimum distance among the MSA calculations.</w:t>
       </w:r>
     </w:p>
     <w:p>
@@ -2701,23 +3657,55 @@
           <w:sz w:val="24"/>
           <w:szCs w:val="24"/>
         </w:rPr>
-        <w:t>I will determine Var07 based on the total amount of research expenditures in U.S. dollars for each institution during the sample period.</w:t>
-      </w:r>
-      <w:r>
-        <w:rPr>
-          <w:rFonts w:ascii="Times New Roman" w:hAnsi="Times New Roman" w:cs="Times New Roman"/>
-          <w:sz w:val="24"/>
-          <w:szCs w:val="24"/>
-        </w:rPr>
-        <w:t xml:space="preserve">  I will obtain this information from the Academic Institution Profiles prepared by the National Center for Science and Engineering Statistics (NCSES) within the NSF.</w:t>
-      </w:r>
-      <w:r>
-        <w:rPr>
-          <w:rFonts w:ascii="Times New Roman" w:hAnsi="Times New Roman" w:cs="Times New Roman"/>
-          <w:sz w:val="24"/>
-          <w:szCs w:val="24"/>
-        </w:rPr>
-        <w:t xml:space="preserve"> </w:t>
+        <w:t xml:space="preserve">I will review </w:t>
+      </w:r>
+      <w:r>
+        <w:rPr>
+          <w:rFonts w:ascii="Times New Roman" w:hAnsi="Times New Roman" w:cs="Times New Roman"/>
+          <w:sz w:val="24"/>
+          <w:szCs w:val="24"/>
+        </w:rPr>
+        <w:t xml:space="preserve">the </w:t>
+      </w:r>
+      <w:r>
+        <w:rPr>
+          <w:rFonts w:ascii="Times New Roman" w:hAnsi="Times New Roman" w:cs="Times New Roman"/>
+          <w:sz w:val="24"/>
+          <w:szCs w:val="24"/>
+        </w:rPr>
+        <w:t xml:space="preserve">abstract for each R&amp;D project and any related patents, published patent applications, and news articles to code Var06 for each case.  Table 4 lists the various categories and coding guidelines for Var06.  I will code each R&amp;D project using a nominal </w:t>
+      </w:r>
+      <w:r>
+        <w:rPr>
+          <w:rFonts w:ascii="Times New Roman" w:hAnsi="Times New Roman" w:cs="Times New Roman"/>
+          <w:sz w:val="24"/>
+          <w:szCs w:val="24"/>
+        </w:rPr>
+        <w:t>level of measure</w:t>
+      </w:r>
+      <w:r>
+        <w:rPr>
+          <w:rFonts w:ascii="Times New Roman" w:hAnsi="Times New Roman" w:cs="Times New Roman"/>
+          <w:sz w:val="24"/>
+          <w:szCs w:val="24"/>
+        </w:rPr>
+        <w:t xml:space="preserve"> indicating whether </w:t>
+      </w:r>
+      <w:r>
+        <w:rPr>
+          <w:rFonts w:ascii="Times New Roman" w:hAnsi="Times New Roman" w:cs="Times New Roman"/>
+          <w:sz w:val="24"/>
+          <w:szCs w:val="24"/>
+        </w:rPr>
+        <w:t xml:space="preserve">the primary application context </w:t>
+      </w:r>
+      <w:r>
+        <w:rPr>
+          <w:rFonts w:ascii="Times New Roman" w:hAnsi="Times New Roman" w:cs="Times New Roman"/>
+          <w:sz w:val="24"/>
+          <w:szCs w:val="24"/>
+        </w:rPr>
+        <w:t>is life sciences, physical sciences, social sciences, computer science, or other.</w:t>
       </w:r>
     </w:p>
     <w:p>
@@ -2736,23 +3724,63 @@
           <w:sz w:val="24"/>
           <w:szCs w:val="24"/>
         </w:rPr>
-        <w:t xml:space="preserve">Based on a review of the </w:t>
-      </w:r>
-      <w:r>
-        <w:rPr>
-          <w:rFonts w:ascii="Times New Roman" w:hAnsi="Times New Roman" w:cs="Times New Roman"/>
-          <w:sz w:val="24"/>
-          <w:szCs w:val="24"/>
-        </w:rPr>
-        <w:t>abstract for each R&amp;D project and any related patents, published patent applications, and news articles</w:t>
-      </w:r>
-      <w:r>
-        <w:rPr>
-          <w:rFonts w:ascii="Times New Roman" w:hAnsi="Times New Roman" w:cs="Times New Roman"/>
-          <w:sz w:val="24"/>
-          <w:szCs w:val="24"/>
-        </w:rPr>
-        <w:t>, I will code Var08 using categories and coding guidelines shown in Table 5.  I will categorize the embodiment of the technology derived from federally-funded R&amp;D projects using a nominal level of measure indicating whether it comprises at least one patent, journal articles only, or other.</w:t>
+        <w:t xml:space="preserve">I will </w:t>
+      </w:r>
+      <w:r>
+        <w:rPr>
+          <w:rFonts w:ascii="Times New Roman" w:hAnsi="Times New Roman" w:cs="Times New Roman"/>
+          <w:sz w:val="24"/>
+          <w:szCs w:val="24"/>
+        </w:rPr>
+        <w:t>code</w:t>
+      </w:r>
+      <w:r>
+        <w:rPr>
+          <w:rFonts w:ascii="Times New Roman" w:hAnsi="Times New Roman" w:cs="Times New Roman"/>
+          <w:sz w:val="24"/>
+          <w:szCs w:val="24"/>
+        </w:rPr>
+        <w:t xml:space="preserve"> Var07 based on the total amount of research expenditures in U.S. dollars </w:t>
+      </w:r>
+      <w:r>
+        <w:rPr>
+          <w:rFonts w:ascii="Times New Roman" w:hAnsi="Times New Roman" w:cs="Times New Roman"/>
+          <w:sz w:val="24"/>
+          <w:szCs w:val="24"/>
+        </w:rPr>
+        <w:t>during the sample period</w:t>
+      </w:r>
+      <w:r>
+        <w:rPr>
+          <w:rFonts w:ascii="Times New Roman" w:hAnsi="Times New Roman" w:cs="Times New Roman"/>
+          <w:sz w:val="24"/>
+          <w:szCs w:val="24"/>
+        </w:rPr>
+        <w:t xml:space="preserve"> </w:t>
+      </w:r>
+      <w:r>
+        <w:rPr>
+          <w:rFonts w:ascii="Times New Roman" w:hAnsi="Times New Roman" w:cs="Times New Roman"/>
+          <w:sz w:val="24"/>
+          <w:szCs w:val="24"/>
+        </w:rPr>
+        <w:t>for each institution.</w:t>
+      </w:r>
+      <w:r>
+        <w:rPr>
+          <w:rFonts w:ascii="Times New Roman" w:hAnsi="Times New Roman" w:cs="Times New Roman"/>
+          <w:sz w:val="24"/>
+          <w:szCs w:val="24"/>
+        </w:rPr>
+        <w:t xml:space="preserve">  I will obtain this information from the Academic Institution Profiles prepared by the National Center for Science and Engineering Statistics (NCSES) within the NSF.</w:t>
+      </w:r>
+      <w:r>
+        <w:rPr>
+          <w:rFonts w:ascii="Times New Roman" w:hAnsi="Times New Roman" w:cs="Times New Roman"/>
+          <w:sz w:val="24"/>
+          <w:szCs w:val="24"/>
+        </w:rPr>
+        <w:t xml:space="preserve"> </w:t>
       </w:r>
     </w:p>
     <w:p>
@@ -2771,7 +3799,157 @@
           <w:sz w:val="24"/>
           <w:szCs w:val="24"/>
         </w:rPr>
-        <w:t xml:space="preserve">In addition to the dataset that I will compile, I will also obtain </w:t>
+        <w:t xml:space="preserve">I will code Var08, Var09, Var10, and Var11 </w:t>
+      </w:r>
+      <w:r>
+        <w:rPr>
+          <w:rFonts w:ascii="Times New Roman" w:hAnsi="Times New Roman" w:cs="Times New Roman"/>
+          <w:sz w:val="24"/>
+          <w:szCs w:val="24"/>
+        </w:rPr>
+        <w:t>b</w:t>
+      </w:r>
+      <w:r>
+        <w:rPr>
+          <w:rFonts w:ascii="Times New Roman" w:hAnsi="Times New Roman" w:cs="Times New Roman"/>
+          <w:sz w:val="24"/>
+          <w:szCs w:val="24"/>
+        </w:rPr>
+        <w:t xml:space="preserve">ased on a review of the </w:t>
+      </w:r>
+      <w:r>
+        <w:rPr>
+          <w:rFonts w:ascii="Times New Roman" w:hAnsi="Times New Roman" w:cs="Times New Roman"/>
+          <w:sz w:val="24"/>
+          <w:szCs w:val="24"/>
+        </w:rPr>
+        <w:t>abstract for each R&amp;D project and any related patents, published patent applications, and news articles</w:t>
+      </w:r>
+      <w:r>
+        <w:rPr>
+          <w:rFonts w:ascii="Times New Roman" w:hAnsi="Times New Roman" w:cs="Times New Roman"/>
+          <w:sz w:val="24"/>
+          <w:szCs w:val="24"/>
+        </w:rPr>
+        <w:t xml:space="preserve">.  </w:t>
+      </w:r>
+      <w:r>
+        <w:rPr>
+          <w:rFonts w:ascii="Times New Roman" w:hAnsi="Times New Roman" w:cs="Times New Roman"/>
+          <w:sz w:val="24"/>
+          <w:szCs w:val="24"/>
+        </w:rPr>
+        <w:t>Each of these variables</w:t>
+      </w:r>
+      <w:r>
+        <w:rPr>
+          <w:rFonts w:ascii="Times New Roman" w:hAnsi="Times New Roman" w:cs="Times New Roman"/>
+          <w:sz w:val="24"/>
+          <w:szCs w:val="24"/>
+        </w:rPr>
+        <w:t xml:space="preserve"> will be dichotomous indicating whether or not the technology is embodied in each particular tangible form.  I will code Var12 </w:t>
+      </w:r>
+      <w:r>
+        <w:rPr>
+          <w:rFonts w:ascii="Times New Roman" w:hAnsi="Times New Roman" w:cs="Times New Roman"/>
+          <w:sz w:val="24"/>
+          <w:szCs w:val="24"/>
+        </w:rPr>
+        <w:t>using a ordinal</w:t>
+      </w:r>
+      <w:r>
+        <w:rPr>
+          <w:rFonts w:ascii="Times New Roman" w:hAnsi="Times New Roman" w:cs="Times New Roman"/>
+          <w:sz w:val="24"/>
+          <w:szCs w:val="24"/>
+        </w:rPr>
+        <w:t xml:space="preserve"> level </w:t>
+      </w:r>
+      <w:r>
+        <w:rPr>
+          <w:rFonts w:ascii="Times New Roman" w:hAnsi="Times New Roman" w:cs="Times New Roman"/>
+          <w:sz w:val="24"/>
+          <w:szCs w:val="24"/>
+        </w:rPr>
+        <w:t>of measure indicating whether the technology derived from the federally-funded R&amp;D project</w:t>
+      </w:r>
+      <w:r>
+        <w:rPr>
+          <w:rFonts w:ascii="Times New Roman" w:hAnsi="Times New Roman" w:cs="Times New Roman"/>
+          <w:sz w:val="24"/>
+          <w:szCs w:val="24"/>
+        </w:rPr>
+        <w:t xml:space="preserve"> comprises at least one patent, journal articles only, or other</w:t>
+      </w:r>
+      <w:r>
+        <w:rPr>
+          <w:rFonts w:ascii="Times New Roman" w:hAnsi="Times New Roman" w:cs="Times New Roman"/>
+          <w:sz w:val="24"/>
+          <w:szCs w:val="24"/>
+        </w:rPr>
+        <w:t xml:space="preserve"> embodiment</w:t>
+      </w:r>
+      <w:r>
+        <w:rPr>
+          <w:rFonts w:ascii="Times New Roman" w:hAnsi="Times New Roman" w:cs="Times New Roman"/>
+          <w:sz w:val="24"/>
+          <w:szCs w:val="24"/>
+        </w:rPr>
+        <w:t>.</w:t>
+      </w:r>
+      <w:bookmarkStart w:id="0" w:name="_GoBack"/>
+      <w:bookmarkEnd w:id="0"/>
+    </w:p>
+    <w:p>
+      <w:pPr>
+        <w:spacing w:after="0" w:line="480" w:lineRule="auto"/>
+        <w:ind w:firstLine="720"/>
+        <w:rPr>
+          <w:rFonts w:ascii="Times New Roman" w:hAnsi="Times New Roman" w:cs="Times New Roman"/>
+          <w:sz w:val="24"/>
+          <w:szCs w:val="24"/>
+        </w:rPr>
+      </w:pPr>
+      <w:r>
+        <w:rPr>
+          <w:rFonts w:ascii="Times New Roman" w:hAnsi="Times New Roman" w:cs="Times New Roman"/>
+          <w:sz w:val="24"/>
+          <w:szCs w:val="24"/>
+        </w:rPr>
+        <w:lastRenderedPageBreak/>
+        <w:t xml:space="preserve">In addition to </w:t>
+      </w:r>
+      <w:r>
+        <w:rPr>
+          <w:rFonts w:ascii="Times New Roman" w:hAnsi="Times New Roman" w:cs="Times New Roman"/>
+          <w:sz w:val="24"/>
+          <w:szCs w:val="24"/>
+        </w:rPr>
+        <w:t xml:space="preserve">compiling </w:t>
+      </w:r>
+      <w:r>
+        <w:rPr>
+          <w:rFonts w:ascii="Times New Roman" w:hAnsi="Times New Roman" w:cs="Times New Roman"/>
+          <w:sz w:val="24"/>
+          <w:szCs w:val="24"/>
+        </w:rPr>
+        <w:t>the dataset</w:t>
+      </w:r>
+      <w:r>
+        <w:rPr>
+          <w:rFonts w:ascii="Times New Roman" w:hAnsi="Times New Roman" w:cs="Times New Roman"/>
+          <w:sz w:val="24"/>
+          <w:szCs w:val="24"/>
+        </w:rPr>
+        <w:t>,</w:t>
+      </w:r>
+      <w:r>
+        <w:rPr>
+          <w:rFonts w:ascii="Times New Roman" w:hAnsi="Times New Roman" w:cs="Times New Roman"/>
+          <w:sz w:val="24"/>
+          <w:szCs w:val="24"/>
+        </w:rPr>
+        <w:t xml:space="preserve"> I will also obtain </w:t>
       </w:r>
       <w:r>
         <w:rPr>
@@ -2944,20 +4122,22 @@
     <w:p>
       <w:pPr>
         <w:spacing w:after="0" w:line="480" w:lineRule="auto"/>
-        <w:ind w:firstLine="720"/>
-        <w:rPr>
-          <w:rFonts w:ascii="Times New Roman" w:hAnsi="Times New Roman" w:cs="Times New Roman"/>
-          <w:sz w:val="24"/>
-          <w:szCs w:val="24"/>
-        </w:rPr>
-      </w:pPr>
-      <w:r>
-        <w:rPr>
-          <w:rFonts w:ascii="Times New Roman" w:hAnsi="Times New Roman" w:cs="Times New Roman"/>
-          <w:sz w:val="24"/>
-          <w:szCs w:val="24"/>
-        </w:rPr>
-        <w:t>I will supplement this documentation with a limited number of interviews of individuals likely to be knowledgeable about the subject.  Such individuals will include technology transfer professionals, federal policymakers, and venture capitalists.</w:t>
+        <w:jc w:val="center"/>
+        <w:rPr>
+          <w:rFonts w:ascii="Times New Roman" w:hAnsi="Times New Roman" w:cs="Times New Roman"/>
+          <w:b/>
+          <w:sz w:val="24"/>
+          <w:szCs w:val="24"/>
+        </w:rPr>
+      </w:pPr>
+      <w:r>
+        <w:rPr>
+          <w:rFonts w:ascii="Times New Roman" w:hAnsi="Times New Roman" w:cs="Times New Roman"/>
+          <w:b/>
+          <w:sz w:val="24"/>
+          <w:szCs w:val="24"/>
+        </w:rPr>
+        <w:t>Data Analysis</w:t>
       </w:r>
     </w:p>
     <w:p>
@@ -2977,557 +4157,7 @@
           <w:sz w:val="24"/>
           <w:szCs w:val="24"/>
         </w:rPr>
-        <w:lastRenderedPageBreak/>
-        <w:t>Operationalization of Key Constructs</w:t>
-      </w:r>
-    </w:p>
-    <w:p>
-      <w:pPr>
-        <w:spacing w:after="0" w:line="480" w:lineRule="auto"/>
-        <w:rPr>
-          <w:rFonts w:ascii="Times New Roman" w:hAnsi="Times New Roman" w:cs="Times New Roman"/>
-          <w:sz w:val="24"/>
-          <w:szCs w:val="24"/>
-        </w:rPr>
-      </w:pPr>
-      <w:r>
-        <w:rPr>
-          <w:rFonts w:ascii="Times New Roman" w:hAnsi="Times New Roman" w:cs="Times New Roman"/>
-          <w:sz w:val="24"/>
-          <w:szCs w:val="24"/>
-        </w:rPr>
-        <w:tab/>
-      </w:r>
-      <w:r>
-        <w:rPr>
-          <w:rFonts w:ascii="Times New Roman" w:hAnsi="Times New Roman" w:cs="Times New Roman"/>
-          <w:sz w:val="24"/>
-          <w:szCs w:val="24"/>
-        </w:rPr>
-        <w:t>To successfully complete this study, I will need to operationalize several key constructs.  To begin, the conception of what constitutes a t</w:t>
-      </w:r>
-      <w:r>
-        <w:rPr>
-          <w:rFonts w:ascii="Times New Roman" w:hAnsi="Times New Roman" w:cs="Times New Roman"/>
-          <w:sz w:val="24"/>
-          <w:szCs w:val="24"/>
-        </w:rPr>
-        <w:t>echnology</w:t>
-      </w:r>
-      <w:r>
-        <w:rPr>
-          <w:rFonts w:ascii="Times New Roman" w:hAnsi="Times New Roman" w:cs="Times New Roman"/>
-          <w:sz w:val="24"/>
-          <w:szCs w:val="24"/>
-        </w:rPr>
-        <w:t xml:space="preserve"> is important.  </w:t>
-      </w:r>
-      <w:r>
-        <w:rPr>
-          <w:rFonts w:ascii="Times New Roman" w:hAnsi="Times New Roman" w:cs="Times New Roman"/>
-          <w:sz w:val="24"/>
-          <w:szCs w:val="24"/>
-        </w:rPr>
-        <w:t>For the purpose of this study,</w:t>
-      </w:r>
-      <w:r>
-        <w:rPr>
-          <w:rFonts w:ascii="Times New Roman" w:hAnsi="Times New Roman" w:cs="Times New Roman"/>
-          <w:sz w:val="24"/>
-          <w:szCs w:val="24"/>
-        </w:rPr>
-        <w:t xml:space="preserve"> technology is defined as knowledge or method</w:t>
-      </w:r>
-      <w:r>
-        <w:rPr>
-          <w:rFonts w:ascii="Times New Roman" w:hAnsi="Times New Roman" w:cs="Times New Roman"/>
-          <w:sz w:val="24"/>
-          <w:szCs w:val="24"/>
-        </w:rPr>
-        <w:t>s that enable people to either perform tasks they were previously unable to perform or to perform tasks in such a way as to require fewer units of inputs per units of outputs.</w:t>
-      </w:r>
-      <w:r>
-        <w:rPr>
-          <w:rFonts w:ascii="Times New Roman" w:hAnsi="Times New Roman" w:cs="Times New Roman"/>
-          <w:sz w:val="24"/>
-          <w:szCs w:val="24"/>
-        </w:rPr>
-        <w:t xml:space="preserve">  </w:t>
-      </w:r>
-      <w:bookmarkStart w:id="0" w:name="_GoBack"/>
-      <w:bookmarkEnd w:id="0"/>
-      <w:r>
-        <w:rPr>
-          <w:rFonts w:ascii="Times New Roman" w:hAnsi="Times New Roman" w:cs="Times New Roman"/>
-          <w:sz w:val="24"/>
-          <w:szCs w:val="24"/>
-        </w:rPr>
-        <w:t>Federally-funded research</w:t>
-      </w:r>
-      <w:r>
-        <w:rPr>
-          <w:rFonts w:ascii="Times New Roman" w:hAnsi="Times New Roman" w:cs="Times New Roman"/>
-          <w:sz w:val="24"/>
-          <w:szCs w:val="24"/>
-        </w:rPr>
-        <w:t xml:space="preserve"> and development (R&amp;D)</w:t>
-      </w:r>
-      <w:r>
-        <w:rPr>
-          <w:rFonts w:ascii="Times New Roman" w:hAnsi="Times New Roman" w:cs="Times New Roman"/>
-          <w:sz w:val="24"/>
-          <w:szCs w:val="24"/>
-        </w:rPr>
-        <w:t xml:space="preserve"> project</w:t>
-      </w:r>
-      <w:r>
-        <w:rPr>
-          <w:rFonts w:ascii="Times New Roman" w:hAnsi="Times New Roman" w:cs="Times New Roman"/>
-          <w:sz w:val="24"/>
-          <w:szCs w:val="24"/>
-        </w:rPr>
-        <w:t xml:space="preserve"> award</w:t>
-      </w:r>
-      <w:r>
-        <w:rPr>
-          <w:rFonts w:ascii="Times New Roman" w:hAnsi="Times New Roman" w:cs="Times New Roman"/>
-          <w:sz w:val="24"/>
-          <w:szCs w:val="24"/>
-        </w:rPr>
-        <w:t>s will serve as a proxy for technology.</w:t>
-      </w:r>
-    </w:p>
-    <w:p>
-      <w:pPr>
-        <w:spacing w:after="0" w:line="480" w:lineRule="auto"/>
-        <w:rPr>
-          <w:rFonts w:ascii="Times New Roman" w:hAnsi="Times New Roman" w:cs="Times New Roman"/>
-          <w:sz w:val="24"/>
-          <w:szCs w:val="24"/>
-        </w:rPr>
-      </w:pPr>
-      <w:r>
-        <w:rPr>
-          <w:rFonts w:ascii="Times New Roman" w:hAnsi="Times New Roman" w:cs="Times New Roman"/>
-          <w:sz w:val="24"/>
-          <w:szCs w:val="24"/>
-        </w:rPr>
-        <w:tab/>
-        <w:t>Technology transfer</w:t>
-      </w:r>
-      <w:r>
-        <w:rPr>
-          <w:rFonts w:ascii="Times New Roman" w:hAnsi="Times New Roman" w:cs="Times New Roman"/>
-          <w:sz w:val="24"/>
-          <w:szCs w:val="24"/>
-        </w:rPr>
-        <w:t xml:space="preserve"> is defined as the transition of a technology from the person or entity that developed or controls it to another person or entity.</w:t>
-      </w:r>
-      <w:r>
-        <w:rPr>
-          <w:rFonts w:ascii="Times New Roman" w:hAnsi="Times New Roman" w:cs="Times New Roman"/>
-          <w:sz w:val="24"/>
-          <w:szCs w:val="24"/>
-        </w:rPr>
-        <w:t xml:space="preserve"> </w:t>
-      </w:r>
-      <w:r>
-        <w:rPr>
-          <w:rFonts w:ascii="Times New Roman" w:hAnsi="Times New Roman" w:cs="Times New Roman"/>
-          <w:sz w:val="24"/>
-          <w:szCs w:val="24"/>
-        </w:rPr>
-        <w:t xml:space="preserve"> For the purpose of this study, </w:t>
-      </w:r>
-      <w:r>
-        <w:rPr>
-          <w:rFonts w:ascii="Times New Roman" w:hAnsi="Times New Roman" w:cs="Times New Roman"/>
-          <w:sz w:val="24"/>
-          <w:szCs w:val="24"/>
-        </w:rPr>
-        <w:t>an intellectual property license</w:t>
-      </w:r>
-      <w:r>
-        <w:rPr>
-          <w:rFonts w:ascii="Times New Roman" w:hAnsi="Times New Roman" w:cs="Times New Roman"/>
-          <w:sz w:val="24"/>
-          <w:szCs w:val="24"/>
-        </w:rPr>
-        <w:t xml:space="preserve"> agreement will serve as a proxy for an instance of technology transfer.</w:t>
-      </w:r>
-      <w:r>
-        <w:rPr>
-          <w:rFonts w:ascii="Times New Roman" w:hAnsi="Times New Roman" w:cs="Times New Roman"/>
-          <w:sz w:val="24"/>
-          <w:szCs w:val="24"/>
-        </w:rPr>
-        <w:t xml:space="preserve"> </w:t>
-      </w:r>
-      <w:r>
-        <w:rPr>
-          <w:rFonts w:ascii="Times New Roman" w:hAnsi="Times New Roman" w:cs="Times New Roman"/>
-          <w:sz w:val="24"/>
-          <w:szCs w:val="24"/>
-        </w:rPr>
-        <w:t xml:space="preserve"> </w:t>
-      </w:r>
-      <w:r>
-        <w:rPr>
-          <w:rFonts w:ascii="Times New Roman" w:hAnsi="Times New Roman" w:cs="Times New Roman"/>
-          <w:sz w:val="24"/>
-          <w:szCs w:val="24"/>
-        </w:rPr>
-        <w:t xml:space="preserve">I will </w:t>
-      </w:r>
-      <w:r>
-        <w:rPr>
-          <w:rFonts w:ascii="Times New Roman" w:hAnsi="Times New Roman" w:cs="Times New Roman"/>
-          <w:sz w:val="24"/>
-          <w:szCs w:val="24"/>
-        </w:rPr>
-        <w:t>measure instances</w:t>
-      </w:r>
-      <w:r>
-        <w:rPr>
-          <w:rFonts w:ascii="Times New Roman" w:hAnsi="Times New Roman" w:cs="Times New Roman"/>
-          <w:sz w:val="24"/>
-          <w:szCs w:val="24"/>
-        </w:rPr>
-        <w:t xml:space="preserve"> </w:t>
-      </w:r>
-      <w:r>
-        <w:rPr>
-          <w:rFonts w:ascii="Times New Roman" w:hAnsi="Times New Roman" w:cs="Times New Roman"/>
-          <w:sz w:val="24"/>
-          <w:szCs w:val="24"/>
-        </w:rPr>
-        <w:t xml:space="preserve">of </w:t>
-      </w:r>
-      <w:r>
-        <w:rPr>
-          <w:rFonts w:ascii="Times New Roman" w:hAnsi="Times New Roman" w:cs="Times New Roman"/>
-          <w:sz w:val="24"/>
-          <w:szCs w:val="24"/>
-        </w:rPr>
-        <w:t xml:space="preserve">technology transfer </w:t>
-      </w:r>
-      <w:r>
-        <w:rPr>
-          <w:rFonts w:ascii="Times New Roman" w:hAnsi="Times New Roman" w:cs="Times New Roman"/>
-          <w:sz w:val="24"/>
-          <w:szCs w:val="24"/>
-        </w:rPr>
-        <w:t>using</w:t>
-      </w:r>
-      <w:r>
-        <w:rPr>
-          <w:rFonts w:ascii="Times New Roman" w:hAnsi="Times New Roman" w:cs="Times New Roman"/>
-          <w:sz w:val="24"/>
-          <w:szCs w:val="24"/>
-        </w:rPr>
-        <w:t xml:space="preserve"> </w:t>
-      </w:r>
-      <w:r>
-        <w:rPr>
-          <w:rFonts w:ascii="Times New Roman" w:hAnsi="Times New Roman" w:cs="Times New Roman"/>
-          <w:sz w:val="24"/>
-          <w:szCs w:val="24"/>
-        </w:rPr>
-        <w:t xml:space="preserve">a dichotomous variable indicating </w:t>
-      </w:r>
-      <w:r>
-        <w:rPr>
-          <w:rFonts w:ascii="Times New Roman" w:hAnsi="Times New Roman" w:cs="Times New Roman"/>
-          <w:sz w:val="24"/>
-          <w:szCs w:val="24"/>
-        </w:rPr>
-        <w:t>whether or not a</w:t>
-      </w:r>
-      <w:r>
-        <w:rPr>
-          <w:rFonts w:ascii="Times New Roman" w:hAnsi="Times New Roman" w:cs="Times New Roman"/>
-          <w:sz w:val="24"/>
-          <w:szCs w:val="24"/>
-        </w:rPr>
-        <w:t>t least one</w:t>
-      </w:r>
-      <w:r>
-        <w:rPr>
-          <w:rFonts w:ascii="Times New Roman" w:hAnsi="Times New Roman" w:cs="Times New Roman"/>
-          <w:sz w:val="24"/>
-          <w:szCs w:val="24"/>
-        </w:rPr>
-        <w:t xml:space="preserve"> intellectual property license</w:t>
-      </w:r>
-      <w:r>
-        <w:rPr>
-          <w:rFonts w:ascii="Times New Roman" w:hAnsi="Times New Roman" w:cs="Times New Roman"/>
-          <w:sz w:val="24"/>
-          <w:szCs w:val="24"/>
-        </w:rPr>
-        <w:t xml:space="preserve"> w</w:t>
-      </w:r>
-      <w:r>
-        <w:rPr>
-          <w:rFonts w:ascii="Times New Roman" w:hAnsi="Times New Roman" w:cs="Times New Roman"/>
-          <w:sz w:val="24"/>
-          <w:szCs w:val="24"/>
-        </w:rPr>
-        <w:t xml:space="preserve">as </w:t>
-      </w:r>
-      <w:r>
-        <w:rPr>
-          <w:rFonts w:ascii="Times New Roman" w:hAnsi="Times New Roman" w:cs="Times New Roman"/>
-          <w:sz w:val="24"/>
-          <w:szCs w:val="24"/>
-        </w:rPr>
-        <w:t xml:space="preserve">associated with </w:t>
-      </w:r>
-      <w:r>
-        <w:rPr>
-          <w:rFonts w:ascii="Times New Roman" w:hAnsi="Times New Roman" w:cs="Times New Roman"/>
-          <w:sz w:val="24"/>
-          <w:szCs w:val="24"/>
-        </w:rPr>
-        <w:t>a federally-funded research and development project.</w:t>
-      </w:r>
-      <w:r>
-        <w:rPr>
-          <w:rFonts w:ascii="Times New Roman" w:hAnsi="Times New Roman" w:cs="Times New Roman"/>
-          <w:sz w:val="24"/>
-          <w:szCs w:val="24"/>
-        </w:rPr>
-        <w:t xml:space="preserve"> </w:t>
-      </w:r>
-      <w:r>
-        <w:rPr>
-          <w:rFonts w:ascii="Times New Roman" w:hAnsi="Times New Roman" w:cs="Times New Roman"/>
-          <w:sz w:val="24"/>
-          <w:szCs w:val="24"/>
-        </w:rPr>
-        <w:t xml:space="preserve"> This will serve as the dependent variable for quantitative analysis.</w:t>
-      </w:r>
-    </w:p>
-    <w:p>
-      <w:pPr>
-        <w:spacing w:after="0" w:line="480" w:lineRule="auto"/>
-        <w:rPr>
-          <w:rFonts w:ascii="Times New Roman" w:hAnsi="Times New Roman" w:cs="Times New Roman"/>
-          <w:sz w:val="24"/>
-          <w:szCs w:val="24"/>
-        </w:rPr>
-      </w:pPr>
-      <w:r>
-        <w:rPr>
-          <w:rFonts w:ascii="Times New Roman" w:hAnsi="Times New Roman" w:cs="Times New Roman"/>
-          <w:sz w:val="24"/>
-          <w:szCs w:val="24"/>
-        </w:rPr>
-        <w:tab/>
-      </w:r>
-      <w:r>
-        <w:rPr>
-          <w:rFonts w:ascii="Times New Roman" w:hAnsi="Times New Roman" w:cs="Times New Roman"/>
-          <w:sz w:val="24"/>
-          <w:szCs w:val="24"/>
-        </w:rPr>
-        <w:t>A c</w:t>
-      </w:r>
-      <w:r>
-        <w:rPr>
-          <w:rFonts w:ascii="Times New Roman" w:hAnsi="Times New Roman" w:cs="Times New Roman"/>
-          <w:sz w:val="24"/>
-          <w:szCs w:val="24"/>
-        </w:rPr>
-        <w:t>ity</w:t>
-      </w:r>
-      <w:r>
-        <w:rPr>
-          <w:rFonts w:ascii="Times New Roman" w:hAnsi="Times New Roman" w:cs="Times New Roman"/>
-          <w:sz w:val="24"/>
-          <w:szCs w:val="24"/>
-        </w:rPr>
-        <w:t xml:space="preserve"> is defined as a metropolitan statistical area (MSA)</w:t>
-      </w:r>
-      <w:r>
-        <w:rPr>
-          <w:rFonts w:ascii="Times New Roman" w:hAnsi="Times New Roman" w:cs="Times New Roman"/>
-          <w:sz w:val="24"/>
-          <w:szCs w:val="24"/>
-        </w:rPr>
-        <w:t>,</w:t>
-      </w:r>
-      <w:r>
-        <w:rPr>
-          <w:rFonts w:ascii="Times New Roman" w:hAnsi="Times New Roman" w:cs="Times New Roman"/>
-          <w:sz w:val="24"/>
-          <w:szCs w:val="24"/>
-        </w:rPr>
-        <w:t xml:space="preserve"> as specified by the </w:t>
-      </w:r>
-      <w:r>
-        <w:rPr>
-          <w:rFonts w:ascii="Times New Roman" w:hAnsi="Times New Roman" w:cs="Times New Roman"/>
-          <w:sz w:val="24"/>
-          <w:szCs w:val="24"/>
-        </w:rPr>
-        <w:t xml:space="preserve">United States (U.S.) </w:t>
-      </w:r>
-      <w:r>
-        <w:rPr>
-          <w:rFonts w:ascii="Times New Roman" w:hAnsi="Times New Roman" w:cs="Times New Roman"/>
-          <w:sz w:val="24"/>
-          <w:szCs w:val="24"/>
-        </w:rPr>
-        <w:t xml:space="preserve">Office of Management and Budget </w:t>
-      </w:r>
-      <w:r>
-        <w:rPr>
-          <w:rFonts w:ascii="Times New Roman" w:hAnsi="Times New Roman" w:cs="Times New Roman"/>
-          <w:sz w:val="24"/>
-          <w:szCs w:val="24"/>
-        </w:rPr>
-        <w:t>(OMB)</w:t>
-      </w:r>
-      <w:r>
-        <w:rPr>
-          <w:rFonts w:ascii="Times New Roman" w:hAnsi="Times New Roman" w:cs="Times New Roman"/>
-          <w:sz w:val="24"/>
-          <w:szCs w:val="24"/>
-        </w:rPr>
-        <w:t>,</w:t>
-      </w:r>
-      <w:r>
-        <w:rPr>
-          <w:rFonts w:ascii="Times New Roman" w:hAnsi="Times New Roman" w:cs="Times New Roman"/>
-          <w:sz w:val="24"/>
-          <w:szCs w:val="24"/>
-        </w:rPr>
-        <w:t xml:space="preserve"> </w:t>
-      </w:r>
-      <w:r>
-        <w:rPr>
-          <w:rFonts w:ascii="Times New Roman" w:hAnsi="Times New Roman" w:cs="Times New Roman"/>
-          <w:sz w:val="24"/>
-          <w:szCs w:val="24"/>
-        </w:rPr>
-        <w:t xml:space="preserve">with a total </w:t>
-      </w:r>
-      <w:r>
-        <w:rPr>
-          <w:rFonts w:ascii="Times New Roman" w:hAnsi="Times New Roman" w:cs="Times New Roman"/>
-          <w:sz w:val="24"/>
-          <w:szCs w:val="24"/>
-        </w:rPr>
-        <w:t xml:space="preserve">absolute </w:t>
-      </w:r>
-      <w:r>
-        <w:rPr>
-          <w:rFonts w:ascii="Times New Roman" w:hAnsi="Times New Roman" w:cs="Times New Roman"/>
-          <w:sz w:val="24"/>
-          <w:szCs w:val="24"/>
-        </w:rPr>
-        <w:t xml:space="preserve">population of at least 1 million </w:t>
-      </w:r>
-      <w:r>
-        <w:rPr>
-          <w:rFonts w:ascii="Times New Roman" w:hAnsi="Times New Roman" w:cs="Times New Roman"/>
-          <w:sz w:val="24"/>
-          <w:szCs w:val="24"/>
-        </w:rPr>
-        <w:t xml:space="preserve">people </w:t>
-      </w:r>
-      <w:r>
-        <w:rPr>
-          <w:rFonts w:ascii="Times New Roman" w:hAnsi="Times New Roman" w:cs="Times New Roman"/>
-          <w:sz w:val="24"/>
-          <w:szCs w:val="24"/>
-        </w:rPr>
-        <w:t xml:space="preserve">and a </w:t>
-      </w:r>
-      <w:r>
-        <w:rPr>
-          <w:rFonts w:ascii="Times New Roman" w:hAnsi="Times New Roman" w:cs="Times New Roman"/>
-          <w:sz w:val="24"/>
-          <w:szCs w:val="24"/>
-        </w:rPr>
-        <w:t xml:space="preserve">total </w:t>
-      </w:r>
-      <w:r>
-        <w:rPr>
-          <w:rFonts w:ascii="Times New Roman" w:hAnsi="Times New Roman" w:cs="Times New Roman"/>
-          <w:sz w:val="24"/>
-          <w:szCs w:val="24"/>
-        </w:rPr>
-        <w:t xml:space="preserve">normalized population of at least </w:t>
-      </w:r>
-      <w:r>
-        <w:rPr>
-          <w:rFonts w:ascii="Times New Roman" w:hAnsi="Times New Roman" w:cs="Times New Roman"/>
-          <w:sz w:val="24"/>
-          <w:szCs w:val="24"/>
-        </w:rPr>
-        <w:t>110 people per square mile (sq. mi.</w:t>
-      </w:r>
-      <w:r>
-        <w:rPr>
-          <w:rFonts w:ascii="Times New Roman" w:hAnsi="Times New Roman" w:cs="Times New Roman"/>
-          <w:sz w:val="24"/>
-          <w:szCs w:val="24"/>
-        </w:rPr>
-        <w:t>)</w:t>
-      </w:r>
-      <w:r>
-        <w:rPr>
-          <w:rFonts w:ascii="Times New Roman" w:hAnsi="Times New Roman" w:cs="Times New Roman"/>
-          <w:sz w:val="24"/>
-          <w:szCs w:val="24"/>
-        </w:rPr>
-        <w:t xml:space="preserve"> based on the 2017 estimate of the U.S. Census Bureau.</w:t>
-      </w:r>
-    </w:p>
-    <w:p>
-      <w:pPr>
-        <w:spacing w:after="0" w:line="480" w:lineRule="auto"/>
-        <w:rPr>
-          <w:rFonts w:ascii="Times New Roman" w:hAnsi="Times New Roman" w:cs="Times New Roman"/>
-          <w:sz w:val="24"/>
-          <w:szCs w:val="24"/>
-        </w:rPr>
-      </w:pPr>
-      <w:r>
-        <w:rPr>
-          <w:rFonts w:ascii="Times New Roman" w:hAnsi="Times New Roman" w:cs="Times New Roman"/>
-          <w:sz w:val="24"/>
-          <w:szCs w:val="24"/>
-        </w:rPr>
-        <w:tab/>
-        <w:t>Technology development stage is defined as the state of progress of an R&amp;D project as described by a modified technology readiness level (TRL) scale as specified in Table X.  The TRL scale is an ordinal measure that takes on integer values between 1 and 9 based on the activities that have been successfully performed on the project.</w:t>
-      </w:r>
-      <w:r>
-        <w:rPr>
-          <w:rFonts w:ascii="Times New Roman" w:hAnsi="Times New Roman" w:cs="Times New Roman"/>
-          <w:sz w:val="24"/>
-          <w:szCs w:val="24"/>
-        </w:rPr>
-        <w:t xml:space="preserve">  This is the primary independent variable of interest</w:t>
-      </w:r>
-      <w:r>
-        <w:rPr>
-          <w:rFonts w:ascii="Times New Roman" w:hAnsi="Times New Roman" w:cs="Times New Roman"/>
-          <w:sz w:val="24"/>
-          <w:szCs w:val="24"/>
-        </w:rPr>
-        <w:t xml:space="preserve"> for the primary quantitative analysis to describe the relationship between </w:t>
-      </w:r>
-      <w:r>
-        <w:rPr>
-          <w:rFonts w:ascii="Times New Roman" w:hAnsi="Times New Roman" w:cs="Times New Roman"/>
-          <w:sz w:val="24"/>
-          <w:szCs w:val="24"/>
-        </w:rPr>
-        <w:lastRenderedPageBreak/>
-        <w:t>technology transfer and development stage.  It will also serve as the dependent variable in the secondary quantitative analysis to describe the relationship between development stage and spatial distance to the nearest city.</w:t>
+        <w:t>Describing Current Public Policy</w:t>
       </w:r>
     </w:p>
     <w:p>
@@ -3546,95 +4176,23 @@
           <w:sz w:val="24"/>
           <w:szCs w:val="24"/>
         </w:rPr>
-        <w:t xml:space="preserve">As a </w:t>
-      </w:r>
-      <w:r>
-        <w:rPr>
-          <w:rFonts w:ascii="Times New Roman" w:hAnsi="Times New Roman" w:cs="Times New Roman"/>
-          <w:sz w:val="24"/>
-          <w:szCs w:val="24"/>
-        </w:rPr>
-        <w:t>measure of spatial distance to the nearest city</w:t>
-      </w:r>
-      <w:r>
-        <w:rPr>
-          <w:rFonts w:ascii="Times New Roman" w:hAnsi="Times New Roman" w:cs="Times New Roman"/>
-          <w:sz w:val="24"/>
-          <w:szCs w:val="24"/>
-        </w:rPr>
-        <w:t>, I will use th</w:t>
-      </w:r>
-      <w:r>
-        <w:rPr>
-          <w:rFonts w:ascii="Times New Roman" w:hAnsi="Times New Roman" w:cs="Times New Roman"/>
-          <w:sz w:val="24"/>
-          <w:szCs w:val="24"/>
-        </w:rPr>
-        <w:t xml:space="preserve">e distance from the institution that received the federal </w:t>
-      </w:r>
-      <w:r>
-        <w:rPr>
-          <w:rFonts w:ascii="Times New Roman" w:hAnsi="Times New Roman" w:cs="Times New Roman"/>
-          <w:sz w:val="24"/>
-          <w:szCs w:val="24"/>
-        </w:rPr>
-        <w:t>fun</w:t>
-      </w:r>
-      <w:r>
-        <w:rPr>
-          <w:rFonts w:ascii="Times New Roman" w:hAnsi="Times New Roman" w:cs="Times New Roman"/>
-          <w:sz w:val="24"/>
-          <w:szCs w:val="24"/>
-        </w:rPr>
-        <w:t>ding award for the R&amp;D project</w:t>
-      </w:r>
-      <w:r>
-        <w:rPr>
-          <w:rFonts w:ascii="Times New Roman" w:hAnsi="Times New Roman" w:cs="Times New Roman"/>
-          <w:sz w:val="24"/>
-          <w:szCs w:val="24"/>
-        </w:rPr>
-        <w:t xml:space="preserve"> to the centroid of the nearest </w:t>
-      </w:r>
-      <w:r>
-        <w:rPr>
-          <w:rFonts w:ascii="Times New Roman" w:hAnsi="Times New Roman" w:cs="Times New Roman"/>
-          <w:sz w:val="24"/>
-          <w:szCs w:val="24"/>
-        </w:rPr>
-        <w:t>city</w:t>
-      </w:r>
-      <w:r>
-        <w:rPr>
-          <w:rFonts w:ascii="Times New Roman" w:hAnsi="Times New Roman" w:cs="Times New Roman"/>
-          <w:sz w:val="24"/>
-          <w:szCs w:val="24"/>
-        </w:rPr>
-        <w:t>.</w:t>
-      </w:r>
-      <w:r>
-        <w:rPr>
-          <w:rFonts w:ascii="Times New Roman" w:hAnsi="Times New Roman" w:cs="Times New Roman"/>
-          <w:sz w:val="24"/>
-          <w:szCs w:val="24"/>
-        </w:rPr>
-        <w:t xml:space="preserve">  This will serve as the primary independent variable of interest to describe the influence spatial distance on technology transfer as well as </w:t>
-      </w:r>
-      <w:r>
-        <w:rPr>
-          <w:rFonts w:ascii="Times New Roman" w:hAnsi="Times New Roman" w:cs="Times New Roman"/>
-          <w:sz w:val="24"/>
-          <w:szCs w:val="24"/>
-        </w:rPr>
-        <w:t xml:space="preserve">technology </w:t>
-      </w:r>
-      <w:r>
-        <w:rPr>
-          <w:rFonts w:ascii="Times New Roman" w:hAnsi="Times New Roman" w:cs="Times New Roman"/>
-          <w:sz w:val="24"/>
-          <w:szCs w:val="24"/>
-        </w:rPr>
-        <w:t>development stage.</w:t>
+        <w:t xml:space="preserve">I will </w:t>
+      </w:r>
+      <w:r>
+        <w:rPr>
+          <w:rFonts w:ascii="Times New Roman" w:hAnsi="Times New Roman" w:cs="Times New Roman"/>
+          <w:sz w:val="24"/>
+          <w:szCs w:val="24"/>
+        </w:rPr>
+        <w:t>use a logic model to describe and characterize the current technology transfer public policy.</w:t>
+      </w:r>
+      <w:r>
+        <w:rPr>
+          <w:rFonts w:ascii="Times New Roman" w:hAnsi="Times New Roman" w:cs="Times New Roman"/>
+          <w:sz w:val="24"/>
+          <w:szCs w:val="24"/>
+        </w:rPr>
+        <w:t xml:space="preserve">  </w:t>
       </w:r>
     </w:p>
     <w:p>
@@ -3654,46 +4212,7 @@
           <w:sz w:val="24"/>
           <w:szCs w:val="24"/>
         </w:rPr>
-        <w:t>Sampling</w:t>
-      </w:r>
-    </w:p>
-    <w:p>
-      <w:pPr>
-        <w:spacing w:after="0" w:line="480" w:lineRule="auto"/>
-        <w:rPr>
-          <w:rFonts w:ascii="Times New Roman" w:hAnsi="Times New Roman" w:cs="Times New Roman"/>
-          <w:sz w:val="24"/>
-          <w:szCs w:val="24"/>
-        </w:rPr>
-      </w:pPr>
-      <w:r>
-        <w:rPr>
-          <w:rFonts w:ascii="Times New Roman" w:hAnsi="Times New Roman" w:cs="Times New Roman"/>
-          <w:sz w:val="24"/>
-          <w:szCs w:val="24"/>
-        </w:rPr>
-        <w:tab/>
-        <w:t>[Enter text]</w:t>
-      </w:r>
-    </w:p>
-    <w:p>
-      <w:pPr>
-        <w:spacing w:after="0" w:line="480" w:lineRule="auto"/>
-        <w:rPr>
-          <w:rFonts w:ascii="Times New Roman" w:hAnsi="Times New Roman" w:cs="Times New Roman"/>
-          <w:b/>
-          <w:sz w:val="24"/>
-          <w:szCs w:val="24"/>
-        </w:rPr>
-      </w:pPr>
-      <w:r>
-        <w:rPr>
-          <w:rFonts w:ascii="Times New Roman" w:hAnsi="Times New Roman" w:cs="Times New Roman"/>
-          <w:b/>
-          <w:sz w:val="24"/>
-          <w:szCs w:val="24"/>
-        </w:rPr>
-        <w:t>Data Analysis</w:t>
+        <w:t>Investigating the Role of Development Stage</w:t>
       </w:r>
     </w:p>
     <w:p>
@@ -3712,6 +4231,30 @@
           <w:sz w:val="24"/>
           <w:szCs w:val="24"/>
         </w:rPr>
+        <w:t>I will perform a quantitative analysis to better understand the relationship betw</w:t>
+      </w:r>
+      <w:r>
+        <w:rPr>
+          <w:rFonts w:ascii="Times New Roman" w:hAnsi="Times New Roman" w:cs="Times New Roman"/>
+          <w:sz w:val="24"/>
+          <w:szCs w:val="24"/>
+        </w:rPr>
+        <w:t>een technology transfer</w:t>
+      </w:r>
+      <w:r>
+        <w:rPr>
+          <w:rFonts w:ascii="Times New Roman" w:hAnsi="Times New Roman" w:cs="Times New Roman"/>
+          <w:sz w:val="24"/>
+          <w:szCs w:val="24"/>
+        </w:rPr>
+        <w:t xml:space="preserve"> and development stage of R&amp;D projects and technologies.  </w:t>
+      </w:r>
+      <w:r>
+        <w:rPr>
+          <w:rFonts w:ascii="Times New Roman" w:hAnsi="Times New Roman" w:cs="Times New Roman"/>
+          <w:sz w:val="24"/>
+          <w:szCs w:val="24"/>
+        </w:rPr>
         <w:t>The primary unit of analysis for</w:t>
       </w:r>
       <w:r>
@@ -3720,31 +4263,69 @@
           <w:sz w:val="24"/>
           <w:szCs w:val="24"/>
         </w:rPr>
-        <w:t xml:space="preserve"> this study will be federal R&amp;D</w:t>
-      </w:r>
-      <w:r>
-        <w:rPr>
-          <w:rFonts w:ascii="Times New Roman" w:hAnsi="Times New Roman" w:cs="Times New Roman"/>
-          <w:sz w:val="24"/>
-          <w:szCs w:val="24"/>
-        </w:rPr>
-        <w:t xml:space="preserve"> funding awards.  </w:t>
-      </w:r>
-      <w:r>
-        <w:rPr>
-          <w:rFonts w:ascii="Times New Roman" w:hAnsi="Times New Roman" w:cs="Times New Roman"/>
-          <w:sz w:val="24"/>
-          <w:szCs w:val="24"/>
-        </w:rPr>
-        <w:t>I will use institutionalism as the primary theoretical framework to conduct the analysis.</w:t>
-      </w:r>
-      <w:r>
-        <w:rPr>
-          <w:rFonts w:ascii="Times New Roman" w:hAnsi="Times New Roman" w:cs="Times New Roman"/>
-          <w:sz w:val="24"/>
-          <w:szCs w:val="24"/>
-        </w:rPr>
-        <w:t xml:space="preserve">  </w:t>
+        <w:t xml:space="preserve"> this study will be federally-funded R&amp;D</w:t>
+      </w:r>
+      <w:r>
+        <w:rPr>
+          <w:rFonts w:ascii="Times New Roman" w:hAnsi="Times New Roman" w:cs="Times New Roman"/>
+          <w:sz w:val="24"/>
+          <w:szCs w:val="24"/>
+        </w:rPr>
+        <w:t xml:space="preserve"> </w:t>
+      </w:r>
+      <w:r>
+        <w:rPr>
+          <w:rFonts w:ascii="Times New Roman" w:hAnsi="Times New Roman" w:cs="Times New Roman"/>
+          <w:sz w:val="24"/>
+          <w:szCs w:val="24"/>
+        </w:rPr>
+        <w:t xml:space="preserve">projects as measured by each unique funding award during the sample period.  </w:t>
+      </w:r>
+      <w:r>
+        <w:rPr>
+          <w:rFonts w:ascii="Times New Roman" w:hAnsi="Times New Roman" w:cs="Times New Roman"/>
+          <w:sz w:val="24"/>
+          <w:szCs w:val="24"/>
+        </w:rPr>
+        <w:t xml:space="preserve">I will conduct a binomial logistic regression analysis using a binary variable indicating whether or not a technology derived from a federally-funded research project was licensed as the dependent variable and development stage as the primary independent variable of interest.  Additionally, I will conduct a standard regression analysis using development stage as the dependent variable and spatial distance to the nearest city as the </w:t>
+      </w:r>
+      <w:r>
+        <w:rPr>
+          <w:rFonts w:ascii="Times New Roman" w:hAnsi="Times New Roman" w:cs="Times New Roman"/>
+          <w:sz w:val="24"/>
+          <w:szCs w:val="24"/>
+        </w:rPr>
+        <w:lastRenderedPageBreak/>
+        <w:t xml:space="preserve">primary independent variable of interest.  Although the development stage variable is ordinal, I will treat it as an interval variable for the standard regression analysis. </w:t>
+      </w:r>
+    </w:p>
+    <w:p>
+      <w:pPr>
+        <w:spacing w:after="0" w:line="480" w:lineRule="auto"/>
+        <w:rPr>
+          <w:rFonts w:ascii="Times New Roman" w:hAnsi="Times New Roman" w:cs="Times New Roman"/>
+          <w:b/>
+          <w:sz w:val="24"/>
+          <w:szCs w:val="24"/>
+        </w:rPr>
+      </w:pPr>
+      <w:r>
+        <w:rPr>
+          <w:rFonts w:ascii="Times New Roman" w:hAnsi="Times New Roman" w:cs="Times New Roman"/>
+          <w:b/>
+          <w:sz w:val="24"/>
+          <w:szCs w:val="24"/>
+        </w:rPr>
+        <w:t>Identifying</w:t>
+      </w:r>
+      <w:r>
+        <w:rPr>
+          <w:rFonts w:ascii="Times New Roman" w:hAnsi="Times New Roman" w:cs="Times New Roman"/>
+          <w:b/>
+          <w:sz w:val="24"/>
+          <w:szCs w:val="24"/>
+        </w:rPr>
+        <w:t xml:space="preserve"> Policy Alternatives</w:t>
       </w:r>
     </w:p>
     <w:p>
@@ -3763,23 +4344,111 @@
           <w:sz w:val="24"/>
           <w:szCs w:val="24"/>
         </w:rPr>
-        <w:t>I will perform a quantitative analysis to better understand the relationship betw</w:t>
-      </w:r>
-      <w:r>
-        <w:rPr>
-          <w:rFonts w:ascii="Times New Roman" w:hAnsi="Times New Roman" w:cs="Times New Roman"/>
-          <w:sz w:val="24"/>
-          <w:szCs w:val="24"/>
-        </w:rPr>
-        <w:t>een technology transfer</w:t>
-      </w:r>
-      <w:r>
-        <w:rPr>
-          <w:rFonts w:ascii="Times New Roman" w:hAnsi="Times New Roman" w:cs="Times New Roman"/>
-          <w:sz w:val="24"/>
-          <w:szCs w:val="24"/>
-        </w:rPr>
-        <w:t xml:space="preserve"> and development stage of R&amp;D projects and technologies.  I will conduct a binomial logistic regression analysis using a binary variable indicating whether or not a technology derived from a federally-funded research project was licensed as the dependent variable and development stage as the primary independent variable of interest.  Additionally, I will conduct a standard regression analysis using development stage as the dependent variable and spatial distance to the nearest city as the primary independent variable of interest.  Although the development stage variable is ordinal, I will treat it as an interval variable for the standard regression analysis. </w:t>
+        <w:t>I will use qualitativ</w:t>
+      </w:r>
+      <w:r>
+        <w:rPr>
+          <w:rFonts w:ascii="Times New Roman" w:hAnsi="Times New Roman" w:cs="Times New Roman"/>
+          <w:sz w:val="24"/>
+          <w:szCs w:val="24"/>
+        </w:rPr>
+        <w:t>e analyses to characterize</w:t>
+      </w:r>
+      <w:r>
+        <w:rPr>
+          <w:rFonts w:ascii="Times New Roman" w:hAnsi="Times New Roman" w:cs="Times New Roman"/>
+          <w:sz w:val="24"/>
+          <w:szCs w:val="24"/>
+        </w:rPr>
+        <w:t xml:space="preserve"> the problem </w:t>
+      </w:r>
+      <w:r>
+        <w:rPr>
+          <w:rFonts w:ascii="Times New Roman" w:hAnsi="Times New Roman" w:cs="Times New Roman"/>
+          <w:sz w:val="24"/>
+          <w:szCs w:val="24"/>
+        </w:rPr>
+        <w:t xml:space="preserve">of inadequate </w:t>
+      </w:r>
+      <w:r>
+        <w:rPr>
+          <w:rFonts w:ascii="Times New Roman" w:hAnsi="Times New Roman" w:cs="Times New Roman"/>
+          <w:sz w:val="24"/>
+          <w:szCs w:val="24"/>
+        </w:rPr>
+        <w:t xml:space="preserve">technology transfer outcomes, identify the issues involved in the problem, establish the context in which the issues must be analyzed, identify potential constraints on possible policy alternatives, identify the various stakeholders who will be affected by policy decisions, and uncover the primary </w:t>
+      </w:r>
+      <w:r>
+        <w:rPr>
+          <w:rFonts w:ascii="Times New Roman" w:hAnsi="Times New Roman" w:cs="Times New Roman"/>
+          <w:sz w:val="24"/>
+          <w:szCs w:val="24"/>
+        </w:rPr>
+        <w:t>influences that contribute to the problem</w:t>
+      </w:r>
+      <w:r>
+        <w:rPr>
+          <w:rFonts w:ascii="Times New Roman" w:hAnsi="Times New Roman" w:cs="Times New Roman"/>
+          <w:sz w:val="24"/>
+          <w:szCs w:val="24"/>
+        </w:rPr>
+        <w:t xml:space="preserve"> of inadequate technology transfer outcomes</w:t>
+      </w:r>
+      <w:r>
+        <w:rPr>
+          <w:rFonts w:ascii="Times New Roman" w:hAnsi="Times New Roman" w:cs="Times New Roman"/>
+          <w:sz w:val="24"/>
+          <w:szCs w:val="24"/>
+        </w:rPr>
+        <w:t>.</w:t>
+      </w:r>
+      <w:r>
+        <w:rPr>
+          <w:rFonts w:ascii="Times New Roman" w:hAnsi="Times New Roman" w:cs="Times New Roman"/>
+          <w:sz w:val="24"/>
+          <w:szCs w:val="24"/>
+        </w:rPr>
+        <w:t xml:space="preserve">  I will</w:t>
+      </w:r>
+      <w:r>
+        <w:rPr>
+          <w:rFonts w:ascii="Times New Roman" w:hAnsi="Times New Roman" w:cs="Times New Roman"/>
+          <w:sz w:val="24"/>
+          <w:szCs w:val="24"/>
+        </w:rPr>
+        <w:t xml:space="preserve"> then</w:t>
+      </w:r>
+      <w:r>
+        <w:rPr>
+          <w:rFonts w:ascii="Times New Roman" w:hAnsi="Times New Roman" w:cs="Times New Roman"/>
+          <w:sz w:val="24"/>
+          <w:szCs w:val="24"/>
+        </w:rPr>
+        <w:t xml:space="preserve"> review the documentation to identify the policy actions that have been taken to address the problem of inadequate technology transfer outcomes.  </w:t>
+      </w:r>
+      <w:r>
+        <w:rPr>
+          <w:rFonts w:ascii="Times New Roman" w:hAnsi="Times New Roman" w:cs="Times New Roman"/>
+          <w:sz w:val="24"/>
+          <w:szCs w:val="24"/>
+        </w:rPr>
+        <w:t>This will include determining the specific policy objectives as related to the problem and developing a logic model for t</w:t>
+      </w:r>
+      <w:r>
+        <w:rPr>
+          <w:rFonts w:ascii="Times New Roman" w:hAnsi="Times New Roman" w:cs="Times New Roman"/>
+          <w:sz w:val="24"/>
+          <w:szCs w:val="24"/>
+        </w:rPr>
+        <w:t>echnology transfer</w:t>
+      </w:r>
+      <w:r>
+        <w:rPr>
+          <w:rFonts w:ascii="Times New Roman" w:hAnsi="Times New Roman" w:cs="Times New Roman"/>
+          <w:sz w:val="24"/>
+          <w:szCs w:val="24"/>
+        </w:rPr>
+        <w:t xml:space="preserve"> policy.  </w:t>
       </w:r>
     </w:p>
     <w:p>
@@ -3798,138 +4467,6 @@
           <w:sz w:val="24"/>
           <w:szCs w:val="24"/>
         </w:rPr>
-        <w:t>I will use qualitativ</w:t>
-      </w:r>
-      <w:r>
-        <w:rPr>
-          <w:rFonts w:ascii="Times New Roman" w:hAnsi="Times New Roman" w:cs="Times New Roman"/>
-          <w:sz w:val="24"/>
-          <w:szCs w:val="24"/>
-        </w:rPr>
-        <w:t>e analyses to characterize</w:t>
-      </w:r>
-      <w:r>
-        <w:rPr>
-          <w:rFonts w:ascii="Times New Roman" w:hAnsi="Times New Roman" w:cs="Times New Roman"/>
-          <w:sz w:val="24"/>
-          <w:szCs w:val="24"/>
-        </w:rPr>
-        <w:t xml:space="preserve"> the problem </w:t>
-      </w:r>
-      <w:r>
-        <w:rPr>
-          <w:rFonts w:ascii="Times New Roman" w:hAnsi="Times New Roman" w:cs="Times New Roman"/>
-          <w:sz w:val="24"/>
-          <w:szCs w:val="24"/>
-        </w:rPr>
-        <w:t xml:space="preserve">of inadequate </w:t>
-      </w:r>
-      <w:r>
-        <w:rPr>
-          <w:rFonts w:ascii="Times New Roman" w:hAnsi="Times New Roman" w:cs="Times New Roman"/>
-          <w:sz w:val="24"/>
-          <w:szCs w:val="24"/>
-        </w:rPr>
-        <w:t xml:space="preserve">technology transfer outcomes, identify the issues involved in the problem, establish the context in which the </w:t>
-      </w:r>
-      <w:r>
-        <w:rPr>
-          <w:rFonts w:ascii="Times New Roman" w:hAnsi="Times New Roman" w:cs="Times New Roman"/>
-          <w:sz w:val="24"/>
-          <w:szCs w:val="24"/>
-        </w:rPr>
-        <w:lastRenderedPageBreak/>
-        <w:t xml:space="preserve">issues must be analyzed, identify potential constraints on possible policy alternatives, identify the various stakeholders who will be affected by policy decisions, and uncover the primary </w:t>
-      </w:r>
-      <w:r>
-        <w:rPr>
-          <w:rFonts w:ascii="Times New Roman" w:hAnsi="Times New Roman" w:cs="Times New Roman"/>
-          <w:sz w:val="24"/>
-          <w:szCs w:val="24"/>
-        </w:rPr>
-        <w:t>influences that contribute to the problem</w:t>
-      </w:r>
-      <w:r>
-        <w:rPr>
-          <w:rFonts w:ascii="Times New Roman" w:hAnsi="Times New Roman" w:cs="Times New Roman"/>
-          <w:sz w:val="24"/>
-          <w:szCs w:val="24"/>
-        </w:rPr>
-        <w:t xml:space="preserve"> of inadequate technology transfer outcomes</w:t>
-      </w:r>
-      <w:r>
-        <w:rPr>
-          <w:rFonts w:ascii="Times New Roman" w:hAnsi="Times New Roman" w:cs="Times New Roman"/>
-          <w:sz w:val="24"/>
-          <w:szCs w:val="24"/>
-        </w:rPr>
-        <w:t>.</w:t>
-      </w:r>
-      <w:r>
-        <w:rPr>
-          <w:rFonts w:ascii="Times New Roman" w:hAnsi="Times New Roman" w:cs="Times New Roman"/>
-          <w:sz w:val="24"/>
-          <w:szCs w:val="24"/>
-        </w:rPr>
-        <w:t xml:space="preserve">  I will</w:t>
-      </w:r>
-      <w:r>
-        <w:rPr>
-          <w:rFonts w:ascii="Times New Roman" w:hAnsi="Times New Roman" w:cs="Times New Roman"/>
-          <w:sz w:val="24"/>
-          <w:szCs w:val="24"/>
-        </w:rPr>
-        <w:t xml:space="preserve"> then</w:t>
-      </w:r>
-      <w:r>
-        <w:rPr>
-          <w:rFonts w:ascii="Times New Roman" w:hAnsi="Times New Roman" w:cs="Times New Roman"/>
-          <w:sz w:val="24"/>
-          <w:szCs w:val="24"/>
-        </w:rPr>
-        <w:t xml:space="preserve"> review the documentation to identify the policy actions that have been taken to address the problem of inadequate technology transfer outcomes.  </w:t>
-      </w:r>
-      <w:r>
-        <w:rPr>
-          <w:rFonts w:ascii="Times New Roman" w:hAnsi="Times New Roman" w:cs="Times New Roman"/>
-          <w:sz w:val="24"/>
-          <w:szCs w:val="24"/>
-        </w:rPr>
-        <w:t>This will include determining the specific policy objectives as related to the problem and developing a logic model for t</w:t>
-      </w:r>
-      <w:r>
-        <w:rPr>
-          <w:rFonts w:ascii="Times New Roman" w:hAnsi="Times New Roman" w:cs="Times New Roman"/>
-          <w:sz w:val="24"/>
-          <w:szCs w:val="24"/>
-        </w:rPr>
-        <w:t>echnology transfer</w:t>
-      </w:r>
-      <w:r>
-        <w:rPr>
-          <w:rFonts w:ascii="Times New Roman" w:hAnsi="Times New Roman" w:cs="Times New Roman"/>
-          <w:sz w:val="24"/>
-          <w:szCs w:val="24"/>
-        </w:rPr>
-        <w:t xml:space="preserve"> policy.  </w:t>
-      </w:r>
-    </w:p>
-    <w:p>
-      <w:pPr>
-        <w:spacing w:after="0" w:line="480" w:lineRule="auto"/>
-        <w:ind w:firstLine="720"/>
-        <w:rPr>
-          <w:rFonts w:ascii="Times New Roman" w:hAnsi="Times New Roman" w:cs="Times New Roman"/>
-          <w:sz w:val="24"/>
-          <w:szCs w:val="24"/>
-        </w:rPr>
-      </w:pPr>
-      <w:r>
-        <w:rPr>
-          <w:rFonts w:ascii="Times New Roman" w:hAnsi="Times New Roman" w:cs="Times New Roman"/>
-          <w:sz w:val="24"/>
-          <w:szCs w:val="24"/>
-        </w:rPr>
         <w:t>Based on information obtained in the document review, I will define the various relevant criteria that can be used to evaluate policy alternatives.  I will then identify the various policy actions that can be taken to address the problem.  Once this is done, I will analyze each policy alternative including the current policy according t</w:t>
       </w:r>
       <w:r>
@@ -3939,24 +4476,6 @@
           <w:szCs w:val="24"/>
         </w:rPr>
         <w:t>o the various relevant criteria.  I will compare the policy alternatives along the various selection criteria, making tradeoffs among them to develop a proposed policy that will be both effective and robust.</w:t>
-      </w:r>
-    </w:p>
-    <w:p>
-      <w:pPr>
-        <w:spacing w:after="0" w:line="480" w:lineRule="auto"/>
-        <w:rPr>
-          <w:rFonts w:ascii="Times New Roman" w:hAnsi="Times New Roman" w:cs="Times New Roman"/>
-          <w:sz w:val="24"/>
-          <w:szCs w:val="24"/>
-        </w:rPr>
-      </w:pPr>
-      <w:r>
-        <w:rPr>
-          <w:rFonts w:ascii="Times New Roman" w:hAnsi="Times New Roman" w:cs="Times New Roman"/>
-          <w:sz w:val="24"/>
-          <w:szCs w:val="24"/>
-        </w:rPr>
-        <w:br w:type="page"/>
       </w:r>
     </w:p>
     <w:p>
@@ -3965,6 +4484,63 @@
         <w:jc w:val="center"/>
         <w:rPr>
           <w:rFonts w:ascii="Times New Roman" w:hAnsi="Times New Roman" w:cs="Times New Roman"/>
+          <w:b/>
+          <w:sz w:val="24"/>
+          <w:szCs w:val="24"/>
+        </w:rPr>
+      </w:pPr>
+      <w:r>
+        <w:rPr>
+          <w:rFonts w:ascii="Times New Roman" w:hAnsi="Times New Roman" w:cs="Times New Roman"/>
+          <w:b/>
+          <w:sz w:val="24"/>
+          <w:szCs w:val="24"/>
+        </w:rPr>
+        <w:t>Conclusion</w:t>
+      </w:r>
+    </w:p>
+    <w:p>
+      <w:pPr>
+        <w:spacing w:after="0" w:line="480" w:lineRule="auto"/>
+        <w:rPr>
+          <w:rFonts w:ascii="Times New Roman" w:hAnsi="Times New Roman" w:cs="Times New Roman"/>
+          <w:sz w:val="24"/>
+          <w:szCs w:val="24"/>
+        </w:rPr>
+      </w:pPr>
+      <w:r>
+        <w:rPr>
+          <w:rFonts w:ascii="Times New Roman" w:hAnsi="Times New Roman" w:cs="Times New Roman"/>
+          <w:sz w:val="24"/>
+          <w:szCs w:val="24"/>
+        </w:rPr>
+        <w:t>[Enter text]</w:t>
+      </w:r>
+    </w:p>
+    <w:p>
+      <w:pPr>
+        <w:spacing w:after="0" w:line="480" w:lineRule="auto"/>
+        <w:rPr>
+          <w:rFonts w:ascii="Times New Roman" w:hAnsi="Times New Roman" w:cs="Times New Roman"/>
+          <w:sz w:val="24"/>
+          <w:szCs w:val="24"/>
+        </w:rPr>
+      </w:pPr>
+      <w:r>
+        <w:rPr>
+          <w:rFonts w:ascii="Times New Roman" w:hAnsi="Times New Roman" w:cs="Times New Roman"/>
+          <w:sz w:val="24"/>
+          <w:szCs w:val="24"/>
+        </w:rPr>
+        <w:br w:type="page"/>
+      </w:r>
+    </w:p>
+    <w:p>
+      <w:pPr>
+        <w:spacing w:after="0" w:line="480" w:lineRule="auto"/>
+        <w:jc w:val="center"/>
+        <w:rPr>
+          <w:rFonts w:ascii="Times New Roman" w:hAnsi="Times New Roman" w:cs="Times New Roman"/>
           <w:sz w:val="24"/>
           <w:szCs w:val="24"/>
         </w:rPr>
@@ -4554,6 +5130,16 @@
           <w:szCs w:val="24"/>
         </w:rPr>
       </w:pPr>
+    </w:p>
+    <w:p>
+      <w:pPr>
+        <w:spacing w:after="0" w:line="480" w:lineRule="auto"/>
+        <w:rPr>
+          <w:rFonts w:ascii="Times New Roman" w:hAnsi="Times New Roman" w:cs="Times New Roman"/>
+          <w:sz w:val="24"/>
+          <w:szCs w:val="24"/>
+        </w:rPr>
+      </w:pPr>
       <w:r>
         <w:rPr>
           <w:rFonts w:ascii="Times New Roman" w:hAnsi="Times New Roman" w:cs="Times New Roman"/>
@@ -4590,6 +5176,16 @@
           <w:szCs w:val="24"/>
         </w:rPr>
       </w:pPr>
+    </w:p>
+    <w:p>
+      <w:pPr>
+        <w:spacing w:after="0" w:line="480" w:lineRule="auto"/>
+        <w:rPr>
+          <w:rFonts w:ascii="Times New Roman" w:hAnsi="Times New Roman" w:cs="Times New Roman"/>
+          <w:sz w:val="24"/>
+          <w:szCs w:val="24"/>
+        </w:rPr>
+      </w:pPr>
       <w:r>
         <w:rPr>
           <w:rFonts w:ascii="Times New Roman" w:hAnsi="Times New Roman" w:cs="Times New Roman"/>
@@ -4626,6 +5222,16 @@
           <w:szCs w:val="24"/>
         </w:rPr>
       </w:pPr>
+    </w:p>
+    <w:p>
+      <w:pPr>
+        <w:spacing w:after="0" w:line="480" w:lineRule="auto"/>
+        <w:rPr>
+          <w:rFonts w:ascii="Times New Roman" w:hAnsi="Times New Roman" w:cs="Times New Roman"/>
+          <w:sz w:val="24"/>
+          <w:szCs w:val="24"/>
+        </w:rPr>
+      </w:pPr>
       <w:r>
         <w:rPr>
           <w:rFonts w:ascii="Times New Roman" w:hAnsi="Times New Roman" w:cs="Times New Roman"/>
@@ -4651,42 +5257,6 @@
           <w:szCs w:val="24"/>
         </w:rPr>
         <w:t>Technology Category</w:t>
-      </w:r>
-    </w:p>
-    <w:p>
-      <w:pPr>
-        <w:spacing w:after="0" w:line="480" w:lineRule="auto"/>
-        <w:rPr>
-          <w:rFonts w:ascii="Times New Roman" w:hAnsi="Times New Roman" w:cs="Times New Roman"/>
-          <w:sz w:val="24"/>
-          <w:szCs w:val="24"/>
-        </w:rPr>
-      </w:pPr>
-      <w:r>
-        <w:rPr>
-          <w:rFonts w:ascii="Times New Roman" w:hAnsi="Times New Roman" w:cs="Times New Roman"/>
-          <w:sz w:val="24"/>
-          <w:szCs w:val="24"/>
-        </w:rPr>
-        <w:t>Table 5</w:t>
-      </w:r>
-    </w:p>
-    <w:p>
-      <w:pPr>
-        <w:spacing w:after="0" w:line="480" w:lineRule="auto"/>
-        <w:rPr>
-          <w:rFonts w:ascii="Times New Roman" w:hAnsi="Times New Roman" w:cs="Times New Roman"/>
-          <w:sz w:val="24"/>
-          <w:szCs w:val="24"/>
-        </w:rPr>
-      </w:pPr>
-      <w:r>
-        <w:rPr>
-          <w:rFonts w:ascii="Times New Roman" w:hAnsi="Times New Roman" w:cs="Times New Roman"/>
-          <w:sz w:val="24"/>
-          <w:szCs w:val="24"/>
-        </w:rPr>
-        <w:t>Technology Embodiment</w:t>
       </w:r>
     </w:p>
     <w:p>
@@ -4898,7 +5468,7 @@
         <w:noProof/>
         <w:sz w:val="24"/>
       </w:rPr>
-      <w:t>9</w:t>
+      <w:t>10</w:t>
     </w:r>
     <w:r>
       <w:rPr>
@@ -8309,7 +8879,7 @@
   <w:abstractNum w:abstractNumId="32">
     <w:nsid w:val="764807FE"/>
     <w:multiLevelType w:val="hybridMultilevel"/>
-    <w:tmpl w:val="7E90F2DA"/>
+    <w:tmpl w:val="7A92BE24"/>
     <w:lvl w:ilvl="0" w:tplc="0409000F">
       <w:start w:val="1"/>
       <w:numFmt w:val="decimal"/>
@@ -9412,7 +9982,7 @@
 </file>
 
 <file path=customXml/itemProps1.xml><?xml version="1.0" encoding="utf-8"?>
-<ds:datastoreItem xmlns:ds="http://schemas.openxmlformats.org/officeDocument/2006/customXml" ds:itemID="{442768CE-EE6B-4F2C-A9CE-6C1FCA76681B}">
+<ds:datastoreItem xmlns:ds="http://schemas.openxmlformats.org/officeDocument/2006/customXml" ds:itemID="{A1B35224-937B-4894-B1FF-47446A51B396}">
   <ds:schemaRefs>
     <ds:schemaRef ds:uri="http://schemas.openxmlformats.org/officeDocument/2006/bibliography"/>
   </ds:schemaRefs>

</xml_diff>

<commit_message>
Completed draft of Pre-proposal 02
</commit_message>
<xml_diff>
--- a/Assignments/Townes_SOC5600_Pre-proposal_02_v00.docx
+++ b/Assignments/Townes_SOC5600_Pre-proposal_02_v00.docx
@@ -124,15 +124,47 @@
           <w:sz w:val="24"/>
           <w:szCs w:val="24"/>
         </w:rPr>
-        <w:t xml:space="preserve">Taking Into Consideration the Role of </w:t>
-      </w:r>
-      <w:r>
-        <w:rPr>
-          <w:rFonts w:ascii="Times New Roman" w:hAnsi="Times New Roman" w:cs="Times New Roman"/>
-          <w:sz w:val="24"/>
-          <w:szCs w:val="24"/>
-        </w:rPr>
-        <w:t>Development Stage in Technology Transfer Outcomes</w:t>
+        <w:t>Consider</w:t>
+      </w:r>
+      <w:r>
+        <w:rPr>
+          <w:rFonts w:ascii="Times New Roman" w:hAnsi="Times New Roman" w:cs="Times New Roman"/>
+          <w:sz w:val="24"/>
+          <w:szCs w:val="24"/>
+        </w:rPr>
+        <w:t>ing</w:t>
+      </w:r>
+      <w:r>
+        <w:rPr>
+          <w:rFonts w:ascii="Times New Roman" w:hAnsi="Times New Roman" w:cs="Times New Roman"/>
+          <w:sz w:val="24"/>
+          <w:szCs w:val="24"/>
+        </w:rPr>
+        <w:t xml:space="preserve"> the Role of </w:t>
+      </w:r>
+      <w:r>
+        <w:rPr>
+          <w:rFonts w:ascii="Times New Roman" w:hAnsi="Times New Roman" w:cs="Times New Roman"/>
+          <w:sz w:val="24"/>
+          <w:szCs w:val="24"/>
+        </w:rPr>
+        <w:t>Development Stage</w:t>
+      </w:r>
+      <w:r>
+        <w:rPr>
+          <w:rFonts w:ascii="Times New Roman" w:hAnsi="Times New Roman" w:cs="Times New Roman"/>
+          <w:sz w:val="24"/>
+          <w:szCs w:val="24"/>
+        </w:rPr>
+        <w:t xml:space="preserve"> and Geography</w:t>
+      </w:r>
+      <w:r>
+        <w:rPr>
+          <w:rFonts w:ascii="Times New Roman" w:hAnsi="Times New Roman" w:cs="Times New Roman"/>
+          <w:sz w:val="24"/>
+          <w:szCs w:val="24"/>
+        </w:rPr>
+        <w:t xml:space="preserve"> in Technology Transfer Outcomes</w:t>
       </w:r>
     </w:p>
     <w:p>
@@ -241,7 +273,39 @@
           <w:sz w:val="24"/>
           <w:szCs w:val="24"/>
         </w:rPr>
-        <w:t xml:space="preserve">When it comes to policy studies regarding technology transfer, there are various gaps in the knowledge base.  This includes a dearth of policy analyses to provide insight into what should be done to improve public policy outcomes in this area.  </w:t>
+        <w:t xml:space="preserve">When it comes to policy studies regarding technology transfer, there are various gaps in the knowledge base.  This includes a dearth of policy analyses to provide insight into what </w:t>
+      </w:r>
+      <w:r>
+        <w:rPr>
+          <w:rFonts w:ascii="Times New Roman" w:hAnsi="Times New Roman" w:cs="Times New Roman"/>
+          <w:sz w:val="24"/>
+          <w:szCs w:val="24"/>
+        </w:rPr>
+        <w:t xml:space="preserve">can </w:t>
+      </w:r>
+      <w:r>
+        <w:rPr>
+          <w:rFonts w:ascii="Times New Roman" w:hAnsi="Times New Roman" w:cs="Times New Roman"/>
+          <w:sz w:val="24"/>
+          <w:szCs w:val="24"/>
+        </w:rPr>
+        <w:t xml:space="preserve">be done </w:t>
+      </w:r>
+      <w:r>
+        <w:rPr>
+          <w:rFonts w:ascii="Times New Roman" w:hAnsi="Times New Roman" w:cs="Times New Roman"/>
+          <w:sz w:val="24"/>
+          <w:szCs w:val="24"/>
+        </w:rPr>
+        <w:t xml:space="preserve">by the government </w:t>
+      </w:r>
+      <w:r>
+        <w:rPr>
+          <w:rFonts w:ascii="Times New Roman" w:hAnsi="Times New Roman" w:cs="Times New Roman"/>
+          <w:sz w:val="24"/>
+          <w:szCs w:val="24"/>
+        </w:rPr>
+        <w:t xml:space="preserve">to improve public policy outcomes in this area.  </w:t>
       </w:r>
       <w:r>
         <w:rPr>
@@ -289,7 +353,15 @@
           <w:sz w:val="24"/>
           <w:szCs w:val="24"/>
         </w:rPr>
-        <w:t xml:space="preserve">This paper briefly outlines a </w:t>
+        <w:t xml:space="preserve">This paper </w:t>
+      </w:r>
+      <w:r>
+        <w:rPr>
+          <w:rFonts w:ascii="Times New Roman" w:hAnsi="Times New Roman" w:cs="Times New Roman"/>
+          <w:sz w:val="24"/>
+          <w:szCs w:val="24"/>
+        </w:rPr>
+        <w:t xml:space="preserve">outlines a </w:t>
       </w:r>
       <w:r>
         <w:rPr>
@@ -345,7 +417,55 @@
           <w:sz w:val="24"/>
           <w:szCs w:val="24"/>
         </w:rPr>
-        <w:t>the public policy alternatives</w:t>
+        <w:t xml:space="preserve">the </w:t>
+      </w:r>
+      <w:r>
+        <w:rPr>
+          <w:rFonts w:ascii="Times New Roman" w:hAnsi="Times New Roman" w:cs="Times New Roman"/>
+          <w:sz w:val="24"/>
+          <w:szCs w:val="24"/>
+        </w:rPr>
+        <w:t>possible actions the federal government can take to increase</w:t>
+      </w:r>
+      <w:r>
+        <w:rPr>
+          <w:rFonts w:ascii="Times New Roman" w:hAnsi="Times New Roman" w:cs="Times New Roman"/>
+          <w:sz w:val="24"/>
+          <w:szCs w:val="24"/>
+        </w:rPr>
+        <w:t xml:space="preserve"> the transfer of tec</w:t>
+      </w:r>
+      <w:r>
+        <w:rPr>
+          <w:rFonts w:ascii="Times New Roman" w:hAnsi="Times New Roman" w:cs="Times New Roman"/>
+          <w:sz w:val="24"/>
+          <w:szCs w:val="24"/>
+        </w:rPr>
+        <w:t>hnologies</w:t>
+      </w:r>
+      <w:r>
+        <w:rPr>
+          <w:rFonts w:ascii="Times New Roman" w:hAnsi="Times New Roman" w:cs="Times New Roman"/>
+          <w:sz w:val="24"/>
+          <w:szCs w:val="24"/>
+        </w:rPr>
+        <w:t xml:space="preserve"> derived from federally-funded research to the private sector</w:t>
+      </w:r>
+      <w:r>
+        <w:rPr>
+          <w:rFonts w:ascii="Times New Roman" w:hAnsi="Times New Roman" w:cs="Times New Roman"/>
+          <w:sz w:val="24"/>
+          <w:szCs w:val="24"/>
+        </w:rPr>
+        <w:t xml:space="preserve"> taking into consideration the potential role of </w:t>
+      </w:r>
+      <w:r>
+        <w:rPr>
+          <w:rFonts w:ascii="Times New Roman" w:hAnsi="Times New Roman" w:cs="Times New Roman"/>
+          <w:sz w:val="24"/>
+          <w:szCs w:val="24"/>
+        </w:rPr>
+        <w:t>development stage</w:t>
       </w:r>
       <w:r>
         <w:rPr>
@@ -361,47 +481,15 @@
           <w:sz w:val="24"/>
           <w:szCs w:val="24"/>
         </w:rPr>
-        <w:t>for increasing the transfer of tec</w:t>
-      </w:r>
-      <w:r>
-        <w:rPr>
-          <w:rFonts w:ascii="Times New Roman" w:hAnsi="Times New Roman" w:cs="Times New Roman"/>
-          <w:sz w:val="24"/>
-          <w:szCs w:val="24"/>
-        </w:rPr>
-        <w:t>hnologies</w:t>
-      </w:r>
-      <w:r>
-        <w:rPr>
-          <w:rFonts w:ascii="Times New Roman" w:hAnsi="Times New Roman" w:cs="Times New Roman"/>
-          <w:sz w:val="24"/>
-          <w:szCs w:val="24"/>
-        </w:rPr>
-        <w:t xml:space="preserve"> derived from federally-funded research to the private sector</w:t>
-      </w:r>
-      <w:r>
-        <w:rPr>
-          <w:rFonts w:ascii="Times New Roman" w:hAnsi="Times New Roman" w:cs="Times New Roman"/>
-          <w:sz w:val="24"/>
-          <w:szCs w:val="24"/>
-        </w:rPr>
-        <w:t xml:space="preserve"> taking into consideration the potential role of </w:t>
-      </w:r>
-      <w:r>
-        <w:rPr>
-          <w:rFonts w:ascii="Times New Roman" w:hAnsi="Times New Roman" w:cs="Times New Roman"/>
-          <w:sz w:val="24"/>
-          <w:szCs w:val="24"/>
-        </w:rPr>
-        <w:t>development stage</w:t>
-      </w:r>
-      <w:r>
-        <w:rPr>
-          <w:rFonts w:ascii="Times New Roman" w:hAnsi="Times New Roman" w:cs="Times New Roman"/>
-          <w:sz w:val="24"/>
-          <w:szCs w:val="24"/>
-        </w:rPr>
-        <w:t xml:space="preserve"> in technology transfer outcomes</w:t>
+        <w:t xml:space="preserve">and geography </w:t>
+      </w:r>
+      <w:r>
+        <w:rPr>
+          <w:rFonts w:ascii="Times New Roman" w:hAnsi="Times New Roman" w:cs="Times New Roman"/>
+          <w:sz w:val="24"/>
+          <w:szCs w:val="24"/>
+        </w:rPr>
+        <w:t>in technology transfer outcomes</w:t>
       </w:r>
       <w:r>
         <w:rPr>
@@ -2800,7 +2888,7 @@
         <w:pStyle w:val="ListParagraph"/>
         <w:numPr>
           <w:ilvl w:val="0"/>
-          <w:numId w:val="34"/>
+          <w:numId w:val="6"/>
         </w:numPr>
         <w:spacing w:after="0" w:line="480" w:lineRule="auto"/>
         <w:rPr>
@@ -2840,7 +2928,7 @@
         <w:pStyle w:val="ListParagraph"/>
         <w:numPr>
           <w:ilvl w:val="0"/>
-          <w:numId w:val="34"/>
+          <w:numId w:val="6"/>
         </w:numPr>
         <w:spacing w:after="0" w:line="480" w:lineRule="auto"/>
         <w:rPr>
@@ -2863,7 +2951,7 @@
         <w:pStyle w:val="ListParagraph"/>
         <w:numPr>
           <w:ilvl w:val="0"/>
-          <w:numId w:val="34"/>
+          <w:numId w:val="6"/>
         </w:numPr>
         <w:spacing w:after="0" w:line="480" w:lineRule="auto"/>
         <w:rPr>
@@ -2950,7 +3038,7 @@
         <w:pStyle w:val="ListParagraph"/>
         <w:numPr>
           <w:ilvl w:val="0"/>
-          <w:numId w:val="34"/>
+          <w:numId w:val="6"/>
         </w:numPr>
         <w:spacing w:after="0" w:line="480" w:lineRule="auto"/>
         <w:rPr>
@@ -3037,7 +3125,7 @@
         <w:pStyle w:val="ListParagraph"/>
         <w:numPr>
           <w:ilvl w:val="0"/>
-          <w:numId w:val="34"/>
+          <w:numId w:val="6"/>
         </w:numPr>
         <w:spacing w:after="0" w:line="480" w:lineRule="auto"/>
         <w:rPr>
@@ -3068,7 +3156,7 @@
         <w:pStyle w:val="ListParagraph"/>
         <w:numPr>
           <w:ilvl w:val="0"/>
-          <w:numId w:val="34"/>
+          <w:numId w:val="6"/>
         </w:numPr>
         <w:spacing w:after="0" w:line="480" w:lineRule="auto"/>
         <w:rPr>
@@ -3107,7 +3195,7 @@
         <w:pStyle w:val="ListParagraph"/>
         <w:numPr>
           <w:ilvl w:val="0"/>
-          <w:numId w:val="34"/>
+          <w:numId w:val="6"/>
         </w:numPr>
         <w:spacing w:after="0" w:line="480" w:lineRule="auto"/>
         <w:rPr>
@@ -4214,7 +4302,39 @@
           <w:sz w:val="24"/>
           <w:szCs w:val="24"/>
         </w:rPr>
-        <w:t>use a logic model to describe and characterize the current technology transfer public policy.</w:t>
+        <w:t xml:space="preserve">use a logic model </w:t>
+      </w:r>
+      <w:r>
+        <w:rPr>
+          <w:rFonts w:ascii="Times New Roman" w:hAnsi="Times New Roman" w:cs="Times New Roman"/>
+          <w:sz w:val="24"/>
+          <w:szCs w:val="24"/>
+        </w:rPr>
+        <w:t>to describe and characterize</w:t>
+      </w:r>
+      <w:r>
+        <w:rPr>
+          <w:rFonts w:ascii="Times New Roman" w:hAnsi="Times New Roman" w:cs="Times New Roman"/>
+          <w:sz w:val="24"/>
+          <w:szCs w:val="24"/>
+        </w:rPr>
+        <w:t xml:space="preserve"> current </w:t>
+      </w:r>
+      <w:r>
+        <w:rPr>
+          <w:rFonts w:ascii="Times New Roman" w:hAnsi="Times New Roman" w:cs="Times New Roman"/>
+          <w:sz w:val="24"/>
+          <w:szCs w:val="24"/>
+        </w:rPr>
+        <w:t xml:space="preserve">public policy regarding </w:t>
+      </w:r>
+      <w:r>
+        <w:rPr>
+          <w:rFonts w:ascii="Times New Roman" w:hAnsi="Times New Roman" w:cs="Times New Roman"/>
+          <w:sz w:val="24"/>
+          <w:szCs w:val="24"/>
+        </w:rPr>
+        <w:t>technology transfer.</w:t>
       </w:r>
       <w:r>
         <w:rPr>
@@ -4230,43 +4350,141 @@
           <w:sz w:val="24"/>
           <w:szCs w:val="24"/>
         </w:rPr>
-        <w:t>I will begin by reviewing the documents to identify the key inputs, outputs, and desired outcomes.  Then I will create a logic model outline.  Once this is done, I will identify external factors that might influence the effectiveness of technology transfer policy.</w:t>
-      </w:r>
-      <w:r>
-        <w:rPr>
-          <w:rFonts w:ascii="Times New Roman" w:hAnsi="Times New Roman" w:cs="Times New Roman"/>
-          <w:sz w:val="24"/>
-          <w:szCs w:val="24"/>
-        </w:rPr>
-        <w:t xml:space="preserve">  I will then identify process and outcome indicators.  Finally, I will organize all of this information into a logic model diagram that visually shows the connections between all policy components as well as intended activities and outcomes of technology transfer policy as a whole.</w:t>
-      </w:r>
-      <w:r>
-        <w:rPr>
-          <w:rFonts w:ascii="Times New Roman" w:hAnsi="Times New Roman" w:cs="Times New Roman"/>
-          <w:sz w:val="24"/>
-          <w:szCs w:val="24"/>
-        </w:rPr>
-        <w:t xml:space="preserve">  </w:t>
+        <w:t xml:space="preserve">A logic model is a tool to visually display the inputs, outputs, and outcomes of a program or policy.  It is a convenient and effective method for explaining the rationale of a policy design and to convey how policy-related activities are expected to produce the desired policy outcomes (“How do Develop a Logic Model,” </w:t>
+      </w:r>
+      <w:proofErr w:type="spellStart"/>
+      <w:r>
+        <w:rPr>
+          <w:rFonts w:ascii="Times New Roman" w:hAnsi="Times New Roman" w:cs="Times New Roman"/>
+          <w:sz w:val="24"/>
+          <w:szCs w:val="24"/>
+        </w:rPr>
+        <w:t>n.d.</w:t>
+      </w:r>
+      <w:proofErr w:type="spellEnd"/>
+      <w:r>
+        <w:rPr>
+          <w:rFonts w:ascii="Times New Roman" w:hAnsi="Times New Roman" w:cs="Times New Roman"/>
+          <w:sz w:val="24"/>
+          <w:szCs w:val="24"/>
+        </w:rPr>
+        <w:t xml:space="preserve">).  </w:t>
       </w:r>
     </w:p>
     <w:p>
       <w:pPr>
         <w:spacing w:after="0" w:line="480" w:lineRule="auto"/>
-        <w:rPr>
-          <w:rFonts w:ascii="Times New Roman" w:hAnsi="Times New Roman" w:cs="Times New Roman"/>
-          <w:b/>
-          <w:sz w:val="24"/>
-          <w:szCs w:val="24"/>
-        </w:rPr>
-      </w:pPr>
-      <w:r>
-        <w:rPr>
-          <w:rFonts w:ascii="Times New Roman" w:hAnsi="Times New Roman" w:cs="Times New Roman"/>
-          <w:b/>
-          <w:sz w:val="24"/>
-          <w:szCs w:val="24"/>
-        </w:rPr>
-        <w:t>Investigating the Role of Development Stage</w:t>
+        <w:ind w:firstLine="720"/>
+        <w:rPr>
+          <w:rFonts w:ascii="Times New Roman" w:hAnsi="Times New Roman" w:cs="Times New Roman"/>
+          <w:sz w:val="24"/>
+          <w:szCs w:val="24"/>
+        </w:rPr>
+      </w:pPr>
+      <w:r>
+        <w:rPr>
+          <w:rFonts w:ascii="Times New Roman" w:hAnsi="Times New Roman" w:cs="Times New Roman"/>
+          <w:sz w:val="24"/>
+          <w:szCs w:val="24"/>
+        </w:rPr>
+        <w:t xml:space="preserve">I will begin by reviewing the </w:t>
+      </w:r>
+      <w:r>
+        <w:rPr>
+          <w:rFonts w:ascii="Times New Roman" w:hAnsi="Times New Roman" w:cs="Times New Roman"/>
+          <w:sz w:val="24"/>
+          <w:szCs w:val="24"/>
+        </w:rPr>
+        <w:t xml:space="preserve">collected </w:t>
+      </w:r>
+      <w:r>
+        <w:rPr>
+          <w:rFonts w:ascii="Times New Roman" w:hAnsi="Times New Roman" w:cs="Times New Roman"/>
+          <w:sz w:val="24"/>
+          <w:szCs w:val="24"/>
+        </w:rPr>
+        <w:t>documents to identify the key inputs, outputs, and desired outcomes</w:t>
+      </w:r>
+      <w:r>
+        <w:rPr>
+          <w:rFonts w:ascii="Times New Roman" w:hAnsi="Times New Roman" w:cs="Times New Roman"/>
+          <w:sz w:val="24"/>
+          <w:szCs w:val="24"/>
+        </w:rPr>
+        <w:t xml:space="preserve"> associated with technology transfer policy</w:t>
+      </w:r>
+      <w:r>
+        <w:rPr>
+          <w:rFonts w:ascii="Times New Roman" w:hAnsi="Times New Roman" w:cs="Times New Roman"/>
+          <w:sz w:val="24"/>
+          <w:szCs w:val="24"/>
+        </w:rPr>
+        <w:t xml:space="preserve">.  </w:t>
+      </w:r>
+      <w:r>
+        <w:rPr>
+          <w:rFonts w:ascii="Times New Roman" w:hAnsi="Times New Roman" w:cs="Times New Roman"/>
+          <w:sz w:val="24"/>
+          <w:szCs w:val="24"/>
+        </w:rPr>
+        <w:t>Policy outputs will comprise the actions that those implementing the policy will need to take to achieve the objectives of the policy.</w:t>
+      </w:r>
+      <w:r>
+        <w:rPr>
+          <w:rFonts w:ascii="Times New Roman" w:hAnsi="Times New Roman" w:cs="Times New Roman"/>
+          <w:sz w:val="24"/>
+          <w:szCs w:val="24"/>
+        </w:rPr>
+        <w:t xml:space="preserve">  For each output, I will identify the important</w:t>
+      </w:r>
+      <w:r>
+        <w:rPr>
+          <w:rFonts w:ascii="Times New Roman" w:hAnsi="Times New Roman" w:cs="Times New Roman"/>
+          <w:sz w:val="24"/>
+          <w:szCs w:val="24"/>
+        </w:rPr>
+        <w:t xml:space="preserve"> human resources, physical r</w:t>
+      </w:r>
+      <w:r>
+        <w:rPr>
+          <w:rFonts w:ascii="Times New Roman" w:hAnsi="Times New Roman" w:cs="Times New Roman"/>
+          <w:sz w:val="24"/>
+          <w:szCs w:val="24"/>
+        </w:rPr>
+        <w:t>esources, and field resources necessary to produce the policy output.</w:t>
+      </w:r>
+      <w:r>
+        <w:rPr>
+          <w:rFonts w:ascii="Times New Roman" w:hAnsi="Times New Roman" w:cs="Times New Roman"/>
+          <w:sz w:val="24"/>
+          <w:szCs w:val="24"/>
+        </w:rPr>
+        <w:t xml:space="preserve">  I will identify the specific official </w:t>
+      </w:r>
+      <w:r>
+        <w:rPr>
+          <w:rFonts w:ascii="Times New Roman" w:hAnsi="Times New Roman" w:cs="Times New Roman"/>
+          <w:sz w:val="24"/>
+          <w:szCs w:val="24"/>
+        </w:rPr>
+        <w:t xml:space="preserve">desired </w:t>
+      </w:r>
+      <w:r>
+        <w:rPr>
+          <w:rFonts w:ascii="Times New Roman" w:hAnsi="Times New Roman" w:cs="Times New Roman"/>
+          <w:sz w:val="24"/>
+          <w:szCs w:val="24"/>
+        </w:rPr>
+        <w:t xml:space="preserve">policy outcomes listed in the documents and categorize them according to an estimate of the time required to produce them.  I will categorize outcomes likely to be produced in less than 24 </w:t>
+      </w:r>
+      <w:r>
+        <w:rPr>
+          <w:rFonts w:ascii="Times New Roman" w:hAnsi="Times New Roman" w:cs="Times New Roman"/>
+          <w:sz w:val="24"/>
+          <w:szCs w:val="24"/>
+        </w:rPr>
+        <w:lastRenderedPageBreak/>
+        <w:t>months as short-term.  I will categorize outcomes likely to be produced between 25 and 60 months as mid-term.  I will categorize outcomes that are not likely to be produced in less than 60 months as long-term.</w:t>
       </w:r>
     </w:p>
     <w:p>
@@ -4285,229 +4503,74 @@
           <w:sz w:val="24"/>
           <w:szCs w:val="24"/>
         </w:rPr>
-        <w:t>I will perform a quantitative analysis to better understand the relationship betw</w:t>
-      </w:r>
-      <w:r>
-        <w:rPr>
-          <w:rFonts w:ascii="Times New Roman" w:hAnsi="Times New Roman" w:cs="Times New Roman"/>
-          <w:sz w:val="24"/>
-          <w:szCs w:val="24"/>
-        </w:rPr>
-        <w:t>een</w:t>
-      </w:r>
-      <w:r>
-        <w:rPr>
-          <w:rFonts w:ascii="Times New Roman" w:hAnsi="Times New Roman" w:cs="Times New Roman"/>
-          <w:sz w:val="24"/>
-          <w:szCs w:val="24"/>
-        </w:rPr>
-        <w:t xml:space="preserve"> development stage of R&amp;D projects and </w:t>
-      </w:r>
-      <w:r>
-        <w:rPr>
-          <w:rFonts w:ascii="Times New Roman" w:hAnsi="Times New Roman" w:cs="Times New Roman"/>
-          <w:sz w:val="24"/>
-          <w:szCs w:val="24"/>
-        </w:rPr>
-        <w:t>technology transfer outcomes</w:t>
-      </w:r>
-      <w:r>
-        <w:rPr>
-          <w:rFonts w:ascii="Times New Roman" w:hAnsi="Times New Roman" w:cs="Times New Roman"/>
-          <w:sz w:val="24"/>
-          <w:szCs w:val="24"/>
-        </w:rPr>
-        <w:t xml:space="preserve">.  </w:t>
-      </w:r>
-      <w:r>
-        <w:rPr>
-          <w:rFonts w:ascii="Times New Roman" w:hAnsi="Times New Roman" w:cs="Times New Roman"/>
-          <w:sz w:val="24"/>
-          <w:szCs w:val="24"/>
-        </w:rPr>
-        <w:t>The primary unit of analysis for</w:t>
-      </w:r>
-      <w:r>
-        <w:rPr>
-          <w:rFonts w:ascii="Times New Roman" w:hAnsi="Times New Roman" w:cs="Times New Roman"/>
-          <w:sz w:val="24"/>
-          <w:szCs w:val="24"/>
-        </w:rPr>
-        <w:t xml:space="preserve"> this study will be federally-funded R&amp;D</w:t>
-      </w:r>
-      <w:r>
-        <w:rPr>
-          <w:rFonts w:ascii="Times New Roman" w:hAnsi="Times New Roman" w:cs="Times New Roman"/>
-          <w:sz w:val="24"/>
-          <w:szCs w:val="24"/>
-        </w:rPr>
-        <w:t xml:space="preserve"> </w:t>
-      </w:r>
-      <w:r>
-        <w:rPr>
-          <w:rFonts w:ascii="Times New Roman" w:hAnsi="Times New Roman" w:cs="Times New Roman"/>
-          <w:sz w:val="24"/>
-          <w:szCs w:val="24"/>
-        </w:rPr>
-        <w:t xml:space="preserve">projects as measured by each unique funding award during the sample period.  </w:t>
-      </w:r>
-      <w:r>
-        <w:rPr>
-          <w:rFonts w:ascii="Times New Roman" w:hAnsi="Times New Roman" w:cs="Times New Roman"/>
-          <w:sz w:val="24"/>
-          <w:szCs w:val="24"/>
-        </w:rPr>
-        <w:t xml:space="preserve">I will conduct a binomial logistic regression analysis </w:t>
-      </w:r>
-      <w:r>
-        <w:rPr>
-          <w:rFonts w:ascii="Times New Roman" w:hAnsi="Times New Roman" w:cs="Times New Roman"/>
-          <w:sz w:val="24"/>
-          <w:szCs w:val="24"/>
-        </w:rPr>
-        <w:lastRenderedPageBreak/>
-        <w:t xml:space="preserve">using a </w:t>
-      </w:r>
-      <w:r>
-        <w:rPr>
-          <w:rFonts w:ascii="Times New Roman" w:hAnsi="Times New Roman" w:cs="Times New Roman"/>
-          <w:sz w:val="24"/>
-          <w:szCs w:val="24"/>
-        </w:rPr>
-        <w:t>Var03</w:t>
-      </w:r>
-      <w:r>
-        <w:rPr>
-          <w:rFonts w:ascii="Times New Roman" w:hAnsi="Times New Roman" w:cs="Times New Roman"/>
-          <w:sz w:val="24"/>
-          <w:szCs w:val="24"/>
-        </w:rPr>
-        <w:t xml:space="preserve"> as the dependent variable and </w:t>
-      </w:r>
-      <w:r>
-        <w:rPr>
-          <w:rFonts w:ascii="Times New Roman" w:hAnsi="Times New Roman" w:cs="Times New Roman"/>
-          <w:sz w:val="24"/>
-          <w:szCs w:val="24"/>
-        </w:rPr>
-        <w:t xml:space="preserve">Var04 and Var05 </w:t>
-      </w:r>
-      <w:r>
-        <w:rPr>
-          <w:rFonts w:ascii="Times New Roman" w:hAnsi="Times New Roman" w:cs="Times New Roman"/>
-          <w:sz w:val="24"/>
-          <w:szCs w:val="24"/>
-        </w:rPr>
-        <w:t>as the primary independent variable</w:t>
-      </w:r>
-      <w:r>
-        <w:rPr>
-          <w:rFonts w:ascii="Times New Roman" w:hAnsi="Times New Roman" w:cs="Times New Roman"/>
-          <w:sz w:val="24"/>
-          <w:szCs w:val="24"/>
-        </w:rPr>
-        <w:t>s</w:t>
-      </w:r>
-      <w:r>
-        <w:rPr>
-          <w:rFonts w:ascii="Times New Roman" w:hAnsi="Times New Roman" w:cs="Times New Roman"/>
-          <w:sz w:val="24"/>
-          <w:szCs w:val="24"/>
-        </w:rPr>
-        <w:t xml:space="preserve"> of interest.  Additionally, I will conduct a standard regression analysis using </w:t>
-      </w:r>
-      <w:r>
-        <w:rPr>
-          <w:rFonts w:ascii="Times New Roman" w:hAnsi="Times New Roman" w:cs="Times New Roman"/>
-          <w:sz w:val="24"/>
-          <w:szCs w:val="24"/>
-        </w:rPr>
-        <w:t>Var04</w:t>
-      </w:r>
-      <w:r>
-        <w:rPr>
-          <w:rFonts w:ascii="Times New Roman" w:hAnsi="Times New Roman" w:cs="Times New Roman"/>
-          <w:sz w:val="24"/>
-          <w:szCs w:val="24"/>
-        </w:rPr>
-        <w:t xml:space="preserve"> as the dependent variable and </w:t>
-      </w:r>
-      <w:r>
-        <w:rPr>
-          <w:rFonts w:ascii="Times New Roman" w:hAnsi="Times New Roman" w:cs="Times New Roman"/>
-          <w:sz w:val="24"/>
-          <w:szCs w:val="24"/>
-        </w:rPr>
-        <w:t xml:space="preserve">Var05 </w:t>
-      </w:r>
-      <w:r>
-        <w:rPr>
-          <w:rFonts w:ascii="Times New Roman" w:hAnsi="Times New Roman" w:cs="Times New Roman"/>
-          <w:sz w:val="24"/>
-          <w:szCs w:val="24"/>
-        </w:rPr>
-        <w:t xml:space="preserve">as the primary independent variable of interest.  Although the </w:t>
-      </w:r>
-      <w:r>
-        <w:rPr>
-          <w:rFonts w:ascii="Times New Roman" w:hAnsi="Times New Roman" w:cs="Times New Roman"/>
-          <w:sz w:val="24"/>
-          <w:szCs w:val="24"/>
-        </w:rPr>
-        <w:t xml:space="preserve">Var04 </w:t>
-      </w:r>
-      <w:r>
-        <w:rPr>
-          <w:rFonts w:ascii="Times New Roman" w:hAnsi="Times New Roman" w:cs="Times New Roman"/>
-          <w:sz w:val="24"/>
-          <w:szCs w:val="24"/>
-        </w:rPr>
-        <w:t>is ordinal, I will treat it as an interval variable for the standard regression analysis.</w:t>
-      </w:r>
-      <w:r>
-        <w:rPr>
-          <w:rFonts w:ascii="Times New Roman" w:hAnsi="Times New Roman" w:cs="Times New Roman"/>
-          <w:sz w:val="24"/>
-          <w:szCs w:val="24"/>
-        </w:rPr>
-        <w:t xml:space="preserve">  In both the logistic regression analysis and the standard regression analysis I will control for certain factors captured by variables Var06, Var</w:t>
-      </w:r>
-      <w:r>
-        <w:rPr>
-          <w:rFonts w:ascii="Times New Roman" w:hAnsi="Times New Roman" w:cs="Times New Roman"/>
-          <w:sz w:val="24"/>
-          <w:szCs w:val="24"/>
-        </w:rPr>
-        <w:t>07, and Var12.</w:t>
+        <w:t xml:space="preserve">After identifying the inputs, outputs, and outcomes, </w:t>
+      </w:r>
+      <w:r>
+        <w:rPr>
+          <w:rFonts w:ascii="Times New Roman" w:hAnsi="Times New Roman" w:cs="Times New Roman"/>
+          <w:sz w:val="24"/>
+          <w:szCs w:val="24"/>
+        </w:rPr>
+        <w:t xml:space="preserve">I will create a logic model outline.  </w:t>
+      </w:r>
+      <w:r>
+        <w:rPr>
+          <w:rFonts w:ascii="Times New Roman" w:hAnsi="Times New Roman" w:cs="Times New Roman"/>
+          <w:sz w:val="24"/>
+          <w:szCs w:val="24"/>
+        </w:rPr>
+        <w:t>This will take the form of a table or chart with labels for inputs, outputs, and outcomes across the top.  Each row across the chart will comprise the different elements of the policy that are related.</w:t>
       </w:r>
     </w:p>
     <w:p>
       <w:pPr>
         <w:spacing w:after="0" w:line="480" w:lineRule="auto"/>
-        <w:rPr>
-          <w:rFonts w:ascii="Times New Roman" w:hAnsi="Times New Roman" w:cs="Times New Roman"/>
-          <w:b/>
-          <w:sz w:val="24"/>
-          <w:szCs w:val="24"/>
-        </w:rPr>
-      </w:pPr>
-      <w:r>
-        <w:rPr>
-          <w:rFonts w:ascii="Times New Roman" w:hAnsi="Times New Roman" w:cs="Times New Roman"/>
-          <w:b/>
-          <w:sz w:val="24"/>
-          <w:szCs w:val="24"/>
-        </w:rPr>
-        <w:t>Identifying</w:t>
-      </w:r>
-      <w:r>
-        <w:rPr>
-          <w:rFonts w:ascii="Times New Roman" w:hAnsi="Times New Roman" w:cs="Times New Roman"/>
-          <w:b/>
-          <w:sz w:val="24"/>
-          <w:szCs w:val="24"/>
-        </w:rPr>
-        <w:t xml:space="preserve"> Policy Alternatives</w:t>
+        <w:ind w:firstLine="720"/>
+        <w:rPr>
+          <w:rFonts w:ascii="Times New Roman" w:hAnsi="Times New Roman" w:cs="Times New Roman"/>
+          <w:sz w:val="24"/>
+          <w:szCs w:val="24"/>
+        </w:rPr>
+      </w:pPr>
+      <w:r>
+        <w:rPr>
+          <w:rFonts w:ascii="Times New Roman" w:hAnsi="Times New Roman" w:cs="Times New Roman"/>
+          <w:sz w:val="24"/>
+          <w:szCs w:val="24"/>
+        </w:rPr>
+        <w:t>Once this is done, I will identify external factors that might influence the effectiveness of technology transfer policy.</w:t>
+      </w:r>
+      <w:r>
+        <w:rPr>
+          <w:rFonts w:ascii="Times New Roman" w:hAnsi="Times New Roman" w:cs="Times New Roman"/>
+          <w:sz w:val="24"/>
+          <w:szCs w:val="24"/>
+        </w:rPr>
+        <w:t xml:space="preserve">  </w:t>
+      </w:r>
+      <w:r>
+        <w:rPr>
+          <w:rFonts w:ascii="Times New Roman" w:hAnsi="Times New Roman" w:cs="Times New Roman"/>
+          <w:sz w:val="24"/>
+          <w:szCs w:val="24"/>
+        </w:rPr>
+        <w:t xml:space="preserve">External factors can include characteristics of the environment or setting in which the policy operates.  Other policies and programs might also influence the effectiveness of technology transfer policy.  Key influences, such </w:t>
+      </w:r>
+      <w:r>
+        <w:rPr>
+          <w:rFonts w:ascii="Times New Roman" w:hAnsi="Times New Roman" w:cs="Times New Roman"/>
+          <w:sz w:val="24"/>
+          <w:szCs w:val="24"/>
+        </w:rPr>
+        <w:t>individuals with control over resources or who serve as opinion leaders and social conventions, could also help or hinder the success of the technology transfer policy.</w:t>
+      </w:r>
+      <w:r>
+        <w:rPr>
+          <w:rFonts w:ascii="Times New Roman" w:hAnsi="Times New Roman" w:cs="Times New Roman"/>
+          <w:sz w:val="24"/>
+          <w:szCs w:val="24"/>
+        </w:rPr>
+        <w:t xml:space="preserve">  I will add this information to the bottom of the logic model, where it is typically placed.</w:t>
       </w:r>
     </w:p>
     <w:p>
@@ -4526,95 +4589,127 @@
           <w:sz w:val="24"/>
           <w:szCs w:val="24"/>
         </w:rPr>
-        <w:t xml:space="preserve">I will use the </w:t>
-      </w:r>
-      <w:r>
-        <w:rPr>
-          <w:rFonts w:ascii="Times New Roman" w:hAnsi="Times New Roman" w:cs="Times New Roman"/>
-          <w:sz w:val="24"/>
-          <w:szCs w:val="24"/>
-        </w:rPr>
-        <w:t xml:space="preserve">participatory policy analysis (PPA) </w:t>
-      </w:r>
-      <w:r>
-        <w:rPr>
-          <w:rFonts w:ascii="Times New Roman" w:hAnsi="Times New Roman" w:cs="Times New Roman"/>
-          <w:sz w:val="24"/>
-          <w:szCs w:val="24"/>
-        </w:rPr>
-        <w:t xml:space="preserve">method </w:t>
-      </w:r>
-      <w:r>
-        <w:rPr>
-          <w:rFonts w:ascii="Times New Roman" w:hAnsi="Times New Roman" w:cs="Times New Roman"/>
-          <w:sz w:val="24"/>
-          <w:szCs w:val="24"/>
-        </w:rPr>
-        <w:t>to identify policy alternatives for increasing the number and percentage of technologies derived from federally-funded R&amp;D that are transferred to the private sector.  The general idea of PPA is to involve citizens with different perspectives in the policymaking process by educating them on an issue</w:t>
-      </w:r>
-      <w:r>
-        <w:rPr>
-          <w:rFonts w:ascii="Times New Roman" w:hAnsi="Times New Roman" w:cs="Times New Roman"/>
-          <w:sz w:val="24"/>
-          <w:szCs w:val="24"/>
-        </w:rPr>
-        <w:t xml:space="preserve">, allowing them to deliberate and contemplate the issue, </w:t>
-      </w:r>
-      <w:r>
-        <w:rPr>
-          <w:rFonts w:ascii="Times New Roman" w:hAnsi="Times New Roman" w:cs="Times New Roman"/>
-          <w:sz w:val="24"/>
-          <w:szCs w:val="24"/>
-        </w:rPr>
-        <w:t xml:space="preserve">and </w:t>
-      </w:r>
-      <w:r>
-        <w:rPr>
-          <w:rFonts w:ascii="Times New Roman" w:hAnsi="Times New Roman" w:cs="Times New Roman"/>
-          <w:sz w:val="24"/>
-          <w:szCs w:val="24"/>
-        </w:rPr>
-        <w:t>then</w:t>
-      </w:r>
-      <w:r>
-        <w:rPr>
-          <w:rFonts w:ascii="Times New Roman" w:hAnsi="Times New Roman" w:cs="Times New Roman"/>
-          <w:sz w:val="24"/>
-          <w:szCs w:val="24"/>
-        </w:rPr>
-        <w:t xml:space="preserve"> solicit their suggestions and recommendations for </w:t>
-      </w:r>
-      <w:r>
-        <w:rPr>
-          <w:rFonts w:ascii="Times New Roman" w:hAnsi="Times New Roman" w:cs="Times New Roman"/>
-          <w:sz w:val="24"/>
-          <w:szCs w:val="24"/>
-        </w:rPr>
-        <w:t>policy alternatives</w:t>
-      </w:r>
-      <w:r>
-        <w:rPr>
-          <w:rFonts w:ascii="Times New Roman" w:hAnsi="Times New Roman" w:cs="Times New Roman"/>
-          <w:sz w:val="24"/>
-          <w:szCs w:val="24"/>
-        </w:rPr>
-        <w:t xml:space="preserve"> to solve the policy problem</w:t>
-      </w:r>
-      <w:r>
-        <w:rPr>
-          <w:rFonts w:ascii="Times New Roman" w:hAnsi="Times New Roman" w:cs="Times New Roman"/>
-          <w:sz w:val="24"/>
-          <w:szCs w:val="24"/>
-        </w:rPr>
-        <w:t>.  However, PPA is not intended to converge on a specific “best” option</w:t>
-      </w:r>
-      <w:r>
-        <w:rPr>
-          <w:rFonts w:ascii="Times New Roman" w:hAnsi="Times New Roman" w:cs="Times New Roman"/>
-          <w:sz w:val="24"/>
-          <w:szCs w:val="24"/>
-        </w:rPr>
-        <w:t xml:space="preserve"> (Smith &amp; Larimer, 2017).</w:t>
+        <w:t>I will then identify process an</w:t>
+      </w:r>
+      <w:r>
+        <w:rPr>
+          <w:rFonts w:ascii="Times New Roman" w:hAnsi="Times New Roman" w:cs="Times New Roman"/>
+          <w:sz w:val="24"/>
+          <w:szCs w:val="24"/>
+        </w:rPr>
+        <w:t>d outcome indicators</w:t>
+      </w:r>
+      <w:r>
+        <w:rPr>
+          <w:rFonts w:ascii="Times New Roman" w:hAnsi="Times New Roman" w:cs="Times New Roman"/>
+          <w:sz w:val="24"/>
+          <w:szCs w:val="24"/>
+        </w:rPr>
+        <w:t xml:space="preserve"> that will facilitate evaluation of technology transfer policy</w:t>
+      </w:r>
+      <w:r>
+        <w:rPr>
+          <w:rFonts w:ascii="Times New Roman" w:hAnsi="Times New Roman" w:cs="Times New Roman"/>
+          <w:sz w:val="24"/>
+          <w:szCs w:val="24"/>
+        </w:rPr>
+        <w:t xml:space="preserve">.  </w:t>
+      </w:r>
+      <w:r>
+        <w:rPr>
+          <w:rFonts w:ascii="Times New Roman" w:hAnsi="Times New Roman" w:cs="Times New Roman"/>
+          <w:sz w:val="24"/>
+          <w:szCs w:val="24"/>
+        </w:rPr>
+        <w:t>I will specify these indicators using the SMART (specific, measurable, attainable, relevant, and time-bound) criteria.  I will establish reference points</w:t>
+      </w:r>
+      <w:r>
+        <w:rPr>
+          <w:rFonts w:ascii="Times New Roman" w:hAnsi="Times New Roman" w:cs="Times New Roman"/>
+          <w:sz w:val="24"/>
+          <w:szCs w:val="24"/>
+        </w:rPr>
+        <w:t xml:space="preserve"> </w:t>
+      </w:r>
+      <w:r>
+        <w:rPr>
+          <w:rFonts w:ascii="Times New Roman" w:hAnsi="Times New Roman" w:cs="Times New Roman"/>
+          <w:sz w:val="24"/>
+          <w:szCs w:val="24"/>
+        </w:rPr>
+        <w:t>for each indicator</w:t>
+      </w:r>
+      <w:r>
+        <w:rPr>
+          <w:rFonts w:ascii="Times New Roman" w:hAnsi="Times New Roman" w:cs="Times New Roman"/>
+          <w:sz w:val="24"/>
+          <w:szCs w:val="24"/>
+        </w:rPr>
+        <w:t>,</w:t>
+      </w:r>
+      <w:r>
+        <w:rPr>
+          <w:rFonts w:ascii="Times New Roman" w:hAnsi="Times New Roman" w:cs="Times New Roman"/>
+          <w:sz w:val="24"/>
+          <w:szCs w:val="24"/>
+        </w:rPr>
+        <w:t xml:space="preserve"> </w:t>
+      </w:r>
+      <w:r>
+        <w:rPr>
+          <w:rFonts w:ascii="Times New Roman" w:hAnsi="Times New Roman" w:cs="Times New Roman"/>
+          <w:sz w:val="24"/>
+          <w:szCs w:val="24"/>
+        </w:rPr>
+        <w:t>based on publicly available data</w:t>
+      </w:r>
+      <w:r>
+        <w:rPr>
+          <w:rFonts w:ascii="Times New Roman" w:hAnsi="Times New Roman" w:cs="Times New Roman"/>
+          <w:sz w:val="24"/>
+          <w:szCs w:val="24"/>
+        </w:rPr>
+        <w:t>,</w:t>
+      </w:r>
+      <w:r>
+        <w:rPr>
+          <w:rFonts w:ascii="Times New Roman" w:hAnsi="Times New Roman" w:cs="Times New Roman"/>
+          <w:sz w:val="24"/>
+          <w:szCs w:val="24"/>
+        </w:rPr>
+        <w:t xml:space="preserve"> </w:t>
+      </w:r>
+      <w:r>
+        <w:rPr>
+          <w:rFonts w:ascii="Times New Roman" w:hAnsi="Times New Roman" w:cs="Times New Roman"/>
+          <w:sz w:val="24"/>
+          <w:szCs w:val="24"/>
+        </w:rPr>
+        <w:t>at 20 year increments</w:t>
+      </w:r>
+      <w:r>
+        <w:rPr>
+          <w:rFonts w:ascii="Times New Roman" w:hAnsi="Times New Roman" w:cs="Times New Roman"/>
+          <w:sz w:val="24"/>
+          <w:szCs w:val="24"/>
+        </w:rPr>
+        <w:t xml:space="preserve"> going back to the year 1900</w:t>
+      </w:r>
+      <w:r>
+        <w:rPr>
+          <w:rFonts w:ascii="Times New Roman" w:hAnsi="Times New Roman" w:cs="Times New Roman"/>
+          <w:sz w:val="24"/>
+          <w:szCs w:val="24"/>
+        </w:rPr>
+        <w:t>, which serves as a convenient psychological demarcation indicating the beginning of the modern era and roughly coincides with the end of the industrial revolution and the point at which the U.S. economy completed the transition from one based on agriculture and handicraft to one based on manufacturing and mass production</w:t>
+      </w:r>
+      <w:r>
+        <w:rPr>
+          <w:rFonts w:ascii="Times New Roman" w:hAnsi="Times New Roman" w:cs="Times New Roman"/>
+          <w:sz w:val="24"/>
+          <w:szCs w:val="24"/>
+        </w:rPr>
+        <w:t xml:space="preserve">. </w:t>
       </w:r>
     </w:p>
     <w:p>
@@ -4633,6 +4728,1886 @@
           <w:sz w:val="24"/>
           <w:szCs w:val="24"/>
         </w:rPr>
+        <w:lastRenderedPageBreak/>
+        <w:t>Once completed, the logic model wi</w:t>
+      </w:r>
+      <w:r>
+        <w:rPr>
+          <w:rFonts w:ascii="Times New Roman" w:hAnsi="Times New Roman" w:cs="Times New Roman"/>
+          <w:sz w:val="24"/>
+          <w:szCs w:val="24"/>
+        </w:rPr>
+        <w:t>ll organize much of the relevant</w:t>
+      </w:r>
+      <w:r>
+        <w:rPr>
+          <w:rFonts w:ascii="Times New Roman" w:hAnsi="Times New Roman" w:cs="Times New Roman"/>
+          <w:sz w:val="24"/>
+          <w:szCs w:val="24"/>
+        </w:rPr>
+        <w:t xml:space="preserve"> information </w:t>
+      </w:r>
+      <w:r>
+        <w:rPr>
+          <w:rFonts w:ascii="Times New Roman" w:hAnsi="Times New Roman" w:cs="Times New Roman"/>
+          <w:sz w:val="24"/>
+          <w:szCs w:val="24"/>
+        </w:rPr>
+        <w:t xml:space="preserve">about technology transfer policy </w:t>
+      </w:r>
+      <w:r>
+        <w:rPr>
+          <w:rFonts w:ascii="Times New Roman" w:hAnsi="Times New Roman" w:cs="Times New Roman"/>
+          <w:sz w:val="24"/>
+          <w:szCs w:val="24"/>
+        </w:rPr>
+        <w:t>into a</w:t>
+      </w:r>
+      <w:r>
+        <w:rPr>
+          <w:rFonts w:ascii="Times New Roman" w:hAnsi="Times New Roman" w:cs="Times New Roman"/>
+          <w:sz w:val="24"/>
+          <w:szCs w:val="24"/>
+        </w:rPr>
+        <w:t xml:space="preserve"> diagram that visually shows the connections between all policy components as well as intended activities and outcomes of technology transfer policy as a whole.</w:t>
+      </w:r>
+    </w:p>
+    <w:p>
+      <w:pPr>
+        <w:spacing w:after="0" w:line="480" w:lineRule="auto"/>
+        <w:rPr>
+          <w:rFonts w:ascii="Times New Roman" w:hAnsi="Times New Roman" w:cs="Times New Roman"/>
+          <w:b/>
+          <w:sz w:val="24"/>
+          <w:szCs w:val="24"/>
+        </w:rPr>
+      </w:pPr>
+      <w:r>
+        <w:rPr>
+          <w:rFonts w:ascii="Times New Roman" w:hAnsi="Times New Roman" w:cs="Times New Roman"/>
+          <w:b/>
+          <w:sz w:val="24"/>
+          <w:szCs w:val="24"/>
+        </w:rPr>
+        <w:t>Investigating the Role of Development Stage</w:t>
+      </w:r>
+    </w:p>
+    <w:p>
+      <w:pPr>
+        <w:spacing w:after="0" w:line="480" w:lineRule="auto"/>
+        <w:ind w:firstLine="720"/>
+        <w:rPr>
+          <w:rFonts w:ascii="Times New Roman" w:hAnsi="Times New Roman" w:cs="Times New Roman"/>
+          <w:sz w:val="24"/>
+          <w:szCs w:val="24"/>
+        </w:rPr>
+      </w:pPr>
+      <w:r>
+        <w:rPr>
+          <w:rFonts w:ascii="Times New Roman" w:hAnsi="Times New Roman" w:cs="Times New Roman"/>
+          <w:sz w:val="24"/>
+          <w:szCs w:val="24"/>
+        </w:rPr>
+        <w:t>I will perform a quantitative analysis to better understand the relationship betw</w:t>
+      </w:r>
+      <w:r>
+        <w:rPr>
+          <w:rFonts w:ascii="Times New Roman" w:hAnsi="Times New Roman" w:cs="Times New Roman"/>
+          <w:sz w:val="24"/>
+          <w:szCs w:val="24"/>
+        </w:rPr>
+        <w:t>een</w:t>
+      </w:r>
+      <w:r>
+        <w:rPr>
+          <w:rFonts w:ascii="Times New Roman" w:hAnsi="Times New Roman" w:cs="Times New Roman"/>
+          <w:sz w:val="24"/>
+          <w:szCs w:val="24"/>
+        </w:rPr>
+        <w:t xml:space="preserve"> development stage of R&amp;D projects and </w:t>
+      </w:r>
+      <w:r>
+        <w:rPr>
+          <w:rFonts w:ascii="Times New Roman" w:hAnsi="Times New Roman" w:cs="Times New Roman"/>
+          <w:sz w:val="24"/>
+          <w:szCs w:val="24"/>
+        </w:rPr>
+        <w:t>technology transfer outcomes</w:t>
+      </w:r>
+      <w:r>
+        <w:rPr>
+          <w:rFonts w:ascii="Times New Roman" w:hAnsi="Times New Roman" w:cs="Times New Roman"/>
+          <w:sz w:val="24"/>
+          <w:szCs w:val="24"/>
+        </w:rPr>
+        <w:t xml:space="preserve">.  </w:t>
+      </w:r>
+      <w:r>
+        <w:rPr>
+          <w:rFonts w:ascii="Times New Roman" w:hAnsi="Times New Roman" w:cs="Times New Roman"/>
+          <w:sz w:val="24"/>
+          <w:szCs w:val="24"/>
+        </w:rPr>
+        <w:t>The primary unit of analysis for</w:t>
+      </w:r>
+      <w:r>
+        <w:rPr>
+          <w:rFonts w:ascii="Times New Roman" w:hAnsi="Times New Roman" w:cs="Times New Roman"/>
+          <w:sz w:val="24"/>
+          <w:szCs w:val="24"/>
+        </w:rPr>
+        <w:t xml:space="preserve"> this study will be federally-funded R&amp;D</w:t>
+      </w:r>
+      <w:r>
+        <w:rPr>
+          <w:rFonts w:ascii="Times New Roman" w:hAnsi="Times New Roman" w:cs="Times New Roman"/>
+          <w:sz w:val="24"/>
+          <w:szCs w:val="24"/>
+        </w:rPr>
+        <w:t xml:space="preserve"> </w:t>
+      </w:r>
+      <w:r>
+        <w:rPr>
+          <w:rFonts w:ascii="Times New Roman" w:hAnsi="Times New Roman" w:cs="Times New Roman"/>
+          <w:sz w:val="24"/>
+          <w:szCs w:val="24"/>
+        </w:rPr>
+        <w:t xml:space="preserve">projects as measured by each unique funding award during the sample period.  </w:t>
+      </w:r>
+      <w:r>
+        <w:rPr>
+          <w:rFonts w:ascii="Times New Roman" w:hAnsi="Times New Roman" w:cs="Times New Roman"/>
+          <w:sz w:val="24"/>
+          <w:szCs w:val="24"/>
+        </w:rPr>
+        <w:t>I will conduct a binary</w:t>
+      </w:r>
+      <w:r>
+        <w:rPr>
+          <w:rFonts w:ascii="Times New Roman" w:hAnsi="Times New Roman" w:cs="Times New Roman"/>
+          <w:sz w:val="24"/>
+          <w:szCs w:val="24"/>
+        </w:rPr>
+        <w:t xml:space="preserve"> logistic regression analysis using a </w:t>
+      </w:r>
+      <w:r>
+        <w:rPr>
+          <w:rFonts w:ascii="Times New Roman" w:hAnsi="Times New Roman" w:cs="Times New Roman"/>
+          <w:sz w:val="24"/>
+          <w:szCs w:val="24"/>
+        </w:rPr>
+        <w:t>Var03</w:t>
+      </w:r>
+      <w:r>
+        <w:rPr>
+          <w:rFonts w:ascii="Times New Roman" w:hAnsi="Times New Roman" w:cs="Times New Roman"/>
+          <w:sz w:val="24"/>
+          <w:szCs w:val="24"/>
+        </w:rPr>
+        <w:t xml:space="preserve"> as the dependent variable and </w:t>
+      </w:r>
+      <w:r>
+        <w:rPr>
+          <w:rFonts w:ascii="Times New Roman" w:hAnsi="Times New Roman" w:cs="Times New Roman"/>
+          <w:sz w:val="24"/>
+          <w:szCs w:val="24"/>
+        </w:rPr>
+        <w:t xml:space="preserve">Var04 and Var05 </w:t>
+      </w:r>
+      <w:r>
+        <w:rPr>
+          <w:rFonts w:ascii="Times New Roman" w:hAnsi="Times New Roman" w:cs="Times New Roman"/>
+          <w:sz w:val="24"/>
+          <w:szCs w:val="24"/>
+        </w:rPr>
+        <w:t>as the primary independent variable</w:t>
+      </w:r>
+      <w:r>
+        <w:rPr>
+          <w:rFonts w:ascii="Times New Roman" w:hAnsi="Times New Roman" w:cs="Times New Roman"/>
+          <w:sz w:val="24"/>
+          <w:szCs w:val="24"/>
+        </w:rPr>
+        <w:t>s</w:t>
+      </w:r>
+      <w:r>
+        <w:rPr>
+          <w:rFonts w:ascii="Times New Roman" w:hAnsi="Times New Roman" w:cs="Times New Roman"/>
+          <w:sz w:val="24"/>
+          <w:szCs w:val="24"/>
+        </w:rPr>
+        <w:t xml:space="preserve"> of interest.  </w:t>
+      </w:r>
+      <w:r>
+        <w:rPr>
+          <w:rFonts w:ascii="Times New Roman" w:hAnsi="Times New Roman" w:cs="Times New Roman"/>
+          <w:sz w:val="24"/>
+          <w:szCs w:val="24"/>
+        </w:rPr>
+        <w:t xml:space="preserve">I will conduct an ordinal logistic </w:t>
+      </w:r>
+      <w:r>
+        <w:rPr>
+          <w:rFonts w:ascii="Times New Roman" w:hAnsi="Times New Roman" w:cs="Times New Roman"/>
+          <w:sz w:val="24"/>
+          <w:szCs w:val="24"/>
+        </w:rPr>
+        <w:t xml:space="preserve">regression </w:t>
+      </w:r>
+      <w:r>
+        <w:rPr>
+          <w:rFonts w:ascii="Times New Roman" w:hAnsi="Times New Roman" w:cs="Times New Roman"/>
+          <w:sz w:val="24"/>
+          <w:szCs w:val="24"/>
+        </w:rPr>
+        <w:t xml:space="preserve">analysis using Var04 </w:t>
+      </w:r>
+      <w:r>
+        <w:rPr>
+          <w:rFonts w:ascii="Times New Roman" w:hAnsi="Times New Roman" w:cs="Times New Roman"/>
+          <w:sz w:val="24"/>
+          <w:szCs w:val="24"/>
+        </w:rPr>
+        <w:t>as</w:t>
+      </w:r>
+      <w:r>
+        <w:rPr>
+          <w:rFonts w:ascii="Times New Roman" w:hAnsi="Times New Roman" w:cs="Times New Roman"/>
+          <w:sz w:val="24"/>
+          <w:szCs w:val="24"/>
+        </w:rPr>
+        <w:t xml:space="preserve"> the dependent variable and Var05 as the primary independent variable of interest. In all three the logistic regression analyses</w:t>
+      </w:r>
+      <w:r>
+        <w:rPr>
+          <w:rFonts w:ascii="Times New Roman" w:hAnsi="Times New Roman" w:cs="Times New Roman"/>
+          <w:sz w:val="24"/>
+          <w:szCs w:val="24"/>
+        </w:rPr>
+        <w:t>,</w:t>
+      </w:r>
+      <w:r>
+        <w:rPr>
+          <w:rFonts w:ascii="Times New Roman" w:hAnsi="Times New Roman" w:cs="Times New Roman"/>
+          <w:sz w:val="24"/>
+          <w:szCs w:val="24"/>
+        </w:rPr>
+        <w:t xml:space="preserve"> I will control for certain factors captured by variables Var06, Var07, Var08, Var09, and Var10.</w:t>
+      </w:r>
+    </w:p>
+    <w:p>
+      <w:pPr>
+        <w:spacing w:after="0" w:line="480" w:lineRule="auto"/>
+        <w:ind w:firstLine="720"/>
+        <w:rPr>
+          <w:rFonts w:ascii="Times New Roman" w:hAnsi="Times New Roman" w:cs="Times New Roman"/>
+          <w:sz w:val="24"/>
+          <w:szCs w:val="24"/>
+        </w:rPr>
+      </w:pPr>
+      <w:r>
+        <w:rPr>
+          <w:rFonts w:ascii="Times New Roman" w:hAnsi="Times New Roman" w:cs="Times New Roman"/>
+          <w:sz w:val="24"/>
+          <w:szCs w:val="24"/>
+        </w:rPr>
+        <w:t>I anticipate that the data will conform to the assumptions necessary to apply binary logistic re</w:t>
+      </w:r>
+      <w:r>
+        <w:rPr>
+          <w:rFonts w:ascii="Times New Roman" w:hAnsi="Times New Roman" w:cs="Times New Roman"/>
+          <w:sz w:val="24"/>
+          <w:szCs w:val="24"/>
+        </w:rPr>
+        <w:t>gression analysis.  The variable Var03</w:t>
+      </w:r>
+      <w:r>
+        <w:rPr>
+          <w:rFonts w:ascii="Times New Roman" w:hAnsi="Times New Roman" w:cs="Times New Roman"/>
+          <w:sz w:val="24"/>
+          <w:szCs w:val="24"/>
+        </w:rPr>
+        <w:t xml:space="preserve"> is dichotomous</w:t>
+      </w:r>
+      <w:r>
+        <w:rPr>
+          <w:rFonts w:ascii="Times New Roman" w:hAnsi="Times New Roman" w:cs="Times New Roman"/>
+          <w:sz w:val="24"/>
+          <w:szCs w:val="24"/>
+        </w:rPr>
+        <w:t xml:space="preserve"> and the variable Var04 is ordinal, which satisfies the requirements for the dependent variables</w:t>
+      </w:r>
+      <w:r>
+        <w:rPr>
+          <w:rFonts w:ascii="Times New Roman" w:hAnsi="Times New Roman" w:cs="Times New Roman"/>
+          <w:sz w:val="24"/>
+          <w:szCs w:val="24"/>
+        </w:rPr>
+        <w:t xml:space="preserve">.  Each case (i.e., each unique federally-funded R&amp;D project) is independent of each other.  I do not expect the independent variables to be very highly correlated with each other.  I presume that the independent variables are linearly related to the </w:t>
+      </w:r>
+      <w:r>
+        <w:rPr>
+          <w:rFonts w:ascii="Times New Roman" w:hAnsi="Times New Roman" w:cs="Times New Roman"/>
+          <w:sz w:val="24"/>
+          <w:szCs w:val="24"/>
+        </w:rPr>
+        <w:t xml:space="preserve">log odds (i.e., </w:t>
+      </w:r>
+      <w:r>
+        <w:rPr>
+          <w:rFonts w:ascii="Times New Roman" w:hAnsi="Times New Roman" w:cs="Times New Roman"/>
+          <w:sz w:val="24"/>
+          <w:szCs w:val="24"/>
+        </w:rPr>
+        <w:t>logit</w:t>
+      </w:r>
+      <w:r>
+        <w:rPr>
+          <w:rFonts w:ascii="Times New Roman" w:hAnsi="Times New Roman" w:cs="Times New Roman"/>
+          <w:sz w:val="24"/>
+          <w:szCs w:val="24"/>
+        </w:rPr>
+        <w:t>)</w:t>
+      </w:r>
+      <w:r>
+        <w:rPr>
+          <w:rFonts w:ascii="Times New Roman" w:hAnsi="Times New Roman" w:cs="Times New Roman"/>
+          <w:sz w:val="24"/>
+          <w:szCs w:val="24"/>
+        </w:rPr>
+        <w:t>, but this must be confirmed.  Finally, the sample size will be large enough to comply with general guidelines</w:t>
+      </w:r>
+      <w:r>
+        <w:rPr>
+          <w:rFonts w:ascii="Times New Roman" w:hAnsi="Times New Roman" w:cs="Times New Roman"/>
+          <w:sz w:val="24"/>
+          <w:szCs w:val="24"/>
+        </w:rPr>
+        <w:t xml:space="preserve"> for logistic regression analysis, which indicates the need for a minimum of 10 cases with the least frequent outcome for each independent variable in the model (“Assumptions of Logistic Regression”, </w:t>
+      </w:r>
+      <w:proofErr w:type="spellStart"/>
+      <w:r>
+        <w:rPr>
+          <w:rFonts w:ascii="Times New Roman" w:hAnsi="Times New Roman" w:cs="Times New Roman"/>
+          <w:sz w:val="24"/>
+          <w:szCs w:val="24"/>
+        </w:rPr>
+        <w:t>n.d.</w:t>
+      </w:r>
+      <w:proofErr w:type="spellEnd"/>
+      <w:r>
+        <w:rPr>
+          <w:rFonts w:ascii="Times New Roman" w:hAnsi="Times New Roman" w:cs="Times New Roman"/>
+          <w:sz w:val="24"/>
+          <w:szCs w:val="24"/>
+        </w:rPr>
+        <w:t>).</w:t>
+      </w:r>
+    </w:p>
+    <w:p>
+      <w:pPr>
+        <w:spacing w:after="0" w:line="480" w:lineRule="auto"/>
+        <w:ind w:firstLine="720"/>
+        <w:rPr>
+          <w:rFonts w:ascii="Times New Roman" w:hAnsi="Times New Roman" w:cs="Times New Roman"/>
+          <w:sz w:val="24"/>
+          <w:szCs w:val="24"/>
+        </w:rPr>
+      </w:pPr>
+      <w:r>
+        <w:rPr>
+          <w:rFonts w:ascii="Times New Roman" w:hAnsi="Times New Roman" w:cs="Times New Roman"/>
+          <w:sz w:val="24"/>
+          <w:szCs w:val="24"/>
+        </w:rPr>
+        <w:lastRenderedPageBreak/>
+        <w:t xml:space="preserve">To test hypothesis H1, </w:t>
+      </w:r>
+      <w:r>
+        <w:rPr>
+          <w:rFonts w:ascii="Times New Roman" w:hAnsi="Times New Roman" w:cs="Times New Roman"/>
+          <w:sz w:val="24"/>
+          <w:szCs w:val="24"/>
+        </w:rPr>
+        <w:t xml:space="preserve">Var03 will serve as the dependent variable and </w:t>
+      </w:r>
+      <w:r>
+        <w:rPr>
+          <w:rFonts w:ascii="Times New Roman" w:hAnsi="Times New Roman" w:cs="Times New Roman"/>
+          <w:sz w:val="24"/>
+          <w:szCs w:val="24"/>
+        </w:rPr>
+        <w:t>t</w:t>
+      </w:r>
+      <w:r>
+        <w:rPr>
+          <w:rFonts w:ascii="Times New Roman" w:hAnsi="Times New Roman" w:cs="Times New Roman"/>
+          <w:sz w:val="24"/>
+          <w:szCs w:val="24"/>
+        </w:rPr>
+        <w:t xml:space="preserve">he equation for </w:t>
+      </w:r>
+      <w:r>
+        <w:rPr>
+          <w:rFonts w:ascii="Times New Roman" w:hAnsi="Times New Roman" w:cs="Times New Roman"/>
+          <w:sz w:val="24"/>
+          <w:szCs w:val="24"/>
+        </w:rPr>
+        <w:t xml:space="preserve">the </w:t>
+      </w:r>
+      <w:r>
+        <w:rPr>
+          <w:rFonts w:ascii="Times New Roman" w:hAnsi="Times New Roman" w:cs="Times New Roman"/>
+          <w:sz w:val="24"/>
+          <w:szCs w:val="24"/>
+        </w:rPr>
+        <w:t>log odds will take the form</w:t>
+      </w:r>
+      <w:r>
+        <w:rPr>
+          <w:rFonts w:ascii="Times New Roman" w:hAnsi="Times New Roman" w:cs="Times New Roman"/>
+          <w:sz w:val="24"/>
+          <w:szCs w:val="24"/>
+        </w:rPr>
+        <w:t>:</w:t>
+      </w:r>
+      <w:r>
+        <w:rPr>
+          <w:rFonts w:ascii="Times New Roman" w:hAnsi="Times New Roman" w:cs="Times New Roman"/>
+          <w:sz w:val="24"/>
+          <w:szCs w:val="24"/>
+        </w:rPr>
+        <w:t xml:space="preserve"> </w:t>
+      </w:r>
+    </w:p>
+    <w:p>
+      <w:pPr>
+        <w:spacing w:after="0" w:line="480" w:lineRule="auto"/>
+        <w:ind w:firstLine="720"/>
+        <w:rPr>
+          <w:rFonts w:ascii="Times New Roman" w:hAnsi="Times New Roman" w:cs="Times New Roman"/>
+          <w:sz w:val="24"/>
+          <w:szCs w:val="24"/>
+        </w:rPr>
+      </w:pPr>
+      <m:oMath>
+        <m:r>
+          <w:rPr>
+            <w:rFonts w:ascii="Cambria Math" w:hAnsi="Cambria Math" w:cs="Times New Roman"/>
+            <w:sz w:val="24"/>
+            <w:szCs w:val="24"/>
+          </w:rPr>
+          <m:t>l</m:t>
+        </m:r>
+      </m:oMath>
+      <w:r>
+        <w:rPr>
+          <w:rFonts w:ascii="Times New Roman" w:hAnsi="Times New Roman" w:cs="Times New Roman"/>
+          <w:sz w:val="24"/>
+          <w:szCs w:val="24"/>
+        </w:rPr>
+        <w:t xml:space="preserve"> = β</w:t>
+      </w:r>
+      <w:r>
+        <w:rPr>
+          <w:rFonts w:ascii="Times New Roman" w:hAnsi="Times New Roman" w:cs="Times New Roman"/>
+          <w:sz w:val="24"/>
+          <w:szCs w:val="24"/>
+          <w:vertAlign w:val="subscript"/>
+        </w:rPr>
+        <w:t>0</w:t>
+      </w:r>
+      <w:r>
+        <w:rPr>
+          <w:rFonts w:ascii="Times New Roman" w:hAnsi="Times New Roman" w:cs="Times New Roman"/>
+          <w:sz w:val="24"/>
+          <w:szCs w:val="24"/>
+        </w:rPr>
+        <w:t xml:space="preserve"> + </w:t>
+      </w:r>
+      <w:r>
+        <w:rPr>
+          <w:rFonts w:ascii="Times New Roman" w:hAnsi="Times New Roman" w:cs="Times New Roman"/>
+          <w:sz w:val="24"/>
+          <w:szCs w:val="24"/>
+        </w:rPr>
+        <w:t>β</w:t>
+      </w:r>
+      <w:r>
+        <w:rPr>
+          <w:rFonts w:ascii="Times New Roman" w:hAnsi="Times New Roman" w:cs="Times New Roman"/>
+          <w:sz w:val="24"/>
+          <w:szCs w:val="24"/>
+          <w:vertAlign w:val="subscript"/>
+        </w:rPr>
+        <w:t>1</w:t>
+      </w:r>
+      <w:r>
+        <w:rPr>
+          <w:rFonts w:ascii="Times New Roman" w:hAnsi="Times New Roman" w:cs="Times New Roman"/>
+          <w:sz w:val="24"/>
+          <w:szCs w:val="24"/>
+        </w:rPr>
+        <w:t xml:space="preserve"> Var04 + β</w:t>
+      </w:r>
+      <w:r>
+        <w:rPr>
+          <w:rFonts w:ascii="Times New Roman" w:hAnsi="Times New Roman" w:cs="Times New Roman"/>
+          <w:sz w:val="24"/>
+          <w:szCs w:val="24"/>
+          <w:vertAlign w:val="subscript"/>
+        </w:rPr>
+        <w:t>2</w:t>
+      </w:r>
+      <w:r>
+        <w:rPr>
+          <w:rFonts w:ascii="Times New Roman" w:hAnsi="Times New Roman" w:cs="Times New Roman"/>
+          <w:sz w:val="24"/>
+          <w:szCs w:val="24"/>
+        </w:rPr>
+        <w:t xml:space="preserve"> Var05 + β</w:t>
+      </w:r>
+      <w:r>
+        <w:rPr>
+          <w:rFonts w:ascii="Times New Roman" w:hAnsi="Times New Roman" w:cs="Times New Roman"/>
+          <w:sz w:val="24"/>
+          <w:szCs w:val="24"/>
+          <w:vertAlign w:val="subscript"/>
+        </w:rPr>
+        <w:t>3</w:t>
+      </w:r>
+      <w:r>
+        <w:rPr>
+          <w:rFonts w:ascii="Times New Roman" w:hAnsi="Times New Roman" w:cs="Times New Roman"/>
+          <w:sz w:val="24"/>
+          <w:szCs w:val="24"/>
+        </w:rPr>
+        <w:t xml:space="preserve"> Var06 + β</w:t>
+      </w:r>
+      <w:r>
+        <w:rPr>
+          <w:rFonts w:ascii="Times New Roman" w:hAnsi="Times New Roman" w:cs="Times New Roman"/>
+          <w:sz w:val="24"/>
+          <w:szCs w:val="24"/>
+          <w:vertAlign w:val="subscript"/>
+        </w:rPr>
+        <w:t>4</w:t>
+      </w:r>
+      <w:r>
+        <w:rPr>
+          <w:rFonts w:ascii="Times New Roman" w:hAnsi="Times New Roman" w:cs="Times New Roman"/>
+          <w:sz w:val="24"/>
+          <w:szCs w:val="24"/>
+        </w:rPr>
+        <w:t xml:space="preserve"> Var07 + β</w:t>
+      </w:r>
+      <w:r>
+        <w:rPr>
+          <w:rFonts w:ascii="Times New Roman" w:hAnsi="Times New Roman" w:cs="Times New Roman"/>
+          <w:sz w:val="24"/>
+          <w:szCs w:val="24"/>
+          <w:vertAlign w:val="subscript"/>
+        </w:rPr>
+        <w:t>5</w:t>
+      </w:r>
+      <w:r>
+        <w:rPr>
+          <w:rFonts w:ascii="Times New Roman" w:hAnsi="Times New Roman" w:cs="Times New Roman"/>
+          <w:sz w:val="24"/>
+          <w:szCs w:val="24"/>
+        </w:rPr>
+        <w:t xml:space="preserve"> Var08 + β</w:t>
+      </w:r>
+      <w:r>
+        <w:rPr>
+          <w:rFonts w:ascii="Times New Roman" w:hAnsi="Times New Roman" w:cs="Times New Roman"/>
+          <w:sz w:val="24"/>
+          <w:szCs w:val="24"/>
+          <w:vertAlign w:val="subscript"/>
+        </w:rPr>
+        <w:t>6</w:t>
+      </w:r>
+      <w:r>
+        <w:rPr>
+          <w:rFonts w:ascii="Times New Roman" w:hAnsi="Times New Roman" w:cs="Times New Roman"/>
+          <w:sz w:val="24"/>
+          <w:szCs w:val="24"/>
+        </w:rPr>
+        <w:t xml:space="preserve"> Var09 + β</w:t>
+      </w:r>
+      <w:r>
+        <w:rPr>
+          <w:rFonts w:ascii="Times New Roman" w:hAnsi="Times New Roman" w:cs="Times New Roman"/>
+          <w:sz w:val="24"/>
+          <w:szCs w:val="24"/>
+          <w:vertAlign w:val="subscript"/>
+        </w:rPr>
+        <w:t>7</w:t>
+      </w:r>
+      <w:r>
+        <w:rPr>
+          <w:rFonts w:ascii="Times New Roman" w:hAnsi="Times New Roman" w:cs="Times New Roman"/>
+          <w:sz w:val="24"/>
+          <w:szCs w:val="24"/>
+        </w:rPr>
+        <w:t xml:space="preserve"> Var10.  The null and alternative hypotheses will be as follows:</w:t>
+      </w:r>
+    </w:p>
+    <w:p>
+      <w:pPr>
+        <w:spacing w:after="0" w:line="480" w:lineRule="auto"/>
+        <w:ind w:firstLine="720"/>
+        <w:rPr>
+          <w:rFonts w:ascii="Times New Roman" w:eastAsiaTheme="minorEastAsia" w:hAnsi="Times New Roman" w:cs="Times New Roman"/>
+          <w:sz w:val="24"/>
+          <w:szCs w:val="24"/>
+        </w:rPr>
+      </w:pPr>
+      <w:r>
+        <w:rPr>
+          <w:rFonts w:ascii="Times New Roman" w:hAnsi="Times New Roman" w:cs="Times New Roman"/>
+          <w:sz w:val="24"/>
+          <w:szCs w:val="24"/>
+        </w:rPr>
+        <w:t>H1</w:t>
+      </w:r>
+      <w:r>
+        <w:rPr>
+          <w:rFonts w:ascii="Times New Roman" w:hAnsi="Times New Roman" w:cs="Times New Roman"/>
+          <w:sz w:val="24"/>
+          <w:szCs w:val="24"/>
+          <w:vertAlign w:val="subscript"/>
+        </w:rPr>
+        <w:t>0</w:t>
+      </w:r>
+      <w:r>
+        <w:rPr>
+          <w:rFonts w:ascii="Times New Roman" w:hAnsi="Times New Roman" w:cs="Times New Roman"/>
+          <w:sz w:val="24"/>
+          <w:szCs w:val="24"/>
+        </w:rPr>
+        <w:t>:  β</w:t>
+      </w:r>
+      <w:r>
+        <w:rPr>
+          <w:rFonts w:ascii="Times New Roman" w:hAnsi="Times New Roman" w:cs="Times New Roman"/>
+          <w:sz w:val="24"/>
+          <w:szCs w:val="24"/>
+          <w:vertAlign w:val="subscript"/>
+        </w:rPr>
+        <w:t>1</w:t>
+      </w:r>
+      <w:r>
+        <w:rPr>
+          <w:rFonts w:ascii="Times New Roman" w:hAnsi="Times New Roman" w:cs="Times New Roman"/>
+          <w:sz w:val="24"/>
+          <w:szCs w:val="24"/>
+        </w:rPr>
+        <w:t xml:space="preserve"> </w:t>
+      </w:r>
+      <m:oMath>
+        <m:r>
+          <w:rPr>
+            <w:rFonts w:ascii="Cambria Math" w:hAnsi="Cambria Math" w:cs="Times New Roman"/>
+            <w:sz w:val="24"/>
+            <w:szCs w:val="24"/>
+          </w:rPr>
+          <m:t>≤</m:t>
+        </m:r>
+      </m:oMath>
+      <w:r>
+        <w:rPr>
+          <w:rFonts w:ascii="Times New Roman" w:eastAsiaTheme="minorEastAsia" w:hAnsi="Times New Roman" w:cs="Times New Roman"/>
+          <w:sz w:val="24"/>
+          <w:szCs w:val="24"/>
+        </w:rPr>
+        <w:t xml:space="preserve"> 0</w:t>
+      </w:r>
+    </w:p>
+    <w:p>
+      <w:pPr>
+        <w:spacing w:after="0" w:line="480" w:lineRule="auto"/>
+        <w:ind w:firstLine="720"/>
+        <w:rPr>
+          <w:rFonts w:ascii="Times New Roman" w:eastAsiaTheme="minorEastAsia" w:hAnsi="Times New Roman" w:cs="Times New Roman"/>
+          <w:sz w:val="24"/>
+          <w:szCs w:val="24"/>
+        </w:rPr>
+      </w:pPr>
+      <w:r>
+        <w:rPr>
+          <w:rFonts w:ascii="Times New Roman" w:hAnsi="Times New Roman" w:cs="Times New Roman"/>
+          <w:sz w:val="24"/>
+          <w:szCs w:val="24"/>
+        </w:rPr>
+        <w:t>H1</w:t>
+      </w:r>
+      <w:r>
+        <w:rPr>
+          <w:rFonts w:ascii="Times New Roman" w:hAnsi="Times New Roman" w:cs="Times New Roman"/>
+          <w:sz w:val="24"/>
+          <w:szCs w:val="24"/>
+          <w:vertAlign w:val="subscript"/>
+        </w:rPr>
+        <w:t>A</w:t>
+      </w:r>
+      <w:r>
+        <w:rPr>
+          <w:rFonts w:ascii="Times New Roman" w:hAnsi="Times New Roman" w:cs="Times New Roman"/>
+          <w:sz w:val="24"/>
+          <w:szCs w:val="24"/>
+        </w:rPr>
+        <w:t>:  β</w:t>
+      </w:r>
+      <w:r>
+        <w:rPr>
+          <w:rFonts w:ascii="Times New Roman" w:hAnsi="Times New Roman" w:cs="Times New Roman"/>
+          <w:sz w:val="24"/>
+          <w:szCs w:val="24"/>
+          <w:vertAlign w:val="subscript"/>
+        </w:rPr>
+        <w:t>1</w:t>
+      </w:r>
+      <w:r>
+        <w:rPr>
+          <w:rFonts w:ascii="Times New Roman" w:hAnsi="Times New Roman" w:cs="Times New Roman"/>
+          <w:sz w:val="24"/>
+          <w:szCs w:val="24"/>
+        </w:rPr>
+        <w:t xml:space="preserve"> </w:t>
+      </w:r>
+      <m:oMath>
+        <m:r>
+          <w:rPr>
+            <w:rFonts w:ascii="Cambria Math" w:hAnsi="Cambria Math" w:cs="Times New Roman"/>
+            <w:sz w:val="24"/>
+            <w:szCs w:val="24"/>
+          </w:rPr>
+          <m:t>&gt;</m:t>
+        </m:r>
+      </m:oMath>
+      <w:r>
+        <w:rPr>
+          <w:rFonts w:ascii="Times New Roman" w:eastAsiaTheme="minorEastAsia" w:hAnsi="Times New Roman" w:cs="Times New Roman"/>
+          <w:sz w:val="24"/>
+          <w:szCs w:val="24"/>
+        </w:rPr>
+        <w:t xml:space="preserve"> 0</w:t>
+      </w:r>
+    </w:p>
+    <w:p>
+      <w:pPr>
+        <w:spacing w:after="0" w:line="480" w:lineRule="auto"/>
+        <w:rPr>
+          <w:rFonts w:ascii="Times New Roman" w:hAnsi="Times New Roman" w:cs="Times New Roman"/>
+          <w:sz w:val="24"/>
+          <w:szCs w:val="24"/>
+        </w:rPr>
+      </w:pPr>
+      <w:r>
+        <w:rPr>
+          <w:rFonts w:ascii="Times New Roman" w:hAnsi="Times New Roman" w:cs="Times New Roman"/>
+          <w:sz w:val="24"/>
+          <w:szCs w:val="24"/>
+        </w:rPr>
+        <w:t>A statistically significant value for β</w:t>
+      </w:r>
+      <w:r>
+        <w:rPr>
+          <w:rFonts w:ascii="Times New Roman" w:hAnsi="Times New Roman" w:cs="Times New Roman"/>
+          <w:sz w:val="24"/>
+          <w:szCs w:val="24"/>
+          <w:vertAlign w:val="subscript"/>
+        </w:rPr>
+        <w:t>1</w:t>
+      </w:r>
+      <w:r>
+        <w:rPr>
+          <w:rFonts w:ascii="Times New Roman" w:hAnsi="Times New Roman" w:cs="Times New Roman"/>
+          <w:sz w:val="24"/>
+          <w:szCs w:val="24"/>
+        </w:rPr>
+        <w:t xml:space="preserve"> that is greater than zero will indicate that the higher the value of Var04, the greater the odds the technology being successfully transferred to the private sector.</w:t>
+      </w:r>
+    </w:p>
+    <w:p>
+      <w:pPr>
+        <w:spacing w:after="0" w:line="480" w:lineRule="auto"/>
+        <w:ind w:firstLine="720"/>
+        <w:rPr>
+          <w:rFonts w:ascii="Times New Roman" w:hAnsi="Times New Roman" w:cs="Times New Roman"/>
+          <w:sz w:val="24"/>
+          <w:szCs w:val="24"/>
+        </w:rPr>
+      </w:pPr>
+      <w:r>
+        <w:rPr>
+          <w:rFonts w:ascii="Times New Roman" w:hAnsi="Times New Roman" w:cs="Times New Roman"/>
+          <w:sz w:val="24"/>
+          <w:szCs w:val="24"/>
+        </w:rPr>
+        <w:t xml:space="preserve">To test hypothesis H2, Var04 will serve as the dependent variable and the equation for the log odds will take the form </w:t>
+      </w:r>
+    </w:p>
+    <w:p>
+      <w:pPr>
+        <w:spacing w:after="0" w:line="480" w:lineRule="auto"/>
+        <w:ind w:firstLine="720"/>
+        <w:rPr>
+          <w:rFonts w:ascii="Times New Roman" w:hAnsi="Times New Roman" w:cs="Times New Roman"/>
+          <w:sz w:val="24"/>
+          <w:szCs w:val="24"/>
+        </w:rPr>
+      </w:pPr>
+      <m:oMath>
+        <m:r>
+          <w:rPr>
+            <w:rFonts w:ascii="Cambria Math" w:hAnsi="Cambria Math" w:cs="Times New Roman"/>
+            <w:sz w:val="24"/>
+            <w:szCs w:val="24"/>
+          </w:rPr>
+          <m:t>l</m:t>
+        </m:r>
+      </m:oMath>
+      <w:r>
+        <w:rPr>
+          <w:rFonts w:ascii="Times New Roman" w:hAnsi="Times New Roman" w:cs="Times New Roman"/>
+          <w:sz w:val="24"/>
+          <w:szCs w:val="24"/>
+        </w:rPr>
+        <w:t xml:space="preserve"> = β</w:t>
+      </w:r>
+      <w:r>
+        <w:rPr>
+          <w:rFonts w:ascii="Times New Roman" w:hAnsi="Times New Roman" w:cs="Times New Roman"/>
+          <w:sz w:val="24"/>
+          <w:szCs w:val="24"/>
+          <w:vertAlign w:val="subscript"/>
+        </w:rPr>
+        <w:t>0</w:t>
+      </w:r>
+      <w:r>
+        <w:rPr>
+          <w:rFonts w:ascii="Times New Roman" w:hAnsi="Times New Roman" w:cs="Times New Roman"/>
+          <w:sz w:val="24"/>
+          <w:szCs w:val="24"/>
+        </w:rPr>
+        <w:t xml:space="preserve"> + β</w:t>
+      </w:r>
+      <w:r>
+        <w:rPr>
+          <w:rFonts w:ascii="Times New Roman" w:hAnsi="Times New Roman" w:cs="Times New Roman"/>
+          <w:sz w:val="24"/>
+          <w:szCs w:val="24"/>
+          <w:vertAlign w:val="subscript"/>
+        </w:rPr>
+        <w:t>1</w:t>
+      </w:r>
+      <w:r>
+        <w:rPr>
+          <w:rFonts w:ascii="Times New Roman" w:hAnsi="Times New Roman" w:cs="Times New Roman"/>
+          <w:sz w:val="24"/>
+          <w:szCs w:val="24"/>
+        </w:rPr>
+        <w:t xml:space="preserve"> Var05 + β</w:t>
+      </w:r>
+      <w:r>
+        <w:rPr>
+          <w:rFonts w:ascii="Times New Roman" w:hAnsi="Times New Roman" w:cs="Times New Roman"/>
+          <w:sz w:val="24"/>
+          <w:szCs w:val="24"/>
+          <w:vertAlign w:val="subscript"/>
+        </w:rPr>
+        <w:t>2</w:t>
+      </w:r>
+      <w:r>
+        <w:rPr>
+          <w:rFonts w:ascii="Times New Roman" w:hAnsi="Times New Roman" w:cs="Times New Roman"/>
+          <w:sz w:val="24"/>
+          <w:szCs w:val="24"/>
+        </w:rPr>
+        <w:t xml:space="preserve"> Var06 + β</w:t>
+      </w:r>
+      <w:r>
+        <w:rPr>
+          <w:rFonts w:ascii="Times New Roman" w:hAnsi="Times New Roman" w:cs="Times New Roman"/>
+          <w:sz w:val="24"/>
+          <w:szCs w:val="24"/>
+          <w:vertAlign w:val="subscript"/>
+        </w:rPr>
+        <w:t>3</w:t>
+      </w:r>
+      <w:r>
+        <w:rPr>
+          <w:rFonts w:ascii="Times New Roman" w:hAnsi="Times New Roman" w:cs="Times New Roman"/>
+          <w:sz w:val="24"/>
+          <w:szCs w:val="24"/>
+        </w:rPr>
+        <w:t xml:space="preserve"> Var07 + β</w:t>
+      </w:r>
+      <w:r>
+        <w:rPr>
+          <w:rFonts w:ascii="Times New Roman" w:hAnsi="Times New Roman" w:cs="Times New Roman"/>
+          <w:sz w:val="24"/>
+          <w:szCs w:val="24"/>
+          <w:vertAlign w:val="subscript"/>
+        </w:rPr>
+        <w:t>4</w:t>
+      </w:r>
+      <w:r>
+        <w:rPr>
+          <w:rFonts w:ascii="Times New Roman" w:hAnsi="Times New Roman" w:cs="Times New Roman"/>
+          <w:sz w:val="24"/>
+          <w:szCs w:val="24"/>
+        </w:rPr>
+        <w:t xml:space="preserve"> Var08 + β</w:t>
+      </w:r>
+      <w:r>
+        <w:rPr>
+          <w:rFonts w:ascii="Times New Roman" w:hAnsi="Times New Roman" w:cs="Times New Roman"/>
+          <w:sz w:val="24"/>
+          <w:szCs w:val="24"/>
+          <w:vertAlign w:val="subscript"/>
+        </w:rPr>
+        <w:t>5</w:t>
+      </w:r>
+      <w:r>
+        <w:rPr>
+          <w:rFonts w:ascii="Times New Roman" w:hAnsi="Times New Roman" w:cs="Times New Roman"/>
+          <w:sz w:val="24"/>
+          <w:szCs w:val="24"/>
+        </w:rPr>
+        <w:t xml:space="preserve"> Var09 + β</w:t>
+      </w:r>
+      <w:r>
+        <w:rPr>
+          <w:rFonts w:ascii="Times New Roman" w:hAnsi="Times New Roman" w:cs="Times New Roman"/>
+          <w:sz w:val="24"/>
+          <w:szCs w:val="24"/>
+          <w:vertAlign w:val="subscript"/>
+        </w:rPr>
+        <w:t>6</w:t>
+      </w:r>
+      <w:r>
+        <w:rPr>
+          <w:rFonts w:ascii="Times New Roman" w:hAnsi="Times New Roman" w:cs="Times New Roman"/>
+          <w:sz w:val="24"/>
+          <w:szCs w:val="24"/>
+        </w:rPr>
+        <w:t xml:space="preserve"> Var10.  </w:t>
+      </w:r>
+    </w:p>
+    <w:p>
+      <w:pPr>
+        <w:spacing w:after="0" w:line="480" w:lineRule="auto"/>
+        <w:rPr>
+          <w:rFonts w:ascii="Times New Roman" w:hAnsi="Times New Roman" w:cs="Times New Roman"/>
+          <w:sz w:val="24"/>
+          <w:szCs w:val="24"/>
+        </w:rPr>
+      </w:pPr>
+      <w:r>
+        <w:rPr>
+          <w:rFonts w:ascii="Times New Roman" w:hAnsi="Times New Roman" w:cs="Times New Roman"/>
+          <w:sz w:val="24"/>
+          <w:szCs w:val="24"/>
+        </w:rPr>
+        <w:t>The null and alternative hypotheses will be as follows:</w:t>
+      </w:r>
+    </w:p>
+    <w:p>
+      <w:pPr>
+        <w:spacing w:after="0" w:line="480" w:lineRule="auto"/>
+        <w:ind w:firstLine="720"/>
+        <w:rPr>
+          <w:rFonts w:ascii="Times New Roman" w:eastAsiaTheme="minorEastAsia" w:hAnsi="Times New Roman" w:cs="Times New Roman"/>
+          <w:sz w:val="24"/>
+          <w:szCs w:val="24"/>
+        </w:rPr>
+      </w:pPr>
+      <w:r>
+        <w:rPr>
+          <w:rFonts w:ascii="Times New Roman" w:hAnsi="Times New Roman" w:cs="Times New Roman"/>
+          <w:sz w:val="24"/>
+          <w:szCs w:val="24"/>
+        </w:rPr>
+        <w:t>H2</w:t>
+      </w:r>
+      <w:r>
+        <w:rPr>
+          <w:rFonts w:ascii="Times New Roman" w:hAnsi="Times New Roman" w:cs="Times New Roman"/>
+          <w:sz w:val="24"/>
+          <w:szCs w:val="24"/>
+          <w:vertAlign w:val="subscript"/>
+        </w:rPr>
+        <w:t>0</w:t>
+      </w:r>
+      <w:r>
+        <w:rPr>
+          <w:rFonts w:ascii="Times New Roman" w:hAnsi="Times New Roman" w:cs="Times New Roman"/>
+          <w:sz w:val="24"/>
+          <w:szCs w:val="24"/>
+        </w:rPr>
+        <w:t>:  β</w:t>
+      </w:r>
+      <w:r>
+        <w:rPr>
+          <w:rFonts w:ascii="Times New Roman" w:hAnsi="Times New Roman" w:cs="Times New Roman"/>
+          <w:sz w:val="24"/>
+          <w:szCs w:val="24"/>
+          <w:vertAlign w:val="subscript"/>
+        </w:rPr>
+        <w:t>1</w:t>
+      </w:r>
+      <w:r>
+        <w:rPr>
+          <w:rFonts w:ascii="Times New Roman" w:hAnsi="Times New Roman" w:cs="Times New Roman"/>
+          <w:sz w:val="24"/>
+          <w:szCs w:val="24"/>
+        </w:rPr>
+        <w:t xml:space="preserve"> </w:t>
+      </w:r>
+      <m:oMath>
+        <m:r>
+          <w:rPr>
+            <w:rFonts w:ascii="Cambria Math" w:hAnsi="Cambria Math" w:cs="Times New Roman"/>
+            <w:sz w:val="24"/>
+            <w:szCs w:val="24"/>
+          </w:rPr>
+          <m:t>≥</m:t>
+        </m:r>
+      </m:oMath>
+      <w:r>
+        <w:rPr>
+          <w:rFonts w:ascii="Times New Roman" w:eastAsiaTheme="minorEastAsia" w:hAnsi="Times New Roman" w:cs="Times New Roman"/>
+          <w:sz w:val="24"/>
+          <w:szCs w:val="24"/>
+        </w:rPr>
+        <w:t xml:space="preserve"> 0</w:t>
+      </w:r>
+    </w:p>
+    <w:p>
+      <w:pPr>
+        <w:spacing w:after="0" w:line="480" w:lineRule="auto"/>
+        <w:ind w:firstLine="720"/>
+        <w:rPr>
+          <w:rFonts w:ascii="Times New Roman" w:eastAsiaTheme="minorEastAsia" w:hAnsi="Times New Roman" w:cs="Times New Roman"/>
+          <w:sz w:val="24"/>
+          <w:szCs w:val="24"/>
+        </w:rPr>
+      </w:pPr>
+      <w:r>
+        <w:rPr>
+          <w:rFonts w:ascii="Times New Roman" w:hAnsi="Times New Roman" w:cs="Times New Roman"/>
+          <w:sz w:val="24"/>
+          <w:szCs w:val="24"/>
+        </w:rPr>
+        <w:t>H2</w:t>
+      </w:r>
+      <w:r>
+        <w:rPr>
+          <w:rFonts w:ascii="Times New Roman" w:hAnsi="Times New Roman" w:cs="Times New Roman"/>
+          <w:sz w:val="24"/>
+          <w:szCs w:val="24"/>
+          <w:vertAlign w:val="subscript"/>
+        </w:rPr>
+        <w:t>A</w:t>
+      </w:r>
+      <w:r>
+        <w:rPr>
+          <w:rFonts w:ascii="Times New Roman" w:hAnsi="Times New Roman" w:cs="Times New Roman"/>
+          <w:sz w:val="24"/>
+          <w:szCs w:val="24"/>
+        </w:rPr>
+        <w:t>:  β</w:t>
+      </w:r>
+      <w:r>
+        <w:rPr>
+          <w:rFonts w:ascii="Times New Roman" w:hAnsi="Times New Roman" w:cs="Times New Roman"/>
+          <w:sz w:val="24"/>
+          <w:szCs w:val="24"/>
+          <w:vertAlign w:val="subscript"/>
+        </w:rPr>
+        <w:t>1</w:t>
+      </w:r>
+      <w:r>
+        <w:rPr>
+          <w:rFonts w:ascii="Times New Roman" w:hAnsi="Times New Roman" w:cs="Times New Roman"/>
+          <w:sz w:val="24"/>
+          <w:szCs w:val="24"/>
+        </w:rPr>
+        <w:t xml:space="preserve"> </w:t>
+      </w:r>
+      <m:oMath>
+        <m:r>
+          <w:rPr>
+            <w:rFonts w:ascii="Cambria Math" w:hAnsi="Cambria Math" w:cs="Times New Roman"/>
+            <w:sz w:val="24"/>
+            <w:szCs w:val="24"/>
+          </w:rPr>
+          <m:t>&lt;</m:t>
+        </m:r>
+      </m:oMath>
+      <w:r>
+        <w:rPr>
+          <w:rFonts w:ascii="Times New Roman" w:eastAsiaTheme="minorEastAsia" w:hAnsi="Times New Roman" w:cs="Times New Roman"/>
+          <w:sz w:val="24"/>
+          <w:szCs w:val="24"/>
+        </w:rPr>
+        <w:t xml:space="preserve"> 0</w:t>
+      </w:r>
+    </w:p>
+    <w:p>
+      <w:pPr>
+        <w:spacing w:after="0" w:line="480" w:lineRule="auto"/>
+        <w:rPr>
+          <w:rFonts w:ascii="Times New Roman" w:hAnsi="Times New Roman" w:cs="Times New Roman"/>
+          <w:sz w:val="24"/>
+          <w:szCs w:val="24"/>
+        </w:rPr>
+      </w:pPr>
+      <w:r>
+        <w:rPr>
+          <w:rFonts w:ascii="Times New Roman" w:hAnsi="Times New Roman" w:cs="Times New Roman"/>
+          <w:sz w:val="24"/>
+          <w:szCs w:val="24"/>
+        </w:rPr>
+        <w:t>A statistically significant value for β</w:t>
+      </w:r>
+      <w:r>
+        <w:rPr>
+          <w:rFonts w:ascii="Times New Roman" w:hAnsi="Times New Roman" w:cs="Times New Roman"/>
+          <w:sz w:val="24"/>
+          <w:szCs w:val="24"/>
+          <w:vertAlign w:val="subscript"/>
+        </w:rPr>
+        <w:t>1</w:t>
+      </w:r>
+      <w:r>
+        <w:rPr>
+          <w:rFonts w:ascii="Times New Roman" w:hAnsi="Times New Roman" w:cs="Times New Roman"/>
+          <w:sz w:val="24"/>
+          <w:szCs w:val="24"/>
+        </w:rPr>
+        <w:t xml:space="preserve"> that is less than zero will indicate that the higher the value of Var05, the lower the </w:t>
+      </w:r>
+      <w:r>
+        <w:rPr>
+          <w:rFonts w:ascii="Times New Roman" w:hAnsi="Times New Roman" w:cs="Times New Roman"/>
+          <w:sz w:val="24"/>
+          <w:szCs w:val="24"/>
+        </w:rPr>
+        <w:t>development stage attained for the R&amp;D project</w:t>
+      </w:r>
+      <w:r>
+        <w:rPr>
+          <w:rFonts w:ascii="Times New Roman" w:hAnsi="Times New Roman" w:cs="Times New Roman"/>
+          <w:sz w:val="24"/>
+          <w:szCs w:val="24"/>
+        </w:rPr>
+        <w:t>.</w:t>
+      </w:r>
+    </w:p>
+    <w:p>
+      <w:pPr>
+        <w:spacing w:after="0" w:line="480" w:lineRule="auto"/>
+        <w:ind w:firstLine="720"/>
+        <w:rPr>
+          <w:rFonts w:ascii="Times New Roman" w:hAnsi="Times New Roman" w:cs="Times New Roman"/>
+          <w:sz w:val="24"/>
+          <w:szCs w:val="24"/>
+        </w:rPr>
+      </w:pPr>
+      <w:r>
+        <w:rPr>
+          <w:rFonts w:ascii="Times New Roman" w:hAnsi="Times New Roman" w:cs="Times New Roman"/>
+          <w:sz w:val="24"/>
+          <w:szCs w:val="24"/>
+        </w:rPr>
+        <w:t>To test hypothesis H</w:t>
+      </w:r>
+      <w:r>
+        <w:rPr>
+          <w:rFonts w:ascii="Times New Roman" w:hAnsi="Times New Roman" w:cs="Times New Roman"/>
+          <w:sz w:val="24"/>
+          <w:szCs w:val="24"/>
+        </w:rPr>
+        <w:t>3</w:t>
+      </w:r>
+      <w:r>
+        <w:rPr>
+          <w:rFonts w:ascii="Times New Roman" w:hAnsi="Times New Roman" w:cs="Times New Roman"/>
+          <w:sz w:val="24"/>
+          <w:szCs w:val="24"/>
+        </w:rPr>
+        <w:t xml:space="preserve">, </w:t>
+      </w:r>
+      <w:r>
+        <w:rPr>
+          <w:rFonts w:ascii="Times New Roman" w:hAnsi="Times New Roman" w:cs="Times New Roman"/>
+          <w:sz w:val="24"/>
+          <w:szCs w:val="24"/>
+        </w:rPr>
+        <w:t xml:space="preserve">Var02 will serve as the dependent variable and </w:t>
+      </w:r>
+      <w:r>
+        <w:rPr>
+          <w:rFonts w:ascii="Times New Roman" w:hAnsi="Times New Roman" w:cs="Times New Roman"/>
+          <w:sz w:val="24"/>
+          <w:szCs w:val="24"/>
+        </w:rPr>
+        <w:t xml:space="preserve">the equation for the log odds will take the form </w:t>
+      </w:r>
+    </w:p>
+    <w:p>
+      <w:pPr>
+        <w:spacing w:after="0" w:line="480" w:lineRule="auto"/>
+        <w:ind w:firstLine="720"/>
+        <w:rPr>
+          <w:rFonts w:ascii="Times New Roman" w:hAnsi="Times New Roman" w:cs="Times New Roman"/>
+          <w:sz w:val="24"/>
+          <w:szCs w:val="24"/>
+        </w:rPr>
+      </w:pPr>
+      <m:oMath>
+        <m:r>
+          <w:rPr>
+            <w:rFonts w:ascii="Cambria Math" w:hAnsi="Cambria Math" w:cs="Times New Roman"/>
+            <w:sz w:val="24"/>
+            <w:szCs w:val="24"/>
+          </w:rPr>
+          <m:t>l</m:t>
+        </m:r>
+      </m:oMath>
+      <w:r>
+        <w:rPr>
+          <w:rFonts w:ascii="Times New Roman" w:hAnsi="Times New Roman" w:cs="Times New Roman"/>
+          <w:sz w:val="24"/>
+          <w:szCs w:val="24"/>
+        </w:rPr>
+        <w:t xml:space="preserve"> = β</w:t>
+      </w:r>
+      <w:r>
+        <w:rPr>
+          <w:rFonts w:ascii="Times New Roman" w:hAnsi="Times New Roman" w:cs="Times New Roman"/>
+          <w:sz w:val="24"/>
+          <w:szCs w:val="24"/>
+          <w:vertAlign w:val="subscript"/>
+        </w:rPr>
+        <w:t>0</w:t>
+      </w:r>
+      <w:r>
+        <w:rPr>
+          <w:rFonts w:ascii="Times New Roman" w:hAnsi="Times New Roman" w:cs="Times New Roman"/>
+          <w:sz w:val="24"/>
+          <w:szCs w:val="24"/>
+        </w:rPr>
+        <w:t xml:space="preserve"> + β</w:t>
+      </w:r>
+      <w:r>
+        <w:rPr>
+          <w:rFonts w:ascii="Times New Roman" w:hAnsi="Times New Roman" w:cs="Times New Roman"/>
+          <w:sz w:val="24"/>
+          <w:szCs w:val="24"/>
+          <w:vertAlign w:val="subscript"/>
+        </w:rPr>
+        <w:t>1</w:t>
+      </w:r>
+      <w:r>
+        <w:rPr>
+          <w:rFonts w:ascii="Times New Roman" w:hAnsi="Times New Roman" w:cs="Times New Roman"/>
+          <w:sz w:val="24"/>
+          <w:szCs w:val="24"/>
+        </w:rPr>
+        <w:t xml:space="preserve"> Var0</w:t>
+      </w:r>
+      <w:r>
+        <w:rPr>
+          <w:rFonts w:ascii="Times New Roman" w:hAnsi="Times New Roman" w:cs="Times New Roman"/>
+          <w:sz w:val="24"/>
+          <w:szCs w:val="24"/>
+        </w:rPr>
+        <w:t>4</w:t>
+      </w:r>
+      <w:r>
+        <w:rPr>
+          <w:rFonts w:ascii="Times New Roman" w:hAnsi="Times New Roman" w:cs="Times New Roman"/>
+          <w:sz w:val="24"/>
+          <w:szCs w:val="24"/>
+        </w:rPr>
+        <w:t xml:space="preserve"> + β</w:t>
+      </w:r>
+      <w:r>
+        <w:rPr>
+          <w:rFonts w:ascii="Times New Roman" w:hAnsi="Times New Roman" w:cs="Times New Roman"/>
+          <w:sz w:val="24"/>
+          <w:szCs w:val="24"/>
+          <w:vertAlign w:val="subscript"/>
+        </w:rPr>
+        <w:t>2</w:t>
+      </w:r>
+      <w:r>
+        <w:rPr>
+          <w:rFonts w:ascii="Times New Roman" w:hAnsi="Times New Roman" w:cs="Times New Roman"/>
+          <w:sz w:val="24"/>
+          <w:szCs w:val="24"/>
+        </w:rPr>
+        <w:t xml:space="preserve"> Var0</w:t>
+      </w:r>
+      <w:r>
+        <w:rPr>
+          <w:rFonts w:ascii="Times New Roman" w:hAnsi="Times New Roman" w:cs="Times New Roman"/>
+          <w:sz w:val="24"/>
+          <w:szCs w:val="24"/>
+        </w:rPr>
+        <w:t>5</w:t>
+      </w:r>
+      <w:r>
+        <w:rPr>
+          <w:rFonts w:ascii="Times New Roman" w:hAnsi="Times New Roman" w:cs="Times New Roman"/>
+          <w:sz w:val="24"/>
+          <w:szCs w:val="24"/>
+        </w:rPr>
+        <w:t xml:space="preserve"> + β</w:t>
+      </w:r>
+      <w:r>
+        <w:rPr>
+          <w:rFonts w:ascii="Times New Roman" w:hAnsi="Times New Roman" w:cs="Times New Roman"/>
+          <w:sz w:val="24"/>
+          <w:szCs w:val="24"/>
+          <w:vertAlign w:val="subscript"/>
+        </w:rPr>
+        <w:t>3</w:t>
+      </w:r>
+      <w:r>
+        <w:rPr>
+          <w:rFonts w:ascii="Times New Roman" w:hAnsi="Times New Roman" w:cs="Times New Roman"/>
+          <w:sz w:val="24"/>
+          <w:szCs w:val="24"/>
+        </w:rPr>
+        <w:t xml:space="preserve"> Var0</w:t>
+      </w:r>
+      <w:r>
+        <w:rPr>
+          <w:rFonts w:ascii="Times New Roman" w:hAnsi="Times New Roman" w:cs="Times New Roman"/>
+          <w:sz w:val="24"/>
+          <w:szCs w:val="24"/>
+        </w:rPr>
+        <w:t>6</w:t>
+      </w:r>
+      <w:r>
+        <w:rPr>
+          <w:rFonts w:ascii="Times New Roman" w:hAnsi="Times New Roman" w:cs="Times New Roman"/>
+          <w:sz w:val="24"/>
+          <w:szCs w:val="24"/>
+        </w:rPr>
+        <w:t xml:space="preserve"> + β</w:t>
+      </w:r>
+      <w:r>
+        <w:rPr>
+          <w:rFonts w:ascii="Times New Roman" w:hAnsi="Times New Roman" w:cs="Times New Roman"/>
+          <w:sz w:val="24"/>
+          <w:szCs w:val="24"/>
+          <w:vertAlign w:val="subscript"/>
+        </w:rPr>
+        <w:t>4</w:t>
+      </w:r>
+      <w:r>
+        <w:rPr>
+          <w:rFonts w:ascii="Times New Roman" w:hAnsi="Times New Roman" w:cs="Times New Roman"/>
+          <w:sz w:val="24"/>
+          <w:szCs w:val="24"/>
+        </w:rPr>
+        <w:t xml:space="preserve"> Var0</w:t>
+      </w:r>
+      <w:r>
+        <w:rPr>
+          <w:rFonts w:ascii="Times New Roman" w:hAnsi="Times New Roman" w:cs="Times New Roman"/>
+          <w:sz w:val="24"/>
+          <w:szCs w:val="24"/>
+        </w:rPr>
+        <w:t>7</w:t>
+      </w:r>
+      <w:r>
+        <w:rPr>
+          <w:rFonts w:ascii="Times New Roman" w:hAnsi="Times New Roman" w:cs="Times New Roman"/>
+          <w:sz w:val="24"/>
+          <w:szCs w:val="24"/>
+        </w:rPr>
+        <w:t xml:space="preserve"> + β</w:t>
+      </w:r>
+      <w:r>
+        <w:rPr>
+          <w:rFonts w:ascii="Times New Roman" w:hAnsi="Times New Roman" w:cs="Times New Roman"/>
+          <w:sz w:val="24"/>
+          <w:szCs w:val="24"/>
+          <w:vertAlign w:val="subscript"/>
+        </w:rPr>
+        <w:t>5</w:t>
+      </w:r>
+      <w:r>
+        <w:rPr>
+          <w:rFonts w:ascii="Times New Roman" w:hAnsi="Times New Roman" w:cs="Times New Roman"/>
+          <w:sz w:val="24"/>
+          <w:szCs w:val="24"/>
+        </w:rPr>
+        <w:t xml:space="preserve"> Var0</w:t>
+      </w:r>
+      <w:r>
+        <w:rPr>
+          <w:rFonts w:ascii="Times New Roman" w:hAnsi="Times New Roman" w:cs="Times New Roman"/>
+          <w:sz w:val="24"/>
+          <w:szCs w:val="24"/>
+        </w:rPr>
+        <w:t>8</w:t>
+      </w:r>
+      <w:r>
+        <w:rPr>
+          <w:rFonts w:ascii="Times New Roman" w:hAnsi="Times New Roman" w:cs="Times New Roman"/>
+          <w:sz w:val="24"/>
+          <w:szCs w:val="24"/>
+        </w:rPr>
+        <w:t xml:space="preserve"> + β</w:t>
+      </w:r>
+      <w:r>
+        <w:rPr>
+          <w:rFonts w:ascii="Times New Roman" w:hAnsi="Times New Roman" w:cs="Times New Roman"/>
+          <w:sz w:val="24"/>
+          <w:szCs w:val="24"/>
+          <w:vertAlign w:val="subscript"/>
+        </w:rPr>
+        <w:t>6</w:t>
+      </w:r>
+      <w:r>
+        <w:rPr>
+          <w:rFonts w:ascii="Times New Roman" w:hAnsi="Times New Roman" w:cs="Times New Roman"/>
+          <w:sz w:val="24"/>
+          <w:szCs w:val="24"/>
+        </w:rPr>
+        <w:t xml:space="preserve"> Var</w:t>
+      </w:r>
+      <w:r>
+        <w:rPr>
+          <w:rFonts w:ascii="Times New Roman" w:hAnsi="Times New Roman" w:cs="Times New Roman"/>
+          <w:sz w:val="24"/>
+          <w:szCs w:val="24"/>
+        </w:rPr>
+        <w:t>09 + β</w:t>
+      </w:r>
+      <w:r>
+        <w:rPr>
+          <w:rFonts w:ascii="Times New Roman" w:hAnsi="Times New Roman" w:cs="Times New Roman"/>
+          <w:sz w:val="24"/>
+          <w:szCs w:val="24"/>
+          <w:vertAlign w:val="subscript"/>
+        </w:rPr>
+        <w:t>7</w:t>
+      </w:r>
+      <w:r>
+        <w:rPr>
+          <w:rFonts w:ascii="Times New Roman" w:hAnsi="Times New Roman" w:cs="Times New Roman"/>
+          <w:sz w:val="24"/>
+          <w:szCs w:val="24"/>
+        </w:rPr>
+        <w:t xml:space="preserve"> Var10</w:t>
+      </w:r>
+      <w:r>
+        <w:rPr>
+          <w:rFonts w:ascii="Times New Roman" w:hAnsi="Times New Roman" w:cs="Times New Roman"/>
+          <w:sz w:val="24"/>
+          <w:szCs w:val="24"/>
+        </w:rPr>
+        <w:t xml:space="preserve">.  </w:t>
+      </w:r>
+    </w:p>
+    <w:p>
+      <w:pPr>
+        <w:spacing w:after="0" w:line="480" w:lineRule="auto"/>
+        <w:rPr>
+          <w:rFonts w:ascii="Times New Roman" w:hAnsi="Times New Roman" w:cs="Times New Roman"/>
+          <w:sz w:val="24"/>
+          <w:szCs w:val="24"/>
+        </w:rPr>
+      </w:pPr>
+      <w:r>
+        <w:rPr>
+          <w:rFonts w:ascii="Times New Roman" w:hAnsi="Times New Roman" w:cs="Times New Roman"/>
+          <w:sz w:val="24"/>
+          <w:szCs w:val="24"/>
+        </w:rPr>
+        <w:t>The null and alternative hypotheses will be as follows:</w:t>
+      </w:r>
+    </w:p>
+    <w:p>
+      <w:pPr>
+        <w:spacing w:after="0" w:line="480" w:lineRule="auto"/>
+        <w:ind w:firstLine="720"/>
+        <w:rPr>
+          <w:rFonts w:ascii="Times New Roman" w:eastAsiaTheme="minorEastAsia" w:hAnsi="Times New Roman" w:cs="Times New Roman"/>
+          <w:sz w:val="24"/>
+          <w:szCs w:val="24"/>
+        </w:rPr>
+      </w:pPr>
+      <w:r>
+        <w:rPr>
+          <w:rFonts w:ascii="Times New Roman" w:hAnsi="Times New Roman" w:cs="Times New Roman"/>
+          <w:sz w:val="24"/>
+          <w:szCs w:val="24"/>
+        </w:rPr>
+        <w:t>H</w:t>
+      </w:r>
+      <w:r>
+        <w:rPr>
+          <w:rFonts w:ascii="Times New Roman" w:hAnsi="Times New Roman" w:cs="Times New Roman"/>
+          <w:sz w:val="24"/>
+          <w:szCs w:val="24"/>
+        </w:rPr>
+        <w:t>3</w:t>
+      </w:r>
+      <w:r>
+        <w:rPr>
+          <w:rFonts w:ascii="Times New Roman" w:hAnsi="Times New Roman" w:cs="Times New Roman"/>
+          <w:sz w:val="24"/>
+          <w:szCs w:val="24"/>
+          <w:vertAlign w:val="subscript"/>
+        </w:rPr>
+        <w:t>0</w:t>
+      </w:r>
+      <w:r>
+        <w:rPr>
+          <w:rFonts w:ascii="Times New Roman" w:hAnsi="Times New Roman" w:cs="Times New Roman"/>
+          <w:sz w:val="24"/>
+          <w:szCs w:val="24"/>
+        </w:rPr>
+        <w:t>:  β</w:t>
+      </w:r>
+      <w:r>
+        <w:rPr>
+          <w:rFonts w:ascii="Times New Roman" w:hAnsi="Times New Roman" w:cs="Times New Roman"/>
+          <w:sz w:val="24"/>
+          <w:szCs w:val="24"/>
+          <w:vertAlign w:val="subscript"/>
+        </w:rPr>
+        <w:t>2</w:t>
+      </w:r>
+      <w:r>
+        <w:rPr>
+          <w:rFonts w:ascii="Times New Roman" w:hAnsi="Times New Roman" w:cs="Times New Roman"/>
+          <w:sz w:val="24"/>
+          <w:szCs w:val="24"/>
+        </w:rPr>
+        <w:t xml:space="preserve"> </w:t>
+      </w:r>
+      <m:oMath>
+        <m:r>
+          <w:rPr>
+            <w:rFonts w:ascii="Cambria Math" w:hAnsi="Cambria Math" w:cs="Times New Roman"/>
+            <w:sz w:val="24"/>
+            <w:szCs w:val="24"/>
+          </w:rPr>
+          <m:t>≥</m:t>
+        </m:r>
+      </m:oMath>
+      <w:r>
+        <w:rPr>
+          <w:rFonts w:ascii="Times New Roman" w:eastAsiaTheme="minorEastAsia" w:hAnsi="Times New Roman" w:cs="Times New Roman"/>
+          <w:sz w:val="24"/>
+          <w:szCs w:val="24"/>
+        </w:rPr>
+        <w:t xml:space="preserve"> 0</w:t>
+      </w:r>
+    </w:p>
+    <w:p>
+      <w:pPr>
+        <w:spacing w:after="0" w:line="480" w:lineRule="auto"/>
+        <w:ind w:firstLine="720"/>
+        <w:rPr>
+          <w:rFonts w:ascii="Times New Roman" w:eastAsiaTheme="minorEastAsia" w:hAnsi="Times New Roman" w:cs="Times New Roman"/>
+          <w:sz w:val="24"/>
+          <w:szCs w:val="24"/>
+        </w:rPr>
+      </w:pPr>
+      <w:r>
+        <w:rPr>
+          <w:rFonts w:ascii="Times New Roman" w:hAnsi="Times New Roman" w:cs="Times New Roman"/>
+          <w:sz w:val="24"/>
+          <w:szCs w:val="24"/>
+        </w:rPr>
+        <w:t>H</w:t>
+      </w:r>
+      <w:r>
+        <w:rPr>
+          <w:rFonts w:ascii="Times New Roman" w:hAnsi="Times New Roman" w:cs="Times New Roman"/>
+          <w:sz w:val="24"/>
+          <w:szCs w:val="24"/>
+        </w:rPr>
+        <w:t>3</w:t>
+      </w:r>
+      <w:r>
+        <w:rPr>
+          <w:rFonts w:ascii="Times New Roman" w:hAnsi="Times New Roman" w:cs="Times New Roman"/>
+          <w:sz w:val="24"/>
+          <w:szCs w:val="24"/>
+          <w:vertAlign w:val="subscript"/>
+        </w:rPr>
+        <w:t>A</w:t>
+      </w:r>
+      <w:r>
+        <w:rPr>
+          <w:rFonts w:ascii="Times New Roman" w:hAnsi="Times New Roman" w:cs="Times New Roman"/>
+          <w:sz w:val="24"/>
+          <w:szCs w:val="24"/>
+        </w:rPr>
+        <w:t>:  β</w:t>
+      </w:r>
+      <w:r>
+        <w:rPr>
+          <w:rFonts w:ascii="Times New Roman" w:hAnsi="Times New Roman" w:cs="Times New Roman"/>
+          <w:sz w:val="24"/>
+          <w:szCs w:val="24"/>
+          <w:vertAlign w:val="subscript"/>
+        </w:rPr>
+        <w:t>2</w:t>
+      </w:r>
+      <w:r>
+        <w:rPr>
+          <w:rFonts w:ascii="Times New Roman" w:hAnsi="Times New Roman" w:cs="Times New Roman"/>
+          <w:sz w:val="24"/>
+          <w:szCs w:val="24"/>
+        </w:rPr>
+        <w:t xml:space="preserve"> </w:t>
+      </w:r>
+      <m:oMath>
+        <m:r>
+          <w:rPr>
+            <w:rFonts w:ascii="Cambria Math" w:hAnsi="Cambria Math" w:cs="Times New Roman"/>
+            <w:sz w:val="24"/>
+            <w:szCs w:val="24"/>
+          </w:rPr>
+          <m:t>&lt;</m:t>
+        </m:r>
+      </m:oMath>
+      <w:r>
+        <w:rPr>
+          <w:rFonts w:ascii="Times New Roman" w:eastAsiaTheme="minorEastAsia" w:hAnsi="Times New Roman" w:cs="Times New Roman"/>
+          <w:sz w:val="24"/>
+          <w:szCs w:val="24"/>
+        </w:rPr>
+        <w:t xml:space="preserve"> 0</w:t>
+      </w:r>
+    </w:p>
+    <w:p>
+      <w:pPr>
+        <w:spacing w:after="0" w:line="480" w:lineRule="auto"/>
+        <w:rPr>
+          <w:rFonts w:ascii="Times New Roman" w:hAnsi="Times New Roman" w:cs="Times New Roman"/>
+          <w:sz w:val="24"/>
+          <w:szCs w:val="24"/>
+        </w:rPr>
+      </w:pPr>
+      <w:r>
+        <w:rPr>
+          <w:rFonts w:ascii="Times New Roman" w:hAnsi="Times New Roman" w:cs="Times New Roman"/>
+          <w:sz w:val="24"/>
+          <w:szCs w:val="24"/>
+        </w:rPr>
+        <w:lastRenderedPageBreak/>
+        <w:t>A statistically significant value for β</w:t>
+      </w:r>
+      <w:r>
+        <w:rPr>
+          <w:rFonts w:ascii="Times New Roman" w:hAnsi="Times New Roman" w:cs="Times New Roman"/>
+          <w:sz w:val="24"/>
+          <w:szCs w:val="24"/>
+          <w:vertAlign w:val="subscript"/>
+        </w:rPr>
+        <w:t>2</w:t>
+      </w:r>
+      <w:r>
+        <w:rPr>
+          <w:rFonts w:ascii="Times New Roman" w:hAnsi="Times New Roman" w:cs="Times New Roman"/>
+          <w:sz w:val="24"/>
+          <w:szCs w:val="24"/>
+        </w:rPr>
+        <w:t xml:space="preserve"> that is less than zero will indicate that the higher the value of Var05, the lower the odds the technology being successfully transferred to the private sector.</w:t>
+      </w:r>
+    </w:p>
+    <w:p>
+      <w:pPr>
+        <w:spacing w:after="0" w:line="480" w:lineRule="auto"/>
+        <w:rPr>
+          <w:rFonts w:ascii="Times New Roman" w:hAnsi="Times New Roman" w:cs="Times New Roman"/>
+          <w:b/>
+          <w:sz w:val="24"/>
+          <w:szCs w:val="24"/>
+        </w:rPr>
+      </w:pPr>
+      <w:r>
+        <w:rPr>
+          <w:rFonts w:ascii="Times New Roman" w:hAnsi="Times New Roman" w:cs="Times New Roman"/>
+          <w:b/>
+          <w:sz w:val="24"/>
+          <w:szCs w:val="24"/>
+        </w:rPr>
+        <w:t>Identifying</w:t>
+      </w:r>
+      <w:r>
+        <w:rPr>
+          <w:rFonts w:ascii="Times New Roman" w:hAnsi="Times New Roman" w:cs="Times New Roman"/>
+          <w:b/>
+          <w:sz w:val="24"/>
+          <w:szCs w:val="24"/>
+        </w:rPr>
+        <w:t xml:space="preserve"> Policy Alternatives</w:t>
+      </w:r>
+    </w:p>
+    <w:p>
+      <w:pPr>
+        <w:spacing w:after="0" w:line="480" w:lineRule="auto"/>
+        <w:ind w:firstLine="720"/>
+        <w:rPr>
+          <w:rFonts w:ascii="Times New Roman" w:hAnsi="Times New Roman" w:cs="Times New Roman"/>
+          <w:sz w:val="24"/>
+          <w:szCs w:val="24"/>
+        </w:rPr>
+      </w:pPr>
+      <w:r>
+        <w:rPr>
+          <w:rFonts w:ascii="Times New Roman" w:hAnsi="Times New Roman" w:cs="Times New Roman"/>
+          <w:sz w:val="24"/>
+          <w:szCs w:val="24"/>
+        </w:rPr>
+        <w:t xml:space="preserve">I will use the </w:t>
+      </w:r>
+      <w:r>
+        <w:rPr>
+          <w:rFonts w:ascii="Times New Roman" w:hAnsi="Times New Roman" w:cs="Times New Roman"/>
+          <w:sz w:val="24"/>
+          <w:szCs w:val="24"/>
+        </w:rPr>
+        <w:t xml:space="preserve">participatory policy analysis (PPA) </w:t>
+      </w:r>
+      <w:r>
+        <w:rPr>
+          <w:rFonts w:ascii="Times New Roman" w:hAnsi="Times New Roman" w:cs="Times New Roman"/>
+          <w:sz w:val="24"/>
+          <w:szCs w:val="24"/>
+        </w:rPr>
+        <w:t xml:space="preserve">method </w:t>
+      </w:r>
+      <w:r>
+        <w:rPr>
+          <w:rFonts w:ascii="Times New Roman" w:hAnsi="Times New Roman" w:cs="Times New Roman"/>
+          <w:sz w:val="24"/>
+          <w:szCs w:val="24"/>
+        </w:rPr>
+        <w:t>to identify policy alternatives for increasing the number and percentage of technologies derived from federally-funded R&amp;D that are transferred to the private sector.  The general idea of PPA is to involve citizens with different perspectives in the policymaking process by educating them on an issue</w:t>
+      </w:r>
+      <w:r>
+        <w:rPr>
+          <w:rFonts w:ascii="Times New Roman" w:hAnsi="Times New Roman" w:cs="Times New Roman"/>
+          <w:sz w:val="24"/>
+          <w:szCs w:val="24"/>
+        </w:rPr>
+        <w:t xml:space="preserve">, allowing them to deliberate and contemplate the issue, </w:t>
+      </w:r>
+      <w:r>
+        <w:rPr>
+          <w:rFonts w:ascii="Times New Roman" w:hAnsi="Times New Roman" w:cs="Times New Roman"/>
+          <w:sz w:val="24"/>
+          <w:szCs w:val="24"/>
+        </w:rPr>
+        <w:t xml:space="preserve">and </w:t>
+      </w:r>
+      <w:r>
+        <w:rPr>
+          <w:rFonts w:ascii="Times New Roman" w:hAnsi="Times New Roman" w:cs="Times New Roman"/>
+          <w:sz w:val="24"/>
+          <w:szCs w:val="24"/>
+        </w:rPr>
+        <w:t>then</w:t>
+      </w:r>
+      <w:r>
+        <w:rPr>
+          <w:rFonts w:ascii="Times New Roman" w:hAnsi="Times New Roman" w:cs="Times New Roman"/>
+          <w:sz w:val="24"/>
+          <w:szCs w:val="24"/>
+        </w:rPr>
+        <w:t xml:space="preserve"> solicit</w:t>
+      </w:r>
+      <w:r>
+        <w:rPr>
+          <w:rFonts w:ascii="Times New Roman" w:hAnsi="Times New Roman" w:cs="Times New Roman"/>
+          <w:sz w:val="24"/>
+          <w:szCs w:val="24"/>
+        </w:rPr>
+        <w:t>ing</w:t>
+      </w:r>
+      <w:r>
+        <w:rPr>
+          <w:rFonts w:ascii="Times New Roman" w:hAnsi="Times New Roman" w:cs="Times New Roman"/>
+          <w:sz w:val="24"/>
+          <w:szCs w:val="24"/>
+        </w:rPr>
+        <w:t xml:space="preserve"> their suggestions and recommendations for </w:t>
+      </w:r>
+      <w:r>
+        <w:rPr>
+          <w:rFonts w:ascii="Times New Roman" w:hAnsi="Times New Roman" w:cs="Times New Roman"/>
+          <w:sz w:val="24"/>
+          <w:szCs w:val="24"/>
+        </w:rPr>
+        <w:t>alternative actions the government can take</w:t>
+      </w:r>
+      <w:r>
+        <w:rPr>
+          <w:rFonts w:ascii="Times New Roman" w:hAnsi="Times New Roman" w:cs="Times New Roman"/>
+          <w:sz w:val="24"/>
+          <w:szCs w:val="24"/>
+        </w:rPr>
+        <w:t xml:space="preserve"> to solve the policy problem</w:t>
+      </w:r>
+      <w:r>
+        <w:rPr>
+          <w:rFonts w:ascii="Times New Roman" w:hAnsi="Times New Roman" w:cs="Times New Roman"/>
+          <w:sz w:val="24"/>
+          <w:szCs w:val="24"/>
+        </w:rPr>
+        <w:t>.  However, it’s important to note that</w:t>
+      </w:r>
+      <w:r>
+        <w:rPr>
+          <w:rFonts w:ascii="Times New Roman" w:hAnsi="Times New Roman" w:cs="Times New Roman"/>
+          <w:sz w:val="24"/>
+          <w:szCs w:val="24"/>
+        </w:rPr>
+        <w:t xml:space="preserve"> PPA is not intended to converge on a specific “best” option</w:t>
+      </w:r>
+      <w:r>
+        <w:rPr>
+          <w:rFonts w:ascii="Times New Roman" w:hAnsi="Times New Roman" w:cs="Times New Roman"/>
+          <w:sz w:val="24"/>
+          <w:szCs w:val="24"/>
+        </w:rPr>
+        <w:t xml:space="preserve"> (Smith &amp; Larimer, 2017).</w:t>
+      </w:r>
+    </w:p>
+    <w:p>
+      <w:pPr>
+        <w:spacing w:after="0" w:line="480" w:lineRule="auto"/>
+        <w:ind w:firstLine="720"/>
+        <w:rPr>
+          <w:rFonts w:ascii="Times New Roman" w:hAnsi="Times New Roman" w:cs="Times New Roman"/>
+          <w:sz w:val="24"/>
+          <w:szCs w:val="24"/>
+        </w:rPr>
+      </w:pPr>
+      <w:r>
+        <w:rPr>
+          <w:rFonts w:ascii="Times New Roman" w:hAnsi="Times New Roman" w:cs="Times New Roman"/>
+          <w:sz w:val="24"/>
+          <w:szCs w:val="24"/>
+        </w:rPr>
         <w:t xml:space="preserve">To implement </w:t>
       </w:r>
       <w:r>
@@ -4681,15 +6656,95 @@
           <w:sz w:val="24"/>
           <w:szCs w:val="24"/>
         </w:rPr>
-        <w:t>ruit a panel of at least 30 participants selected from among university technology transfer professionals, university research administrators, university faculty, industry research and development executives, venture capitalists.</w:t>
-      </w:r>
-      <w:r>
-        <w:rPr>
-          <w:rFonts w:ascii="Times New Roman" w:hAnsi="Times New Roman" w:cs="Times New Roman"/>
-          <w:sz w:val="24"/>
-          <w:szCs w:val="24"/>
-        </w:rPr>
-        <w:t xml:space="preserve">  I will provide panel members with a copy of the logic model for technology transfer policy and a summary of the factors identified in the research literature to be associated with the successful transfer of technologies derived from federally-funded research to the private sector.  I will provide the panel members with a limited number of days to review and contemplate this information and propose potential actions the government can take to increase the number and percentage of technologies derived from federally-funded </w:t>
+        <w:t xml:space="preserve">ruit a panel of at least 30 participants selected from among university technology transfer professionals, university research administrators, university faculty, industry research and development executives, </w:t>
+      </w:r>
+      <w:r>
+        <w:rPr>
+          <w:rFonts w:ascii="Times New Roman" w:hAnsi="Times New Roman" w:cs="Times New Roman"/>
+          <w:sz w:val="24"/>
+          <w:szCs w:val="24"/>
+        </w:rPr>
+        <w:t xml:space="preserve">industry product managers, experienced entrepreneurs, and </w:t>
+      </w:r>
+      <w:r>
+        <w:rPr>
+          <w:rFonts w:ascii="Times New Roman" w:hAnsi="Times New Roman" w:cs="Times New Roman"/>
+          <w:sz w:val="24"/>
+          <w:szCs w:val="24"/>
+        </w:rPr>
+        <w:t>venture capitalists.</w:t>
+      </w:r>
+      <w:r>
+        <w:rPr>
+          <w:rFonts w:ascii="Times New Roman" w:hAnsi="Times New Roman" w:cs="Times New Roman"/>
+          <w:sz w:val="24"/>
+          <w:szCs w:val="24"/>
+        </w:rPr>
+        <w:t xml:space="preserve">  I will provide </w:t>
+      </w:r>
+      <w:r>
+        <w:rPr>
+          <w:rFonts w:ascii="Times New Roman" w:hAnsi="Times New Roman" w:cs="Times New Roman"/>
+          <w:sz w:val="24"/>
+          <w:szCs w:val="24"/>
+        </w:rPr>
+        <w:t xml:space="preserve">the </w:t>
+      </w:r>
+      <w:r>
+        <w:rPr>
+          <w:rFonts w:ascii="Times New Roman" w:hAnsi="Times New Roman" w:cs="Times New Roman"/>
+          <w:sz w:val="24"/>
+          <w:szCs w:val="24"/>
+        </w:rPr>
+        <w:t>panel members with a copy of the logic model for technology transfer policy and a summary of the factors identified in the research literature to be associated with the successful transfer of technologies derived from federally-funded research to the private sector</w:t>
+      </w:r>
+      <w:r>
+        <w:rPr>
+          <w:rFonts w:ascii="Times New Roman" w:hAnsi="Times New Roman" w:cs="Times New Roman"/>
+          <w:sz w:val="24"/>
+          <w:szCs w:val="24"/>
+        </w:rPr>
+        <w:t>, including the findings about the role of development stage produced by this study</w:t>
+      </w:r>
+      <w:r>
+        <w:rPr>
+          <w:rFonts w:ascii="Times New Roman" w:hAnsi="Times New Roman" w:cs="Times New Roman"/>
+          <w:sz w:val="24"/>
+          <w:szCs w:val="24"/>
+        </w:rPr>
+        <w:t>.  I will provide the panel members with a limited number of days to review and contemplate this information and propose potential actions the government can take to increase the number and percentage of technologies derived from federally-funded research that are transfer to the private sector.</w:t>
+      </w:r>
+      <w:r>
+        <w:rPr>
+          <w:rFonts w:ascii="Times New Roman" w:hAnsi="Times New Roman" w:cs="Times New Roman"/>
+          <w:sz w:val="24"/>
+          <w:szCs w:val="24"/>
+        </w:rPr>
+        <w:t xml:space="preserve">  I will then summarize</w:t>
+      </w:r>
+      <w:r>
+        <w:rPr>
+          <w:rFonts w:ascii="Times New Roman" w:hAnsi="Times New Roman" w:cs="Times New Roman"/>
+          <w:sz w:val="24"/>
+          <w:szCs w:val="24"/>
+        </w:rPr>
+        <w:t xml:space="preserve"> the responses and distribute the summary</w:t>
+      </w:r>
+      <w:r>
+        <w:rPr>
+          <w:rFonts w:ascii="Times New Roman" w:hAnsi="Times New Roman" w:cs="Times New Roman"/>
+          <w:sz w:val="24"/>
+          <w:szCs w:val="24"/>
+        </w:rPr>
+        <w:t xml:space="preserve"> to the panel members</w:t>
+      </w:r>
+      <w:r>
+        <w:rPr>
+          <w:rFonts w:ascii="Times New Roman" w:hAnsi="Times New Roman" w:cs="Times New Roman"/>
+          <w:sz w:val="24"/>
+          <w:szCs w:val="24"/>
+        </w:rPr>
+        <w:t xml:space="preserve">.  I </w:t>
       </w:r>
       <w:r>
         <w:rPr>
@@ -4698,39 +6753,177 @@
           <w:szCs w:val="24"/>
         </w:rPr>
         <w:lastRenderedPageBreak/>
-        <w:t>research that are transfer to the private sector.</w:t>
-      </w:r>
-      <w:r>
-        <w:rPr>
-          <w:rFonts w:ascii="Times New Roman" w:hAnsi="Times New Roman" w:cs="Times New Roman"/>
-          <w:sz w:val="24"/>
-          <w:szCs w:val="24"/>
-        </w:rPr>
-        <w:t xml:space="preserve">  I will then summarize</w:t>
-      </w:r>
-      <w:r>
-        <w:rPr>
-          <w:rFonts w:ascii="Times New Roman" w:hAnsi="Times New Roman" w:cs="Times New Roman"/>
-          <w:sz w:val="24"/>
-          <w:szCs w:val="24"/>
-        </w:rPr>
-        <w:t xml:space="preserve"> the responses and distribute the summary</w:t>
-      </w:r>
-      <w:r>
-        <w:rPr>
-          <w:rFonts w:ascii="Times New Roman" w:hAnsi="Times New Roman" w:cs="Times New Roman"/>
-          <w:sz w:val="24"/>
-          <w:szCs w:val="24"/>
-        </w:rPr>
-        <w:t xml:space="preserve"> to the panel members</w:t>
-      </w:r>
-      <w:r>
-        <w:rPr>
-          <w:rFonts w:ascii="Times New Roman" w:hAnsi="Times New Roman" w:cs="Times New Roman"/>
-          <w:sz w:val="24"/>
-          <w:szCs w:val="24"/>
-        </w:rPr>
-        <w:t>.  I will again provide the panel members with a limited number of days to review and contemplate this information and either modify their original proposed actions or suggest other potential government actions.  I will repeat this step a final time before concluding the process.</w:t>
+        <w:t>will again provide the panel members with a limited number of days to review and contemplate this information and either modify their original proposed actions or suggest other potential government actions.  I will repeat this step a final time before concluding the process.</w:t>
+      </w:r>
+      <w:r>
+        <w:rPr>
+          <w:rFonts w:ascii="Times New Roman" w:hAnsi="Times New Roman" w:cs="Times New Roman"/>
+          <w:sz w:val="24"/>
+          <w:szCs w:val="24"/>
+        </w:rPr>
+        <w:t xml:space="preserve">  I will use an online platform to conduct the panel to provide some degree of anonymity as suggested for applying the Delphi technique (“Introduction to the Delphi technique”, </w:t>
+      </w:r>
+      <w:proofErr w:type="spellStart"/>
+      <w:r>
+        <w:rPr>
+          <w:rFonts w:ascii="Times New Roman" w:hAnsi="Times New Roman" w:cs="Times New Roman"/>
+          <w:sz w:val="24"/>
+          <w:szCs w:val="24"/>
+        </w:rPr>
+        <w:t>n.d.</w:t>
+      </w:r>
+      <w:proofErr w:type="spellEnd"/>
+      <w:r>
+        <w:rPr>
+          <w:rFonts w:ascii="Times New Roman" w:hAnsi="Times New Roman" w:cs="Times New Roman"/>
+          <w:sz w:val="24"/>
+          <w:szCs w:val="24"/>
+        </w:rPr>
+        <w:t>).</w:t>
+      </w:r>
+    </w:p>
+    <w:p>
+      <w:pPr>
+        <w:spacing w:after="0" w:line="480" w:lineRule="auto"/>
+        <w:jc w:val="center"/>
+        <w:rPr>
+          <w:rFonts w:ascii="Times New Roman" w:hAnsi="Times New Roman" w:cs="Times New Roman"/>
+          <w:b/>
+          <w:sz w:val="24"/>
+          <w:szCs w:val="24"/>
+        </w:rPr>
+      </w:pPr>
+      <w:r>
+        <w:rPr>
+          <w:rFonts w:ascii="Times New Roman" w:hAnsi="Times New Roman" w:cs="Times New Roman"/>
+          <w:b/>
+          <w:sz w:val="24"/>
+          <w:szCs w:val="24"/>
+        </w:rPr>
+        <w:t>Conclusion</w:t>
+      </w:r>
+    </w:p>
+    <w:p>
+      <w:pPr>
+        <w:spacing w:after="0" w:line="480" w:lineRule="auto"/>
+        <w:ind w:firstLine="720"/>
+        <w:rPr>
+          <w:rFonts w:ascii="Times New Roman" w:hAnsi="Times New Roman" w:cs="Times New Roman"/>
+          <w:sz w:val="24"/>
+          <w:szCs w:val="24"/>
+        </w:rPr>
+      </w:pPr>
+      <w:r>
+        <w:rPr>
+          <w:rFonts w:ascii="Times New Roman" w:hAnsi="Times New Roman" w:cs="Times New Roman"/>
+          <w:sz w:val="24"/>
+          <w:szCs w:val="24"/>
+        </w:rPr>
+        <w:t xml:space="preserve">From a public policy perspective, there is much about producing desirable technology transfer outcomes that is still unknown or unexamined.  The proposed study will fill significant gaps in the knowledge base </w:t>
+      </w:r>
+      <w:r>
+        <w:rPr>
+          <w:rFonts w:ascii="Times New Roman" w:hAnsi="Times New Roman" w:cs="Times New Roman"/>
+          <w:sz w:val="24"/>
+          <w:szCs w:val="24"/>
+        </w:rPr>
+        <w:t>regarding t</w:t>
+      </w:r>
+      <w:r>
+        <w:rPr>
+          <w:rFonts w:ascii="Times New Roman" w:hAnsi="Times New Roman" w:cs="Times New Roman"/>
+          <w:sz w:val="24"/>
+          <w:szCs w:val="24"/>
+        </w:rPr>
+        <w:t>he role of development stage and influence of geography</w:t>
+      </w:r>
+      <w:r>
+        <w:rPr>
+          <w:rFonts w:ascii="Times New Roman" w:hAnsi="Times New Roman" w:cs="Times New Roman"/>
+          <w:sz w:val="24"/>
+          <w:szCs w:val="24"/>
+        </w:rPr>
+        <w:t xml:space="preserve"> in transferring technologies derived from federally-funded research and development to the private sector.</w:t>
+      </w:r>
+      <w:r>
+        <w:rPr>
+          <w:rFonts w:ascii="Times New Roman" w:hAnsi="Times New Roman" w:cs="Times New Roman"/>
+          <w:sz w:val="24"/>
+          <w:szCs w:val="24"/>
+        </w:rPr>
+        <w:t xml:space="preserve"> </w:t>
+      </w:r>
+      <w:r>
+        <w:rPr>
+          <w:rFonts w:ascii="Times New Roman" w:hAnsi="Times New Roman" w:cs="Times New Roman"/>
+          <w:sz w:val="24"/>
+          <w:szCs w:val="24"/>
+        </w:rPr>
+        <w:t xml:space="preserve">This will provide useful and much needed information </w:t>
+      </w:r>
+      <w:r>
+        <w:rPr>
+          <w:rFonts w:ascii="Times New Roman" w:hAnsi="Times New Roman" w:cs="Times New Roman"/>
+          <w:sz w:val="24"/>
+          <w:szCs w:val="24"/>
+        </w:rPr>
+        <w:t xml:space="preserve">that policymakers </w:t>
+      </w:r>
+      <w:r>
+        <w:rPr>
+          <w:rFonts w:ascii="Times New Roman" w:hAnsi="Times New Roman" w:cs="Times New Roman"/>
+          <w:sz w:val="24"/>
+          <w:szCs w:val="24"/>
+        </w:rPr>
+        <w:t xml:space="preserve">can </w:t>
+      </w:r>
+      <w:r>
+        <w:rPr>
+          <w:rFonts w:ascii="Times New Roman" w:hAnsi="Times New Roman" w:cs="Times New Roman"/>
+          <w:sz w:val="24"/>
+          <w:szCs w:val="24"/>
+        </w:rPr>
+        <w:t xml:space="preserve">use to inform their decisions about technology transfer public policy.  Moreover, </w:t>
+      </w:r>
+      <w:r>
+        <w:rPr>
+          <w:rFonts w:ascii="Times New Roman" w:hAnsi="Times New Roman" w:cs="Times New Roman"/>
+          <w:sz w:val="24"/>
+          <w:szCs w:val="24"/>
+        </w:rPr>
+        <w:t>the proposed study it will provide policymakers with additional</w:t>
+      </w:r>
+      <w:r>
+        <w:rPr>
+          <w:rFonts w:ascii="Times New Roman" w:hAnsi="Times New Roman" w:cs="Times New Roman"/>
+          <w:sz w:val="24"/>
+          <w:szCs w:val="24"/>
+        </w:rPr>
+        <w:t xml:space="preserve"> public policy alternatives for improving tech</w:t>
+      </w:r>
+      <w:r>
+        <w:rPr>
+          <w:rFonts w:ascii="Times New Roman" w:hAnsi="Times New Roman" w:cs="Times New Roman"/>
+          <w:sz w:val="24"/>
+          <w:szCs w:val="24"/>
+        </w:rPr>
+        <w:t>nology transfer outcomes</w:t>
+      </w:r>
+      <w:r>
+        <w:rPr>
+          <w:rFonts w:ascii="Times New Roman" w:hAnsi="Times New Roman" w:cs="Times New Roman"/>
+          <w:sz w:val="24"/>
+          <w:szCs w:val="24"/>
+        </w:rPr>
+        <w:t>.</w:t>
+      </w:r>
+      <w:r>
+        <w:rPr>
+          <w:rFonts w:ascii="Times New Roman" w:hAnsi="Times New Roman" w:cs="Times New Roman"/>
+          <w:sz w:val="24"/>
+          <w:szCs w:val="24"/>
+        </w:rPr>
+        <w:br w:type="page"/>
       </w:r>
       <w:bookmarkStart w:id="0" w:name="_GoBack"/>
       <w:bookmarkEnd w:id="0"/>
@@ -4741,66 +6934,144 @@
         <w:jc w:val="center"/>
         <w:rPr>
           <w:rFonts w:ascii="Times New Roman" w:hAnsi="Times New Roman" w:cs="Times New Roman"/>
-          <w:b/>
-          <w:sz w:val="24"/>
-          <w:szCs w:val="24"/>
-        </w:rPr>
-      </w:pPr>
-      <w:r>
-        <w:rPr>
-          <w:rFonts w:ascii="Times New Roman" w:hAnsi="Times New Roman" w:cs="Times New Roman"/>
-          <w:b/>
-          <w:sz w:val="24"/>
-          <w:szCs w:val="24"/>
-        </w:rPr>
-        <w:t>Conclusion</w:t>
+          <w:sz w:val="24"/>
+          <w:szCs w:val="24"/>
+        </w:rPr>
+      </w:pPr>
+      <w:r>
+        <w:rPr>
+          <w:rFonts w:ascii="Times New Roman" w:hAnsi="Times New Roman" w:cs="Times New Roman"/>
+          <w:sz w:val="24"/>
+          <w:szCs w:val="24"/>
+        </w:rPr>
+        <w:lastRenderedPageBreak/>
+        <w:t>References</w:t>
       </w:r>
     </w:p>
     <w:p>
       <w:pPr>
         <w:spacing w:after="0" w:line="480" w:lineRule="auto"/>
-        <w:ind w:firstLine="720"/>
-        <w:rPr>
-          <w:rFonts w:ascii="Times New Roman" w:hAnsi="Times New Roman" w:cs="Times New Roman"/>
-          <w:sz w:val="24"/>
-          <w:szCs w:val="24"/>
-        </w:rPr>
-      </w:pPr>
-      <w:r>
-        <w:rPr>
-          <w:rFonts w:ascii="Times New Roman" w:hAnsi="Times New Roman" w:cs="Times New Roman"/>
-          <w:sz w:val="24"/>
-          <w:szCs w:val="24"/>
-        </w:rPr>
-        <w:t>From a public policy perspective, there is much about producing desirable technology transfer outcomes that is still unknown or unexamined.  The proposed study will fill significant gaps in the knowledge base that policymakers use to inform their decisions about technology transfer public policy.  Moreover, it will produce useful public policy alternatives for improving technology transfer outcomes that policymakers may consider.</w:t>
-      </w:r>
-      <w:r>
-        <w:rPr>
-          <w:rFonts w:ascii="Times New Roman" w:hAnsi="Times New Roman" w:cs="Times New Roman"/>
-          <w:sz w:val="24"/>
-          <w:szCs w:val="24"/>
-        </w:rPr>
-        <w:br w:type="page"/>
+        <w:ind w:left="720" w:hanging="720"/>
+        <w:rPr>
+          <w:rFonts w:ascii="Times New Roman" w:hAnsi="Times New Roman" w:cs="Times New Roman"/>
+          <w:sz w:val="24"/>
+          <w:szCs w:val="24"/>
+        </w:rPr>
+      </w:pPr>
+      <w:proofErr w:type="gramStart"/>
+      <w:r>
+        <w:rPr>
+          <w:rFonts w:ascii="Times New Roman" w:hAnsi="Times New Roman" w:cs="Times New Roman"/>
+          <w:sz w:val="24"/>
+          <w:szCs w:val="24"/>
+        </w:rPr>
+        <w:t>Assumptions of Logistic Regression.</w:t>
+      </w:r>
+      <w:proofErr w:type="gramEnd"/>
+      <w:r>
+        <w:rPr>
+          <w:rFonts w:ascii="Times New Roman" w:hAnsi="Times New Roman" w:cs="Times New Roman"/>
+          <w:sz w:val="24"/>
+          <w:szCs w:val="24"/>
+        </w:rPr>
+        <w:t xml:space="preserve"> </w:t>
+      </w:r>
+      <w:proofErr w:type="gramStart"/>
+      <w:r>
+        <w:rPr>
+          <w:rFonts w:ascii="Times New Roman" w:hAnsi="Times New Roman" w:cs="Times New Roman"/>
+          <w:sz w:val="24"/>
+          <w:szCs w:val="24"/>
+        </w:rPr>
+        <w:t>(</w:t>
+      </w:r>
+      <w:proofErr w:type="spellStart"/>
+      <w:r>
+        <w:rPr>
+          <w:rFonts w:ascii="Times New Roman" w:hAnsi="Times New Roman" w:cs="Times New Roman"/>
+          <w:sz w:val="24"/>
+          <w:szCs w:val="24"/>
+        </w:rPr>
+        <w:t>n.d.</w:t>
+      </w:r>
+      <w:proofErr w:type="spellEnd"/>
+      <w:r>
+        <w:rPr>
+          <w:rFonts w:ascii="Times New Roman" w:hAnsi="Times New Roman" w:cs="Times New Roman"/>
+          <w:sz w:val="24"/>
+          <w:szCs w:val="24"/>
+        </w:rPr>
+        <w:t>).</w:t>
+      </w:r>
+      <w:proofErr w:type="gramEnd"/>
+      <w:r>
+        <w:rPr>
+          <w:rFonts w:ascii="Times New Roman" w:hAnsi="Times New Roman" w:cs="Times New Roman"/>
+          <w:sz w:val="24"/>
+          <w:szCs w:val="24"/>
+        </w:rPr>
+        <w:t xml:space="preserve"> Retrieved April 2, 2019, from </w:t>
+      </w:r>
+      <w:r>
+        <w:rPr>
+          <w:rFonts w:ascii="Times New Roman" w:hAnsi="Times New Roman" w:cs="Times New Roman"/>
+          <w:sz w:val="24"/>
+          <w:szCs w:val="24"/>
+        </w:rPr>
+        <w:t>https://www.statisticssolutions.com/assumptions-of-logistic-regression/</w:t>
       </w:r>
     </w:p>
     <w:p>
       <w:pPr>
         <w:spacing w:after="0" w:line="480" w:lineRule="auto"/>
-        <w:jc w:val="center"/>
-        <w:rPr>
-          <w:rFonts w:ascii="Times New Roman" w:hAnsi="Times New Roman" w:cs="Times New Roman"/>
-          <w:sz w:val="24"/>
-          <w:szCs w:val="24"/>
-        </w:rPr>
-      </w:pPr>
-      <w:r>
-        <w:rPr>
-          <w:rFonts w:ascii="Times New Roman" w:hAnsi="Times New Roman" w:cs="Times New Roman"/>
-          <w:sz w:val="24"/>
-          <w:szCs w:val="24"/>
-        </w:rPr>
-        <w:lastRenderedPageBreak/>
-        <w:t>References</w:t>
+        <w:ind w:left="720" w:hanging="720"/>
+        <w:rPr>
+          <w:rFonts w:ascii="Times New Roman" w:hAnsi="Times New Roman" w:cs="Times New Roman"/>
+          <w:sz w:val="24"/>
+          <w:szCs w:val="24"/>
+        </w:rPr>
+      </w:pPr>
+      <w:proofErr w:type="gramStart"/>
+      <w:r>
+        <w:rPr>
+          <w:rFonts w:ascii="Times New Roman" w:hAnsi="Times New Roman" w:cs="Times New Roman"/>
+          <w:sz w:val="24"/>
+          <w:szCs w:val="24"/>
+        </w:rPr>
+        <w:t>Bureau of Economic Analysis.</w:t>
+      </w:r>
+      <w:proofErr w:type="gramEnd"/>
+      <w:r>
+        <w:rPr>
+          <w:rFonts w:ascii="Times New Roman" w:hAnsi="Times New Roman" w:cs="Times New Roman"/>
+          <w:sz w:val="24"/>
+          <w:szCs w:val="24"/>
+        </w:rPr>
+        <w:t xml:space="preserve"> (2018, August 21). BEA Data</w:t>
+      </w:r>
+      <w:r>
+        <w:rPr>
+          <w:rFonts w:ascii="Times New Roman" w:hAnsi="Times New Roman" w:cs="Times New Roman"/>
+          <w:sz w:val="24"/>
+          <w:szCs w:val="24"/>
+        </w:rPr>
+        <w:t xml:space="preserve"> [Data file]</w:t>
+      </w:r>
+      <w:r>
+        <w:rPr>
+          <w:rFonts w:ascii="Times New Roman" w:hAnsi="Times New Roman" w:cs="Times New Roman"/>
+          <w:sz w:val="24"/>
+          <w:szCs w:val="24"/>
+        </w:rPr>
+        <w:t xml:space="preserve">. Retrieved January 3, 2019, from </w:t>
+      </w:r>
+      <w:r>
+        <w:rPr>
+          <w:rFonts w:ascii="Times New Roman" w:hAnsi="Times New Roman" w:cs="Times New Roman"/>
+          <w:sz w:val="24"/>
+          <w:szCs w:val="24"/>
+        </w:rPr>
+        <w:t>https://www.bea.gov/index.php/data</w:t>
       </w:r>
     </w:p>
     <w:p>
@@ -4820,7 +7091,7 @@
           <w:sz w:val="24"/>
           <w:szCs w:val="24"/>
         </w:rPr>
-        <w:t>Bureau of Economic Analysis.</w:t>
+        <w:t>How to Develop Indictors.</w:t>
       </w:r>
       <w:proofErr w:type="gramEnd"/>
       <w:r>
@@ -4829,15 +7100,51 @@
           <w:sz w:val="24"/>
           <w:szCs w:val="24"/>
         </w:rPr>
-        <w:t xml:space="preserve"> (2018, August 21). BEA Data. Retrieved January 3, 2019, from </w:t>
-      </w:r>
-      <w:r>
-        <w:rPr>
-          <w:rFonts w:ascii="Times New Roman" w:hAnsi="Times New Roman" w:cs="Times New Roman"/>
-          <w:sz w:val="24"/>
-          <w:szCs w:val="24"/>
-        </w:rPr>
-        <w:t>https://www.bea.gov/index.php/data</w:t>
+        <w:t xml:space="preserve"> </w:t>
+      </w:r>
+      <w:proofErr w:type="gramStart"/>
+      <w:r>
+        <w:rPr>
+          <w:rFonts w:ascii="Times New Roman" w:hAnsi="Times New Roman" w:cs="Times New Roman"/>
+          <w:sz w:val="24"/>
+          <w:szCs w:val="24"/>
+        </w:rPr>
+        <w:t>(</w:t>
+      </w:r>
+      <w:proofErr w:type="spellStart"/>
+      <w:r>
+        <w:rPr>
+          <w:rFonts w:ascii="Times New Roman" w:hAnsi="Times New Roman" w:cs="Times New Roman"/>
+          <w:sz w:val="24"/>
+          <w:szCs w:val="24"/>
+        </w:rPr>
+        <w:t>n.d.</w:t>
+      </w:r>
+      <w:proofErr w:type="spellEnd"/>
+      <w:r>
+        <w:rPr>
+          <w:rFonts w:ascii="Times New Roman" w:hAnsi="Times New Roman" w:cs="Times New Roman"/>
+          <w:sz w:val="24"/>
+          <w:szCs w:val="24"/>
+        </w:rPr>
+        <w:t>).</w:t>
+      </w:r>
+      <w:proofErr w:type="gramEnd"/>
+      <w:r>
+        <w:rPr>
+          <w:rFonts w:ascii="Times New Roman" w:hAnsi="Times New Roman" w:cs="Times New Roman"/>
+          <w:sz w:val="24"/>
+          <w:szCs w:val="24"/>
+        </w:rPr>
+        <w:t xml:space="preserve"> Retrieved April 2, 2019, from </w:t>
+      </w:r>
+      <w:r>
+        <w:rPr>
+          <w:rFonts w:ascii="Times New Roman" w:hAnsi="Times New Roman" w:cs="Times New Roman"/>
+          <w:sz w:val="24"/>
+          <w:szCs w:val="24"/>
+        </w:rPr>
+        <w:t>https://www.thecompassforsbc.org/how-to-guides/how-develop-indicators</w:t>
       </w:r>
     </w:p>
     <w:p>
@@ -4857,7 +7164,7 @@
           <w:sz w:val="24"/>
           <w:szCs w:val="24"/>
         </w:rPr>
-        <w:t>National Science Foundation.</w:t>
+        <w:t>How to Develop a Logic Model.</w:t>
       </w:r>
       <w:proofErr w:type="gramEnd"/>
       <w:r>
@@ -4902,15 +7209,15 @@
           <w:sz w:val="24"/>
           <w:szCs w:val="24"/>
         </w:rPr>
-        <w:t xml:space="preserve"> Awards Advanced Search. Retrieved May 18, 2018, from </w:t>
-      </w:r>
-      <w:r>
-        <w:rPr>
-          <w:rFonts w:ascii="Times New Roman" w:hAnsi="Times New Roman" w:cs="Times New Roman"/>
-          <w:sz w:val="24"/>
-          <w:szCs w:val="24"/>
-        </w:rPr>
-        <w:t>https://www.nsf.gov/awardsearch/advancedSearch.jsp</w:t>
+        <w:t xml:space="preserve"> Retrieved April 2, 2019, from </w:t>
+      </w:r>
+      <w:r>
+        <w:rPr>
+          <w:rFonts w:ascii="Times New Roman" w:hAnsi="Times New Roman" w:cs="Times New Roman"/>
+          <w:sz w:val="24"/>
+          <w:szCs w:val="24"/>
+        </w:rPr>
+        <w:t>https://www.thecompassforsbc.org/how-to-guides/how-develop-logic-model-0</w:t>
       </w:r>
     </w:p>
     <w:p>
@@ -4930,7 +7237,7 @@
           <w:sz w:val="24"/>
           <w:szCs w:val="24"/>
         </w:rPr>
-        <w:t>National Science Foundation.</w:t>
+        <w:t>Introduction to the Delphi technique.</w:t>
       </w:r>
       <w:proofErr w:type="gramEnd"/>
       <w:r>
@@ -4975,87 +7282,66 @@
           <w:sz w:val="24"/>
           <w:szCs w:val="24"/>
         </w:rPr>
-        <w:t xml:space="preserve"> </w:t>
-      </w:r>
-      <w:proofErr w:type="gramStart"/>
-      <w:r>
-        <w:rPr>
-          <w:rFonts w:ascii="Times New Roman" w:hAnsi="Times New Roman" w:cs="Times New Roman"/>
-          <w:sz w:val="24"/>
-          <w:szCs w:val="24"/>
-        </w:rPr>
-        <w:t>Rankings by total R&amp;D expenditures [data].</w:t>
-      </w:r>
-      <w:proofErr w:type="gramEnd"/>
-      <w:r>
-        <w:rPr>
-          <w:rFonts w:ascii="Times New Roman" w:hAnsi="Times New Roman" w:cs="Times New Roman"/>
-          <w:sz w:val="24"/>
-          <w:szCs w:val="24"/>
-        </w:rPr>
-        <w:t xml:space="preserve"> Retrieved March 31, 2019, from </w:t>
-      </w:r>
-      <w:r>
-        <w:rPr>
-          <w:rFonts w:ascii="Times New Roman" w:hAnsi="Times New Roman" w:cs="Times New Roman"/>
-          <w:sz w:val="24"/>
-          <w:szCs w:val="24"/>
-        </w:rPr>
-        <w:t>https://ncsesdata.nsf.gov/profiles/site?method=rankingBySource&amp;ds=herd</w:t>
+        <w:t xml:space="preserve">  Retrieved April 2, 2019, from </w:t>
+      </w:r>
+      <w:r>
+        <w:rPr>
+          <w:rFonts w:ascii="Times New Roman" w:hAnsi="Times New Roman" w:cs="Times New Roman"/>
+          <w:sz w:val="24"/>
+          <w:szCs w:val="24"/>
+        </w:rPr>
+        <w:t>http://www.cc.uah.es/msicilia/lo-delphi/intro_Delphi.html</w:t>
       </w:r>
     </w:p>
     <w:p>
       <w:pPr>
         <w:spacing w:after="0" w:line="480" w:lineRule="auto"/>
-        <w:rPr>
-          <w:rFonts w:ascii="Times New Roman" w:hAnsi="Times New Roman" w:cs="Times New Roman"/>
-          <w:sz w:val="24"/>
-          <w:szCs w:val="24"/>
-        </w:rPr>
-      </w:pPr>
-      <w:r>
-        <w:rPr>
-          <w:rFonts w:ascii="Times New Roman" w:hAnsi="Times New Roman" w:cs="Times New Roman"/>
-          <w:sz w:val="24"/>
-          <w:szCs w:val="24"/>
-        </w:rPr>
-        <w:t xml:space="preserve">Penrose, E. T. (1959). </w:t>
-      </w:r>
-      <w:proofErr w:type="gramStart"/>
-      <w:r>
-        <w:rPr>
-          <w:rFonts w:ascii="Times New Roman" w:hAnsi="Times New Roman" w:cs="Times New Roman"/>
-          <w:i/>
-          <w:iCs/>
-          <w:sz w:val="24"/>
-          <w:szCs w:val="24"/>
-        </w:rPr>
-        <w:t>The theory of the growth of the firm</w:t>
-      </w:r>
-      <w:r>
-        <w:rPr>
-          <w:rFonts w:ascii="Times New Roman" w:hAnsi="Times New Roman" w:cs="Times New Roman"/>
-          <w:sz w:val="24"/>
-          <w:szCs w:val="24"/>
-        </w:rPr>
-        <w:t>.</w:t>
-      </w:r>
-      <w:proofErr w:type="gramEnd"/>
-      <w:r>
-        <w:rPr>
-          <w:rFonts w:ascii="Times New Roman" w:hAnsi="Times New Roman" w:cs="Times New Roman"/>
-          <w:sz w:val="24"/>
-          <w:szCs w:val="24"/>
-        </w:rPr>
-        <w:t xml:space="preserve"> New York:</w:t>
-      </w:r>
-      <w:r>
-        <w:rPr>
-          <w:rFonts w:ascii="Times New Roman" w:hAnsi="Times New Roman" w:cs="Times New Roman"/>
-          <w:sz w:val="24"/>
-          <w:szCs w:val="24"/>
-        </w:rPr>
-        <w:t xml:space="preserve"> Wiley.</w:t>
+        <w:ind w:left="720" w:hanging="720"/>
+        <w:rPr>
+          <w:rFonts w:ascii="Times New Roman" w:hAnsi="Times New Roman" w:cs="Times New Roman"/>
+          <w:sz w:val="24"/>
+          <w:szCs w:val="24"/>
+        </w:rPr>
+      </w:pPr>
+      <w:r>
+        <w:rPr>
+          <w:rFonts w:ascii="Times New Roman" w:hAnsi="Times New Roman" w:cs="Times New Roman"/>
+          <w:sz w:val="24"/>
+          <w:szCs w:val="24"/>
+        </w:rPr>
+        <w:t>W.K. Kellogg Foundation</w:t>
+      </w:r>
+      <w:r>
+        <w:rPr>
+          <w:rFonts w:ascii="Times New Roman" w:hAnsi="Times New Roman" w:cs="Times New Roman"/>
+          <w:sz w:val="24"/>
+          <w:szCs w:val="24"/>
+        </w:rPr>
+        <w:t xml:space="preserve"> Logic Model Development Guide.</w:t>
+      </w:r>
+      <w:r>
+        <w:rPr>
+          <w:rFonts w:ascii="Times New Roman" w:hAnsi="Times New Roman" w:cs="Times New Roman"/>
+          <w:sz w:val="24"/>
+          <w:szCs w:val="24"/>
+        </w:rPr>
+        <w:t xml:space="preserve"> </w:t>
+      </w:r>
+      <w:r>
+        <w:rPr>
+          <w:rFonts w:ascii="Times New Roman" w:hAnsi="Times New Roman" w:cs="Times New Roman"/>
+          <w:sz w:val="24"/>
+          <w:szCs w:val="24"/>
+        </w:rPr>
+        <w:t xml:space="preserve">(2004). Retrieved April 2, 2019, </w:t>
+      </w:r>
+      <w:r>
+        <w:rPr>
+          <w:rFonts w:ascii="Times New Roman" w:hAnsi="Times New Roman" w:cs="Times New Roman"/>
+          <w:sz w:val="24"/>
+          <w:szCs w:val="24"/>
+        </w:rPr>
+        <w:t>https://www.bttop.org/sites/default/files/public/W.K.%20Kellogg%20LogicModel.pdf</w:t>
       </w:r>
     </w:p>
     <w:p>
@@ -5068,24 +7354,76 @@
           <w:szCs w:val="24"/>
         </w:rPr>
       </w:pPr>
-      <w:r>
-        <w:rPr>
-          <w:rFonts w:ascii="Times New Roman" w:hAnsi="Times New Roman" w:cs="Times New Roman"/>
-          <w:sz w:val="24"/>
-          <w:szCs w:val="24"/>
-        </w:rPr>
-        <w:t xml:space="preserve">Simon, H. A. (1957). </w:t>
-      </w:r>
       <w:proofErr w:type="gramStart"/>
       <w:r>
         <w:rPr>
           <w:rFonts w:ascii="Times New Roman" w:hAnsi="Times New Roman" w:cs="Times New Roman"/>
-          <w:i/>
-          <w:iCs/>
-          <w:sz w:val="24"/>
-          <w:szCs w:val="24"/>
-        </w:rPr>
-        <w:t>Models of man; social and rational</w:t>
+          <w:sz w:val="24"/>
+          <w:szCs w:val="24"/>
+        </w:rPr>
+        <w:t>National Science Foundation.</w:t>
+      </w:r>
+      <w:proofErr w:type="gramEnd"/>
+      <w:r>
+        <w:rPr>
+          <w:rFonts w:ascii="Times New Roman" w:hAnsi="Times New Roman" w:cs="Times New Roman"/>
+          <w:sz w:val="24"/>
+          <w:szCs w:val="24"/>
+        </w:rPr>
+        <w:t xml:space="preserve"> </w:t>
+      </w:r>
+      <w:proofErr w:type="gramStart"/>
+      <w:r>
+        <w:rPr>
+          <w:rFonts w:ascii="Times New Roman" w:hAnsi="Times New Roman" w:cs="Times New Roman"/>
+          <w:sz w:val="24"/>
+          <w:szCs w:val="24"/>
+        </w:rPr>
+        <w:t>(</w:t>
+      </w:r>
+      <w:proofErr w:type="spellStart"/>
+      <w:r>
+        <w:rPr>
+          <w:rFonts w:ascii="Times New Roman" w:hAnsi="Times New Roman" w:cs="Times New Roman"/>
+          <w:sz w:val="24"/>
+          <w:szCs w:val="24"/>
+        </w:rPr>
+        <w:t>n.d.</w:t>
+      </w:r>
+      <w:proofErr w:type="spellEnd"/>
+      <w:r>
+        <w:rPr>
+          <w:rFonts w:ascii="Times New Roman" w:hAnsi="Times New Roman" w:cs="Times New Roman"/>
+          <w:sz w:val="24"/>
+          <w:szCs w:val="24"/>
+        </w:rPr>
+        <w:t>).</w:t>
+      </w:r>
+      <w:proofErr w:type="gramEnd"/>
+      <w:r>
+        <w:rPr>
+          <w:rFonts w:ascii="Times New Roman" w:hAnsi="Times New Roman" w:cs="Times New Roman"/>
+          <w:sz w:val="24"/>
+          <w:szCs w:val="24"/>
+        </w:rPr>
+        <w:t xml:space="preserve"> </w:t>
+      </w:r>
+      <w:proofErr w:type="gramStart"/>
+      <w:r>
+        <w:rPr>
+          <w:rFonts w:ascii="Times New Roman" w:hAnsi="Times New Roman" w:cs="Times New Roman"/>
+          <w:sz w:val="24"/>
+          <w:szCs w:val="24"/>
+        </w:rPr>
+        <w:t>Awards Advanced Search</w:t>
+      </w:r>
+      <w:r>
+        <w:rPr>
+          <w:rFonts w:ascii="Times New Roman" w:hAnsi="Times New Roman" w:cs="Times New Roman"/>
+          <w:sz w:val="24"/>
+          <w:szCs w:val="24"/>
+        </w:rPr>
+        <w:t xml:space="preserve"> [Data file]</w:t>
       </w:r>
       <w:r>
         <w:rPr>
@@ -5102,7 +7440,15 @@
           <w:sz w:val="24"/>
           <w:szCs w:val="24"/>
         </w:rPr>
-        <w:t xml:space="preserve"> New York: Wiley.</w:t>
+        <w:t xml:space="preserve"> Retrieved May 18, 2018, from </w:t>
+      </w:r>
+      <w:r>
+        <w:rPr>
+          <w:rFonts w:ascii="Times New Roman" w:hAnsi="Times New Roman" w:cs="Times New Roman"/>
+          <w:sz w:val="24"/>
+          <w:szCs w:val="24"/>
+        </w:rPr>
+        <w:t>https://www.nsf.gov/awardsearch/advancedSearch.jsp</w:t>
       </w:r>
     </w:p>
     <w:p>
@@ -5122,7 +7468,7 @@
           <w:sz w:val="24"/>
           <w:szCs w:val="24"/>
         </w:rPr>
-        <w:t>Smith, K. B. and Larimer, C. W. (2017).</w:t>
+        <w:t>National Science Foundation.</w:t>
       </w:r>
       <w:proofErr w:type="gramEnd"/>
       <w:r>
@@ -5137,19 +7483,28 @@
       <w:r>
         <w:rPr>
           <w:rFonts w:ascii="Times New Roman" w:hAnsi="Times New Roman" w:cs="Times New Roman"/>
-          <w:i/>
-          <w:sz w:val="24"/>
-          <w:szCs w:val="24"/>
-        </w:rPr>
-        <w:t>The Public Policy Theory Primer</w:t>
-      </w:r>
-      <w:r>
-        <w:rPr>
-          <w:rFonts w:ascii="Times New Roman" w:hAnsi="Times New Roman" w:cs="Times New Roman"/>
-          <w:sz w:val="24"/>
-          <w:szCs w:val="24"/>
-        </w:rPr>
-        <w:t>.</w:t>
+          <w:sz w:val="24"/>
+          <w:szCs w:val="24"/>
+        </w:rPr>
+        <w:t>(</w:t>
+      </w:r>
+      <w:proofErr w:type="spellStart"/>
+      <w:r>
+        <w:rPr>
+          <w:rFonts w:ascii="Times New Roman" w:hAnsi="Times New Roman" w:cs="Times New Roman"/>
+          <w:sz w:val="24"/>
+          <w:szCs w:val="24"/>
+        </w:rPr>
+        <w:t>n.d.</w:t>
+      </w:r>
+      <w:proofErr w:type="spellEnd"/>
+      <w:r>
+        <w:rPr>
+          <w:rFonts w:ascii="Times New Roman" w:hAnsi="Times New Roman" w:cs="Times New Roman"/>
+          <w:sz w:val="24"/>
+          <w:szCs w:val="24"/>
+        </w:rPr>
+        <w:t>).</w:t>
       </w:r>
       <w:proofErr w:type="gramEnd"/>
       <w:r>
@@ -5158,7 +7513,65 @@
           <w:sz w:val="24"/>
           <w:szCs w:val="24"/>
         </w:rPr>
-        <w:t xml:space="preserve"> 3rd Ed. Boulder, Colorado: Westview Press.</w:t>
+        <w:t xml:space="preserve"> </w:t>
+      </w:r>
+      <w:proofErr w:type="gramStart"/>
+      <w:r>
+        <w:rPr>
+          <w:rFonts w:ascii="Times New Roman" w:hAnsi="Times New Roman" w:cs="Times New Roman"/>
+          <w:sz w:val="24"/>
+          <w:szCs w:val="24"/>
+        </w:rPr>
+        <w:t>Ranki</w:t>
+      </w:r>
+      <w:r>
+        <w:rPr>
+          <w:rFonts w:ascii="Times New Roman" w:hAnsi="Times New Roman" w:cs="Times New Roman"/>
+          <w:sz w:val="24"/>
+          <w:szCs w:val="24"/>
+        </w:rPr>
+        <w:t>ngs by total R&amp;D expenditures [D</w:t>
+      </w:r>
+      <w:r>
+        <w:rPr>
+          <w:rFonts w:ascii="Times New Roman" w:hAnsi="Times New Roman" w:cs="Times New Roman"/>
+          <w:sz w:val="24"/>
+          <w:szCs w:val="24"/>
+        </w:rPr>
+        <w:t>ata</w:t>
+      </w:r>
+      <w:r>
+        <w:rPr>
+          <w:rFonts w:ascii="Times New Roman" w:hAnsi="Times New Roman" w:cs="Times New Roman"/>
+          <w:sz w:val="24"/>
+          <w:szCs w:val="24"/>
+        </w:rPr>
+        <w:t xml:space="preserve"> file</w:t>
+      </w:r>
+      <w:r>
+        <w:rPr>
+          <w:rFonts w:ascii="Times New Roman" w:hAnsi="Times New Roman" w:cs="Times New Roman"/>
+          <w:sz w:val="24"/>
+          <w:szCs w:val="24"/>
+        </w:rPr>
+        <w:t>].</w:t>
+      </w:r>
+      <w:proofErr w:type="gramEnd"/>
+      <w:r>
+        <w:rPr>
+          <w:rFonts w:ascii="Times New Roman" w:hAnsi="Times New Roman" w:cs="Times New Roman"/>
+          <w:sz w:val="24"/>
+          <w:szCs w:val="24"/>
+        </w:rPr>
+        <w:t xml:space="preserve"> Retrieved March 31, 2019, from </w:t>
+      </w:r>
+      <w:r>
+        <w:rPr>
+          <w:rFonts w:ascii="Times New Roman" w:hAnsi="Times New Roman" w:cs="Times New Roman"/>
+          <w:sz w:val="24"/>
+          <w:szCs w:val="24"/>
+        </w:rPr>
+        <w:t>https://ncsesdata.nsf.gov/profiles/site?method=rankingBySource&amp;ds=herd</w:t>
       </w:r>
     </w:p>
     <w:p>
@@ -5178,7 +7591,7 @@
           <w:sz w:val="24"/>
           <w:szCs w:val="24"/>
         </w:rPr>
-        <w:t>United States Census Bureau.</w:t>
+        <w:t>Smith, K. B. and Larimer, C. W. (2017).</w:t>
       </w:r>
       <w:proofErr w:type="gramEnd"/>
       <w:r>
@@ -5193,28 +7606,19 @@
       <w:r>
         <w:rPr>
           <w:rFonts w:ascii="Times New Roman" w:hAnsi="Times New Roman" w:cs="Times New Roman"/>
-          <w:sz w:val="24"/>
-          <w:szCs w:val="24"/>
-        </w:rPr>
-        <w:t>(</w:t>
-      </w:r>
-      <w:proofErr w:type="spellStart"/>
-      <w:r>
-        <w:rPr>
-          <w:rFonts w:ascii="Times New Roman" w:hAnsi="Times New Roman" w:cs="Times New Roman"/>
-          <w:sz w:val="24"/>
-          <w:szCs w:val="24"/>
-        </w:rPr>
-        <w:t>n.d.</w:t>
-      </w:r>
-      <w:proofErr w:type="spellEnd"/>
-      <w:r>
-        <w:rPr>
-          <w:rFonts w:ascii="Times New Roman" w:hAnsi="Times New Roman" w:cs="Times New Roman"/>
-          <w:sz w:val="24"/>
-          <w:szCs w:val="24"/>
-        </w:rPr>
-        <w:t>).</w:t>
+          <w:i/>
+          <w:sz w:val="24"/>
+          <w:szCs w:val="24"/>
+        </w:rPr>
+        <w:t>The Public Policy Theory Primer</w:t>
+      </w:r>
+      <w:r>
+        <w:rPr>
+          <w:rFonts w:ascii="Times New Roman" w:hAnsi="Times New Roman" w:cs="Times New Roman"/>
+          <w:sz w:val="24"/>
+          <w:szCs w:val="24"/>
+        </w:rPr>
+        <w:t>.</w:t>
       </w:r>
       <w:proofErr w:type="gramEnd"/>
       <w:r>
@@ -5223,33 +7627,7 @@
           <w:sz w:val="24"/>
           <w:szCs w:val="24"/>
         </w:rPr>
-        <w:t xml:space="preserve"> </w:t>
-      </w:r>
-      <w:proofErr w:type="gramStart"/>
-      <w:r>
-        <w:rPr>
-          <w:rFonts w:ascii="Times New Roman" w:hAnsi="Times New Roman" w:cs="Times New Roman"/>
-          <w:sz w:val="24"/>
-          <w:szCs w:val="24"/>
-        </w:rPr>
-        <w:t>Data.</w:t>
-      </w:r>
-      <w:proofErr w:type="gramEnd"/>
-      <w:r>
-        <w:rPr>
-          <w:rFonts w:ascii="Times New Roman" w:hAnsi="Times New Roman" w:cs="Times New Roman"/>
-          <w:sz w:val="24"/>
-          <w:szCs w:val="24"/>
-        </w:rPr>
-        <w:t xml:space="preserve"> Retrieved January 3, 2019, from </w:t>
-      </w:r>
-      <w:r>
-        <w:rPr>
-          <w:rFonts w:ascii="Times New Roman" w:hAnsi="Times New Roman" w:cs="Times New Roman"/>
-          <w:sz w:val="24"/>
-          <w:szCs w:val="24"/>
-        </w:rPr>
-        <w:t>https://www.census.gov/data.html</w:t>
+        <w:t xml:space="preserve"> 3rd Ed. Boulder, Colorado: Westview Press.</w:t>
       </w:r>
     </w:p>
     <w:p>
@@ -5269,6 +7647,114 @@
           <w:sz w:val="24"/>
           <w:szCs w:val="24"/>
         </w:rPr>
+        <w:t>United States Census Bureau.</w:t>
+      </w:r>
+      <w:proofErr w:type="gramEnd"/>
+      <w:r>
+        <w:rPr>
+          <w:rFonts w:ascii="Times New Roman" w:hAnsi="Times New Roman" w:cs="Times New Roman"/>
+          <w:sz w:val="24"/>
+          <w:szCs w:val="24"/>
+        </w:rPr>
+        <w:t xml:space="preserve"> </w:t>
+      </w:r>
+      <w:proofErr w:type="gramStart"/>
+      <w:r>
+        <w:rPr>
+          <w:rFonts w:ascii="Times New Roman" w:hAnsi="Times New Roman" w:cs="Times New Roman"/>
+          <w:sz w:val="24"/>
+          <w:szCs w:val="24"/>
+        </w:rPr>
+        <w:t>(</w:t>
+      </w:r>
+      <w:proofErr w:type="spellStart"/>
+      <w:r>
+        <w:rPr>
+          <w:rFonts w:ascii="Times New Roman" w:hAnsi="Times New Roman" w:cs="Times New Roman"/>
+          <w:sz w:val="24"/>
+          <w:szCs w:val="24"/>
+        </w:rPr>
+        <w:t>n.d.</w:t>
+      </w:r>
+      <w:proofErr w:type="spellEnd"/>
+      <w:r>
+        <w:rPr>
+          <w:rFonts w:ascii="Times New Roman" w:hAnsi="Times New Roman" w:cs="Times New Roman"/>
+          <w:sz w:val="24"/>
+          <w:szCs w:val="24"/>
+        </w:rPr>
+        <w:t>).</w:t>
+      </w:r>
+      <w:proofErr w:type="gramEnd"/>
+      <w:r>
+        <w:rPr>
+          <w:rFonts w:ascii="Times New Roman" w:hAnsi="Times New Roman" w:cs="Times New Roman"/>
+          <w:sz w:val="24"/>
+          <w:szCs w:val="24"/>
+        </w:rPr>
+        <w:t xml:space="preserve"> </w:t>
+      </w:r>
+      <w:proofErr w:type="gramStart"/>
+      <w:r>
+        <w:rPr>
+          <w:rFonts w:ascii="Times New Roman" w:hAnsi="Times New Roman" w:cs="Times New Roman"/>
+          <w:sz w:val="24"/>
+          <w:szCs w:val="24"/>
+        </w:rPr>
+        <w:t>Data</w:t>
+      </w:r>
+      <w:r>
+        <w:rPr>
+          <w:rFonts w:ascii="Times New Roman" w:hAnsi="Times New Roman" w:cs="Times New Roman"/>
+          <w:sz w:val="24"/>
+          <w:szCs w:val="24"/>
+        </w:rPr>
+        <w:t xml:space="preserve"> [Data file]</w:t>
+      </w:r>
+      <w:r>
+        <w:rPr>
+          <w:rFonts w:ascii="Times New Roman" w:hAnsi="Times New Roman" w:cs="Times New Roman"/>
+          <w:sz w:val="24"/>
+          <w:szCs w:val="24"/>
+        </w:rPr>
+        <w:t>.</w:t>
+      </w:r>
+      <w:proofErr w:type="gramEnd"/>
+      <w:r>
+        <w:rPr>
+          <w:rFonts w:ascii="Times New Roman" w:hAnsi="Times New Roman" w:cs="Times New Roman"/>
+          <w:sz w:val="24"/>
+          <w:szCs w:val="24"/>
+        </w:rPr>
+        <w:t xml:space="preserve"> Retrieved January 3, 2019, from </w:t>
+      </w:r>
+      <w:r>
+        <w:rPr>
+          <w:rFonts w:ascii="Times New Roman" w:hAnsi="Times New Roman" w:cs="Times New Roman"/>
+          <w:sz w:val="24"/>
+          <w:szCs w:val="24"/>
+        </w:rPr>
+        <w:t>https://www.census.gov/data.html</w:t>
+      </w:r>
+    </w:p>
+    <w:p>
+      <w:pPr>
+        <w:spacing w:after="0" w:line="480" w:lineRule="auto"/>
+        <w:ind w:left="720" w:hanging="720"/>
+        <w:rPr>
+          <w:rFonts w:ascii="Times New Roman" w:hAnsi="Times New Roman" w:cs="Times New Roman"/>
+          <w:sz w:val="24"/>
+          <w:szCs w:val="24"/>
+        </w:rPr>
+      </w:pPr>
+      <w:proofErr w:type="gramStart"/>
+      <w:r>
+        <w:rPr>
+          <w:rFonts w:ascii="Times New Roman" w:hAnsi="Times New Roman" w:cs="Times New Roman"/>
+          <w:sz w:val="24"/>
+          <w:szCs w:val="24"/>
+        </w:rPr>
+        <w:lastRenderedPageBreak/>
         <w:t>United States Government Publishing Office.</w:t>
       </w:r>
       <w:proofErr w:type="gramEnd"/>
@@ -6173,6 +8659,14 @@
                 <w:sz w:val="24"/>
                 <w:szCs w:val="24"/>
               </w:rPr>
+              <w:t>)</w:t>
+            </w:r>
+            <w:r>
+              <w:rPr>
+                <w:rFonts w:ascii="Times New Roman" w:hAnsi="Times New Roman" w:cs="Times New Roman"/>
+                <w:sz w:val="24"/>
+                <w:szCs w:val="24"/>
+              </w:rPr>
               <w:t xml:space="preserve"> </w:t>
             </w:r>
             <w:r>
@@ -6298,7 +8792,15 @@
                 <w:sz w:val="24"/>
                 <w:szCs w:val="24"/>
               </w:rPr>
-              <w:t>s conducted and the nearest MSA</w:t>
+              <w:t xml:space="preserve">s conducted and the nearest </w:t>
+            </w:r>
+            <w:r>
+              <w:rPr>
+                <w:rFonts w:ascii="Times New Roman" w:hAnsi="Times New Roman" w:cs="Times New Roman"/>
+                <w:sz w:val="24"/>
+                <w:szCs w:val="24"/>
+              </w:rPr>
+              <w:t>city</w:t>
             </w:r>
             <w:r>
               <w:rPr>
@@ -6354,7 +8856,6 @@
       <w:tr>
         <w:tc>
           <w:tcPr>
-            <w:cnfStyle w:val="001000000000" w:firstRow="0" w:lastRow="0" w:firstColumn="1" w:lastColumn="0" w:oddVBand="0" w:evenVBand="0" w:oddHBand="0" w:evenHBand="0" w:firstRowFirstColumn="0" w:firstRowLastColumn="0" w:lastRowFirstColumn="0" w:lastRowLastColumn="0"/>
             <w:tcW w:w="432" w:type="dxa"/>
             <w:tcBorders>
               <w:left w:val="single" w:sz="4" w:space="0" w:color="auto"/>
@@ -6362,6 +8863,7 @@
           </w:tcPr>
           <w:p>
             <w:pPr>
+              <w:cnfStyle w:val="001000000000" w:firstRow="0" w:lastRow="0" w:firstColumn="1" w:lastColumn="0" w:oddVBand="0" w:evenVBand="0" w:oddHBand="0" w:evenHBand="0" w:firstRowFirstColumn="0" w:firstRowLastColumn="0" w:lastRowFirstColumn="0" w:lastRowLastColumn="0"/>
               <w:rPr>
                 <w:rFonts w:ascii="Times New Roman" w:hAnsi="Times New Roman" w:cs="Times New Roman"/>
                 <w:b w:val="0"/>
@@ -6399,7 +8901,6 @@
           </w:tcPr>
           <w:p>
             <w:pPr>
-              <w:cnfStyle w:val="000000000000" w:firstRow="0" w:lastRow="0" w:firstColumn="0" w:lastColumn="0" w:oddVBand="0" w:evenVBand="0" w:oddHBand="0" w:evenHBand="0" w:firstRowFirstColumn="0" w:firstRowLastColumn="0" w:lastRowFirstColumn="0" w:lastRowLastColumn="0"/>
               <w:rPr>
                 <w:rFonts w:ascii="Times New Roman" w:hAnsi="Times New Roman" w:cs="Times New Roman"/>
                 <w:sz w:val="24"/>
@@ -6484,7 +8985,23 @@
                 <w:sz w:val="24"/>
                 <w:szCs w:val="24"/>
               </w:rPr>
-              <w:t>with the spatial distance between where the R&amp;D project is conducted and the nearest city.</w:t>
+              <w:t xml:space="preserve">with the spatial distance between where the R&amp;D project is conducted and the nearest </w:t>
+            </w:r>
+            <w:r>
+              <w:rPr>
+                <w:rFonts w:ascii="Times New Roman" w:hAnsi="Times New Roman" w:cs="Times New Roman"/>
+                <w:sz w:val="24"/>
+                <w:szCs w:val="24"/>
+              </w:rPr>
+              <w:t>city</w:t>
+            </w:r>
+            <w:r>
+              <w:rPr>
+                <w:rFonts w:ascii="Times New Roman" w:hAnsi="Times New Roman" w:cs="Times New Roman"/>
+                <w:sz w:val="24"/>
+                <w:szCs w:val="24"/>
+              </w:rPr>
+              <w:t>.</w:t>
             </w:r>
           </w:p>
         </w:tc>
@@ -9980,6 +12497,387 @@
         <w:t>Technology Category</w:t>
       </w:r>
     </w:p>
+    <w:tbl>
+      <w:tblPr>
+        <w:tblStyle w:val="MediumShading1"/>
+        <w:tblW w:w="9360" w:type="dxa"/>
+        <w:tblCellMar>
+          <w:top w:w="58" w:type="dxa"/>
+          <w:left w:w="58" w:type="dxa"/>
+          <w:bottom w:w="58" w:type="dxa"/>
+          <w:right w:w="58" w:type="dxa"/>
+        </w:tblCellMar>
+        <w:tblLook w:val="04A0" w:firstRow="1" w:lastRow="0" w:firstColumn="1" w:lastColumn="0" w:noHBand="0" w:noVBand="1"/>
+      </w:tblPr>
+      <w:tblGrid>
+        <w:gridCol w:w="2880"/>
+        <w:gridCol w:w="6480"/>
+      </w:tblGrid>
+      <w:tr>
+        <w:trPr>
+          <w:cnfStyle w:val="100000000000" w:firstRow="1" w:lastRow="0" w:firstColumn="0" w:lastColumn="0" w:oddVBand="0" w:evenVBand="0" w:oddHBand="0" w:evenHBand="0" w:firstRowFirstColumn="0" w:firstRowLastColumn="0" w:lastRowFirstColumn="0" w:lastRowLastColumn="0"/>
+        </w:trPr>
+        <w:tc>
+          <w:tcPr>
+            <w:cnfStyle w:val="001000000000" w:firstRow="0" w:lastRow="0" w:firstColumn="1" w:lastColumn="0" w:oddVBand="0" w:evenVBand="0" w:oddHBand="0" w:evenHBand="0" w:firstRowFirstColumn="0" w:firstRowLastColumn="0" w:lastRowFirstColumn="0" w:lastRowLastColumn="0"/>
+            <w:tcW w:w="2880" w:type="dxa"/>
+          </w:tcPr>
+          <w:p>
+            <w:pPr>
+              <w:rPr>
+                <w:rFonts w:ascii="Times New Roman" w:hAnsi="Times New Roman" w:cs="Times New Roman"/>
+                <w:sz w:val="24"/>
+                <w:szCs w:val="24"/>
+              </w:rPr>
+            </w:pPr>
+            <w:r>
+              <w:rPr>
+                <w:rFonts w:ascii="Times New Roman" w:hAnsi="Times New Roman" w:cs="Times New Roman"/>
+                <w:sz w:val="24"/>
+                <w:szCs w:val="24"/>
+              </w:rPr>
+              <w:t>Category</w:t>
+            </w:r>
+            <w:r>
+              <w:rPr>
+                <w:rFonts w:ascii="Times New Roman" w:hAnsi="Times New Roman" w:cs="Times New Roman"/>
+                <w:sz w:val="24"/>
+                <w:szCs w:val="24"/>
+              </w:rPr>
+              <w:t xml:space="preserve"> Label</w:t>
+            </w:r>
+          </w:p>
+        </w:tc>
+        <w:tc>
+          <w:tcPr>
+            <w:tcW w:w="6480" w:type="dxa"/>
+          </w:tcPr>
+          <w:p>
+            <w:pPr>
+              <w:cnfStyle w:val="100000000000" w:firstRow="1" w:lastRow="0" w:firstColumn="0" w:lastColumn="0" w:oddVBand="0" w:evenVBand="0" w:oddHBand="0" w:evenHBand="0" w:firstRowFirstColumn="0" w:firstRowLastColumn="0" w:lastRowFirstColumn="0" w:lastRowLastColumn="0"/>
+              <w:rPr>
+                <w:rFonts w:ascii="Times New Roman" w:hAnsi="Times New Roman" w:cs="Times New Roman"/>
+                <w:sz w:val="24"/>
+                <w:szCs w:val="24"/>
+              </w:rPr>
+            </w:pPr>
+            <w:r>
+              <w:rPr>
+                <w:rFonts w:ascii="Times New Roman" w:hAnsi="Times New Roman" w:cs="Times New Roman"/>
+                <w:sz w:val="24"/>
+                <w:szCs w:val="24"/>
+              </w:rPr>
+              <w:t xml:space="preserve">Category </w:t>
+            </w:r>
+            <w:r>
+              <w:rPr>
+                <w:rFonts w:ascii="Times New Roman" w:hAnsi="Times New Roman" w:cs="Times New Roman"/>
+                <w:sz w:val="24"/>
+                <w:szCs w:val="24"/>
+              </w:rPr>
+              <w:t>Description</w:t>
+            </w:r>
+          </w:p>
+        </w:tc>
+      </w:tr>
+      <w:tr>
+        <w:trPr>
+          <w:cnfStyle w:val="000000100000" w:firstRow="0" w:lastRow="0" w:firstColumn="0" w:lastColumn="0" w:oddVBand="0" w:evenVBand="0" w:oddHBand="1" w:evenHBand="0" w:firstRowFirstColumn="0" w:firstRowLastColumn="0" w:lastRowFirstColumn="0" w:lastRowLastColumn="0"/>
+        </w:trPr>
+        <w:tc>
+          <w:tcPr>
+            <w:cnfStyle w:val="001000000000" w:firstRow="0" w:lastRow="0" w:firstColumn="1" w:lastColumn="0" w:oddVBand="0" w:evenVBand="0" w:oddHBand="0" w:evenHBand="0" w:firstRowFirstColumn="0" w:firstRowLastColumn="0" w:lastRowFirstColumn="0" w:lastRowLastColumn="0"/>
+            <w:tcW w:w="2880" w:type="dxa"/>
+          </w:tcPr>
+          <w:p>
+            <w:pPr>
+              <w:rPr>
+                <w:rFonts w:ascii="Times New Roman" w:hAnsi="Times New Roman" w:cs="Times New Roman"/>
+                <w:b w:val="0"/>
+                <w:sz w:val="24"/>
+                <w:szCs w:val="24"/>
+              </w:rPr>
+            </w:pPr>
+            <w:r>
+              <w:rPr>
+                <w:rFonts w:ascii="Times New Roman" w:hAnsi="Times New Roman" w:cs="Times New Roman"/>
+                <w:b w:val="0"/>
+                <w:sz w:val="24"/>
+                <w:szCs w:val="24"/>
+              </w:rPr>
+              <w:t>Life science</w:t>
+            </w:r>
+          </w:p>
+        </w:tc>
+        <w:tc>
+          <w:tcPr>
+            <w:tcW w:w="6480" w:type="dxa"/>
+          </w:tcPr>
+          <w:p>
+            <w:pPr>
+              <w:cnfStyle w:val="000000100000" w:firstRow="0" w:lastRow="0" w:firstColumn="0" w:lastColumn="0" w:oddVBand="0" w:evenVBand="0" w:oddHBand="1" w:evenHBand="0" w:firstRowFirstColumn="0" w:firstRowLastColumn="0" w:lastRowFirstColumn="0" w:lastRowLastColumn="0"/>
+              <w:rPr>
+                <w:rFonts w:ascii="Times New Roman" w:hAnsi="Times New Roman" w:cs="Times New Roman"/>
+                <w:sz w:val="24"/>
+                <w:szCs w:val="24"/>
+              </w:rPr>
+            </w:pPr>
+            <w:r>
+              <w:rPr>
+                <w:rFonts w:ascii="Times New Roman" w:hAnsi="Times New Roman" w:cs="Times New Roman"/>
+                <w:sz w:val="24"/>
+                <w:szCs w:val="24"/>
+              </w:rPr>
+              <w:t xml:space="preserve">Technologies whose primary context are </w:t>
+            </w:r>
+            <w:r>
+              <w:rPr>
+                <w:rFonts w:ascii="Times New Roman" w:hAnsi="Times New Roman" w:cs="Times New Roman"/>
+                <w:sz w:val="24"/>
+                <w:szCs w:val="24"/>
+              </w:rPr>
+              <w:t xml:space="preserve">living organisms, including biology, botany, zoology, microbiology, physiology, biochemistry, </w:t>
+            </w:r>
+            <w:r>
+              <w:rPr>
+                <w:rFonts w:ascii="Times New Roman" w:hAnsi="Times New Roman" w:cs="Times New Roman"/>
+                <w:sz w:val="24"/>
+                <w:szCs w:val="24"/>
+              </w:rPr>
+              <w:t xml:space="preserve">psychiatry, psychology, </w:t>
+            </w:r>
+            <w:r>
+              <w:rPr>
+                <w:rFonts w:ascii="Times New Roman" w:hAnsi="Times New Roman" w:cs="Times New Roman"/>
+                <w:sz w:val="24"/>
+                <w:szCs w:val="24"/>
+              </w:rPr>
+              <w:t>and related subjects.</w:t>
+            </w:r>
+          </w:p>
+        </w:tc>
+      </w:tr>
+      <w:tr>
+        <w:trPr>
+          <w:cnfStyle w:val="000000010000" w:firstRow="0" w:lastRow="0" w:firstColumn="0" w:lastColumn="0" w:oddVBand="0" w:evenVBand="0" w:oddHBand="0" w:evenHBand="1" w:firstRowFirstColumn="0" w:firstRowLastColumn="0" w:lastRowFirstColumn="0" w:lastRowLastColumn="0"/>
+        </w:trPr>
+        <w:tc>
+          <w:tcPr>
+            <w:cnfStyle w:val="001000000000" w:firstRow="0" w:lastRow="0" w:firstColumn="1" w:lastColumn="0" w:oddVBand="0" w:evenVBand="0" w:oddHBand="0" w:evenHBand="0" w:firstRowFirstColumn="0" w:firstRowLastColumn="0" w:lastRowFirstColumn="0" w:lastRowLastColumn="0"/>
+            <w:tcW w:w="2880" w:type="dxa"/>
+          </w:tcPr>
+          <w:p>
+            <w:pPr>
+              <w:rPr>
+                <w:rFonts w:ascii="Times New Roman" w:hAnsi="Times New Roman" w:cs="Times New Roman"/>
+                <w:b w:val="0"/>
+                <w:sz w:val="24"/>
+                <w:szCs w:val="24"/>
+              </w:rPr>
+            </w:pPr>
+            <w:r>
+              <w:rPr>
+                <w:rFonts w:ascii="Times New Roman" w:hAnsi="Times New Roman" w:cs="Times New Roman"/>
+                <w:b w:val="0"/>
+                <w:sz w:val="24"/>
+                <w:szCs w:val="24"/>
+              </w:rPr>
+              <w:t>Physical science</w:t>
+            </w:r>
+          </w:p>
+        </w:tc>
+        <w:tc>
+          <w:tcPr>
+            <w:tcW w:w="6480" w:type="dxa"/>
+          </w:tcPr>
+          <w:p>
+            <w:pPr>
+              <w:cnfStyle w:val="000000010000" w:firstRow="0" w:lastRow="0" w:firstColumn="0" w:lastColumn="0" w:oddVBand="0" w:evenVBand="0" w:oddHBand="0" w:evenHBand="1" w:firstRowFirstColumn="0" w:firstRowLastColumn="0" w:lastRowFirstColumn="0" w:lastRowLastColumn="0"/>
+              <w:rPr>
+                <w:rFonts w:ascii="Times New Roman" w:hAnsi="Times New Roman" w:cs="Times New Roman"/>
+                <w:sz w:val="24"/>
+                <w:szCs w:val="24"/>
+              </w:rPr>
+            </w:pPr>
+            <w:r>
+              <w:rPr>
+                <w:rFonts w:ascii="Times New Roman" w:hAnsi="Times New Roman" w:cs="Times New Roman"/>
+                <w:sz w:val="24"/>
+                <w:szCs w:val="24"/>
+              </w:rPr>
+              <w:t>Technologies whose primary contexts are inanimate natural objects, including physics, chemistry, astronomy, and related subjects.</w:t>
+            </w:r>
+          </w:p>
+        </w:tc>
+      </w:tr>
+      <w:tr>
+        <w:trPr>
+          <w:cnfStyle w:val="000000100000" w:firstRow="0" w:lastRow="0" w:firstColumn="0" w:lastColumn="0" w:oddVBand="0" w:evenVBand="0" w:oddHBand="1" w:evenHBand="0" w:firstRowFirstColumn="0" w:firstRowLastColumn="0" w:lastRowFirstColumn="0" w:lastRowLastColumn="0"/>
+        </w:trPr>
+        <w:tc>
+          <w:tcPr>
+            <w:cnfStyle w:val="001000000000" w:firstRow="0" w:lastRow="0" w:firstColumn="1" w:lastColumn="0" w:oddVBand="0" w:evenVBand="0" w:oddHBand="0" w:evenHBand="0" w:firstRowFirstColumn="0" w:firstRowLastColumn="0" w:lastRowFirstColumn="0" w:lastRowLastColumn="0"/>
+            <w:tcW w:w="2880" w:type="dxa"/>
+          </w:tcPr>
+          <w:p>
+            <w:pPr>
+              <w:rPr>
+                <w:rFonts w:ascii="Times New Roman" w:hAnsi="Times New Roman" w:cs="Times New Roman"/>
+                <w:b w:val="0"/>
+                <w:sz w:val="24"/>
+                <w:szCs w:val="24"/>
+              </w:rPr>
+            </w:pPr>
+            <w:r>
+              <w:rPr>
+                <w:rFonts w:ascii="Times New Roman" w:hAnsi="Times New Roman" w:cs="Times New Roman"/>
+                <w:b w:val="0"/>
+                <w:sz w:val="24"/>
+                <w:szCs w:val="24"/>
+              </w:rPr>
+              <w:t>Social science</w:t>
+            </w:r>
+          </w:p>
+        </w:tc>
+        <w:tc>
+          <w:tcPr>
+            <w:tcW w:w="6480" w:type="dxa"/>
+          </w:tcPr>
+          <w:p>
+            <w:pPr>
+              <w:cnfStyle w:val="000000100000" w:firstRow="0" w:lastRow="0" w:firstColumn="0" w:lastColumn="0" w:oddVBand="0" w:evenVBand="0" w:oddHBand="1" w:evenHBand="0" w:firstRowFirstColumn="0" w:firstRowLastColumn="0" w:lastRowFirstColumn="0" w:lastRowLastColumn="0"/>
+              <w:rPr>
+                <w:rFonts w:ascii="Times New Roman" w:hAnsi="Times New Roman" w:cs="Times New Roman"/>
+                <w:sz w:val="24"/>
+                <w:szCs w:val="24"/>
+              </w:rPr>
+            </w:pPr>
+            <w:r>
+              <w:rPr>
+                <w:rFonts w:ascii="Times New Roman" w:hAnsi="Times New Roman" w:cs="Times New Roman"/>
+                <w:sz w:val="24"/>
+                <w:szCs w:val="24"/>
+              </w:rPr>
+              <w:t>Technologies whose primary contexts are human society and human social relationships.</w:t>
+            </w:r>
+          </w:p>
+        </w:tc>
+      </w:tr>
+      <w:tr>
+        <w:trPr>
+          <w:cnfStyle w:val="000000010000" w:firstRow="0" w:lastRow="0" w:firstColumn="0" w:lastColumn="0" w:oddVBand="0" w:evenVBand="0" w:oddHBand="0" w:evenHBand="1" w:firstRowFirstColumn="0" w:firstRowLastColumn="0" w:lastRowFirstColumn="0" w:lastRowLastColumn="0"/>
+        </w:trPr>
+        <w:tc>
+          <w:tcPr>
+            <w:cnfStyle w:val="001000000000" w:firstRow="0" w:lastRow="0" w:firstColumn="1" w:lastColumn="0" w:oddVBand="0" w:evenVBand="0" w:oddHBand="0" w:evenHBand="0" w:firstRowFirstColumn="0" w:firstRowLastColumn="0" w:lastRowFirstColumn="0" w:lastRowLastColumn="0"/>
+            <w:tcW w:w="2880" w:type="dxa"/>
+          </w:tcPr>
+          <w:p>
+            <w:pPr>
+              <w:rPr>
+                <w:rFonts w:ascii="Times New Roman" w:hAnsi="Times New Roman" w:cs="Times New Roman"/>
+                <w:b w:val="0"/>
+                <w:sz w:val="24"/>
+                <w:szCs w:val="24"/>
+              </w:rPr>
+            </w:pPr>
+            <w:r>
+              <w:rPr>
+                <w:rFonts w:ascii="Times New Roman" w:hAnsi="Times New Roman" w:cs="Times New Roman"/>
+                <w:b w:val="0"/>
+                <w:sz w:val="24"/>
+                <w:szCs w:val="24"/>
+              </w:rPr>
+              <w:t>Computer science</w:t>
+            </w:r>
+          </w:p>
+        </w:tc>
+        <w:tc>
+          <w:tcPr>
+            <w:tcW w:w="6480" w:type="dxa"/>
+          </w:tcPr>
+          <w:p>
+            <w:pPr>
+              <w:cnfStyle w:val="000000010000" w:firstRow="0" w:lastRow="0" w:firstColumn="0" w:lastColumn="0" w:oddVBand="0" w:evenVBand="0" w:oddHBand="0" w:evenHBand="1" w:firstRowFirstColumn="0" w:firstRowLastColumn="0" w:lastRowFirstColumn="0" w:lastRowLastColumn="0"/>
+              <w:rPr>
+                <w:rFonts w:ascii="Times New Roman" w:hAnsi="Times New Roman" w:cs="Times New Roman"/>
+                <w:sz w:val="24"/>
+                <w:szCs w:val="24"/>
+              </w:rPr>
+            </w:pPr>
+            <w:r>
+              <w:rPr>
+                <w:rFonts w:ascii="Times New Roman" w:hAnsi="Times New Roman" w:cs="Times New Roman"/>
+                <w:sz w:val="24"/>
+                <w:szCs w:val="24"/>
+              </w:rPr>
+              <w:t>Technologies whose primary contexts are electronic devices for storing and processing data according to instructions</w:t>
+            </w:r>
+            <w:r>
+              <w:rPr>
+                <w:rFonts w:ascii="Times New Roman" w:hAnsi="Times New Roman" w:cs="Times New Roman"/>
+                <w:sz w:val="24"/>
+                <w:szCs w:val="24"/>
+              </w:rPr>
+              <w:t xml:space="preserve"> provided by a program.</w:t>
+            </w:r>
+          </w:p>
+        </w:tc>
+      </w:tr>
+      <w:tr>
+        <w:trPr>
+          <w:cnfStyle w:val="000000100000" w:firstRow="0" w:lastRow="0" w:firstColumn="0" w:lastColumn="0" w:oddVBand="0" w:evenVBand="0" w:oddHBand="1" w:evenHBand="0" w:firstRowFirstColumn="0" w:firstRowLastColumn="0" w:lastRowFirstColumn="0" w:lastRowLastColumn="0"/>
+        </w:trPr>
+        <w:tc>
+          <w:tcPr>
+            <w:cnfStyle w:val="001000000000" w:firstRow="0" w:lastRow="0" w:firstColumn="1" w:lastColumn="0" w:oddVBand="0" w:evenVBand="0" w:oddHBand="0" w:evenHBand="0" w:firstRowFirstColumn="0" w:firstRowLastColumn="0" w:lastRowFirstColumn="0" w:lastRowLastColumn="0"/>
+            <w:tcW w:w="2880" w:type="dxa"/>
+          </w:tcPr>
+          <w:p>
+            <w:pPr>
+              <w:rPr>
+                <w:rFonts w:ascii="Times New Roman" w:hAnsi="Times New Roman" w:cs="Times New Roman"/>
+                <w:b w:val="0"/>
+                <w:sz w:val="24"/>
+                <w:szCs w:val="24"/>
+              </w:rPr>
+            </w:pPr>
+            <w:r>
+              <w:rPr>
+                <w:rFonts w:ascii="Times New Roman" w:hAnsi="Times New Roman" w:cs="Times New Roman"/>
+                <w:b w:val="0"/>
+                <w:sz w:val="24"/>
+                <w:szCs w:val="24"/>
+              </w:rPr>
+              <w:t>Other</w:t>
+            </w:r>
+          </w:p>
+        </w:tc>
+        <w:tc>
+          <w:tcPr>
+            <w:tcW w:w="6480" w:type="dxa"/>
+          </w:tcPr>
+          <w:p>
+            <w:pPr>
+              <w:cnfStyle w:val="000000100000" w:firstRow="0" w:lastRow="0" w:firstColumn="0" w:lastColumn="0" w:oddVBand="0" w:evenVBand="0" w:oddHBand="1" w:evenHBand="0" w:firstRowFirstColumn="0" w:firstRowLastColumn="0" w:lastRowFirstColumn="0" w:lastRowLastColumn="0"/>
+              <w:rPr>
+                <w:rFonts w:ascii="Times New Roman" w:hAnsi="Times New Roman" w:cs="Times New Roman"/>
+                <w:sz w:val="24"/>
+                <w:szCs w:val="24"/>
+              </w:rPr>
+            </w:pPr>
+            <w:r>
+              <w:rPr>
+                <w:rFonts w:ascii="Times New Roman" w:hAnsi="Times New Roman" w:cs="Times New Roman"/>
+                <w:sz w:val="24"/>
+                <w:szCs w:val="24"/>
+              </w:rPr>
+              <w:t>Technologies whose primary contexts do not readily fall within life science, physical science, social science, or computer science.</w:t>
+            </w:r>
+          </w:p>
+        </w:tc>
+      </w:tr>
+    </w:tbl>
     <w:p>
       <w:pPr>
         <w:spacing w:after="0" w:line="480" w:lineRule="auto"/>
@@ -10125,28 +13023,7 @@
         <w:rFonts w:ascii="Times New Roman" w:hAnsi="Times New Roman" w:cs="Times New Roman"/>
         <w:sz w:val="24"/>
       </w:rPr>
-      <w:t>Methodology for Study</w:t>
-    </w:r>
-    <w:r>
-      <w:rPr>
-        <w:rFonts w:ascii="Times New Roman" w:hAnsi="Times New Roman" w:cs="Times New Roman"/>
-        <w:sz w:val="24"/>
-      </w:rPr>
-      <w:t>ing</w:t>
-    </w:r>
-    <w:r>
-      <w:rPr>
-        <w:rFonts w:ascii="Times New Roman" w:hAnsi="Times New Roman" w:cs="Times New Roman"/>
-        <w:sz w:val="24"/>
-      </w:rPr>
-      <w:t xml:space="preserve"> </w:t>
-    </w:r>
-    <w:r>
-      <w:rPr>
-        <w:rFonts w:ascii="Times New Roman" w:hAnsi="Times New Roman" w:cs="Times New Roman"/>
-        <w:sz w:val="24"/>
-      </w:rPr>
-      <w:t>Technology Transfer Policy</w:t>
+      <w:t>Methodology for Studying Technology Transfer Policy</w:t>
     </w:r>
     <w:r>
       <w:rPr>
@@ -10189,7 +13066,7 @@
         <w:noProof/>
         <w:sz w:val="24"/>
       </w:rPr>
-      <w:t>5</w:t>
+      <w:t>2</w:t>
     </w:r>
     <w:r>
       <w:rPr>
@@ -10221,28 +13098,7 @@
         <w:rFonts w:ascii="Times New Roman" w:hAnsi="Times New Roman" w:cs="Times New Roman"/>
         <w:sz w:val="24"/>
       </w:rPr>
-      <w:t xml:space="preserve">RUNNING HEADER: </w:t>
-    </w:r>
-    <w:r>
-      <w:rPr>
-        <w:rFonts w:ascii="Times New Roman" w:hAnsi="Times New Roman" w:cs="Times New Roman"/>
-        <w:sz w:val="24"/>
-      </w:rPr>
-      <w:t xml:space="preserve">Methodology for </w:t>
-    </w:r>
-    <w:r>
-      <w:rPr>
-        <w:rFonts w:ascii="Times New Roman" w:hAnsi="Times New Roman" w:cs="Times New Roman"/>
-        <w:sz w:val="24"/>
-      </w:rPr>
-      <w:t>Study</w:t>
-    </w:r>
-    <w:r>
-      <w:rPr>
-        <w:rFonts w:ascii="Times New Roman" w:hAnsi="Times New Roman" w:cs="Times New Roman"/>
-        <w:sz w:val="24"/>
-      </w:rPr>
-      <w:t>ing Technology Transfer Policy</w:t>
+      <w:t>RUNNING HEADER: Methodology for Studying Technology Transfer Policy</w:t>
     </w:r>
     <w:r>
       <w:rPr>
@@ -12226,7 +15082,7 @@
   <w:abstractNum w:abstractNumId="19">
     <w:nsid w:val="4B607239"/>
     <w:multiLevelType w:val="hybridMultilevel"/>
-    <w:tmpl w:val="B686BEC8"/>
+    <w:tmpl w:val="10FE32D2"/>
     <w:lvl w:ilvl="0" w:tplc="7AEE63B0">
       <w:start w:val="1"/>
       <w:numFmt w:val="decimal"/>
@@ -14437,6 +17293,46 @@
       </w:tcPr>
     </w:tblStylePr>
   </w:style>
+  <w:style w:type="paragraph" w:styleId="BalloonText">
+    <w:name w:val="Balloon Text"/>
+    <w:basedOn w:val="Normal"/>
+    <w:link w:val="BalloonTextChar"/>
+    <w:uiPriority w:val="99"/>
+    <w:semiHidden/>
+    <w:unhideWhenUsed/>
+    <w:rsid w:val="00F8407B"/>
+    <w:pPr>
+      <w:spacing w:after="0" w:line="240" w:lineRule="auto"/>
+    </w:pPr>
+    <w:rPr>
+      <w:rFonts w:ascii="Tahoma" w:hAnsi="Tahoma" w:cs="Tahoma"/>
+      <w:sz w:val="16"/>
+      <w:szCs w:val="16"/>
+    </w:rPr>
+  </w:style>
+  <w:style w:type="character" w:customStyle="1" w:styleId="BalloonTextChar">
+    <w:name w:val="Balloon Text Char"/>
+    <w:basedOn w:val="DefaultParagraphFont"/>
+    <w:link w:val="BalloonText"/>
+    <w:uiPriority w:val="99"/>
+    <w:semiHidden/>
+    <w:rsid w:val="00F8407B"/>
+    <w:rPr>
+      <w:rFonts w:ascii="Tahoma" w:hAnsi="Tahoma" w:cs="Tahoma"/>
+      <w:sz w:val="16"/>
+      <w:szCs w:val="16"/>
+    </w:rPr>
+  </w:style>
+  <w:style w:type="character" w:styleId="PlaceholderText">
+    <w:name w:val="Placeholder Text"/>
+    <w:basedOn w:val="DefaultParagraphFont"/>
+    <w:uiPriority w:val="99"/>
+    <w:semiHidden/>
+    <w:rsid w:val="000255CA"/>
+    <w:rPr>
+      <w:color w:val="808080"/>
+    </w:rPr>
+  </w:style>
 </w:styles>
 </file>
 
@@ -14973,6 +17869,46 @@
         </w:tcBorders>
       </w:tcPr>
     </w:tblStylePr>
+  </w:style>
+  <w:style w:type="paragraph" w:styleId="BalloonText">
+    <w:name w:val="Balloon Text"/>
+    <w:basedOn w:val="Normal"/>
+    <w:link w:val="BalloonTextChar"/>
+    <w:uiPriority w:val="99"/>
+    <w:semiHidden/>
+    <w:unhideWhenUsed/>
+    <w:rsid w:val="00F8407B"/>
+    <w:pPr>
+      <w:spacing w:after="0" w:line="240" w:lineRule="auto"/>
+    </w:pPr>
+    <w:rPr>
+      <w:rFonts w:ascii="Tahoma" w:hAnsi="Tahoma" w:cs="Tahoma"/>
+      <w:sz w:val="16"/>
+      <w:szCs w:val="16"/>
+    </w:rPr>
+  </w:style>
+  <w:style w:type="character" w:customStyle="1" w:styleId="BalloonTextChar">
+    <w:name w:val="Balloon Text Char"/>
+    <w:basedOn w:val="DefaultParagraphFont"/>
+    <w:link w:val="BalloonText"/>
+    <w:uiPriority w:val="99"/>
+    <w:semiHidden/>
+    <w:rsid w:val="00F8407B"/>
+    <w:rPr>
+      <w:rFonts w:ascii="Tahoma" w:hAnsi="Tahoma" w:cs="Tahoma"/>
+      <w:sz w:val="16"/>
+      <w:szCs w:val="16"/>
+    </w:rPr>
+  </w:style>
+  <w:style w:type="character" w:styleId="PlaceholderText">
+    <w:name w:val="Placeholder Text"/>
+    <w:basedOn w:val="DefaultParagraphFont"/>
+    <w:uiPriority w:val="99"/>
+    <w:semiHidden/>
+    <w:rsid w:val="000255CA"/>
+    <w:rPr>
+      <w:color w:val="808080"/>
+    </w:rPr>
   </w:style>
 </w:styles>
 </file>
@@ -15267,7 +18203,7 @@
 </file>
 
 <file path=customXml/itemProps1.xml><?xml version="1.0" encoding="utf-8"?>
-<ds:datastoreItem xmlns:ds="http://schemas.openxmlformats.org/officeDocument/2006/customXml" ds:itemID="{3B3CF24A-B979-4F61-B043-A9F9006A0C02}">
+<ds:datastoreItem xmlns:ds="http://schemas.openxmlformats.org/officeDocument/2006/customXml" ds:itemID="{F7EBDF9A-9F91-4FD6-AD7D-44F3AD8C7DE9}">
   <ds:schemaRefs>
     <ds:schemaRef ds:uri="http://schemas.openxmlformats.org/officeDocument/2006/bibliography"/>
   </ds:schemaRefs>

</xml_diff>